<commit_message>
stoelen en bureau procedurally generated
</commit_message>
<xml_diff>
--- a/Game Design Document.docx
+++ b/Game Design Document.docx
@@ -1,6 +1,6 @@
 
 <file path=word/document.xml><?xml version="1.0" encoding="utf-8"?>
-<w:document xmlns:wpc="http://schemas.microsoft.com/office/word/2010/wordprocessingCanvas" xmlns:mo="http://schemas.microsoft.com/office/mac/office/2008/main" xmlns:mc="http://schemas.openxmlformats.org/markup-compatibility/2006" xmlns:mv="urn:schemas-microsoft-com:mac:vml" xmlns:o="urn:schemas-microsoft-com:office:office" xmlns:r="http://schemas.openxmlformats.org/officeDocument/2006/relationships" xmlns:m="http://schemas.openxmlformats.org/officeDocument/2006/math" xmlns:v="urn:schemas-microsoft-com:vml" xmlns:wp14="http://schemas.microsoft.com/office/word/2010/wordprocessingDrawing" xmlns:wp="http://schemas.openxmlformats.org/drawingml/2006/wordprocessingDrawing" xmlns:w10="urn:schemas-microsoft-com:office:word" xmlns:w="http://schemas.openxmlformats.org/wordprocessingml/2006/main" xmlns:w14="http://schemas.microsoft.com/office/word/2010/wordml" xmlns:wpg="http://schemas.microsoft.com/office/word/2010/wordprocessingGroup" xmlns:wpi="http://schemas.microsoft.com/office/word/2010/wordprocessingInk" xmlns:wne="http://schemas.microsoft.com/office/word/2006/wordml" xmlns:wps="http://schemas.microsoft.com/office/word/2010/wordprocessingShape" mc:Ignorable="w14 wp14">
+<w:document xmlns:wpc="http://schemas.microsoft.com/office/word/2010/wordprocessingCanvas" xmlns:mc="http://schemas.openxmlformats.org/markup-compatibility/2006" xmlns:o="urn:schemas-microsoft-com:office:office" xmlns:r="http://schemas.openxmlformats.org/officeDocument/2006/relationships" xmlns:m="http://schemas.openxmlformats.org/officeDocument/2006/math" xmlns:v="urn:schemas-microsoft-com:vml" xmlns:wp14="http://schemas.microsoft.com/office/word/2010/wordprocessingDrawing" xmlns:wp="http://schemas.openxmlformats.org/drawingml/2006/wordprocessingDrawing" xmlns:w10="urn:schemas-microsoft-com:office:word" xmlns:w="http://schemas.openxmlformats.org/wordprocessingml/2006/main" xmlns:w14="http://schemas.microsoft.com/office/word/2010/wordml" xmlns:wpg="http://schemas.microsoft.com/office/word/2010/wordprocessingGroup" xmlns:wpi="http://schemas.microsoft.com/office/word/2010/wordprocessingInk" xmlns:wne="http://schemas.microsoft.com/office/word/2006/wordml" xmlns:wps="http://schemas.microsoft.com/office/word/2010/wordprocessingShape" mc:Ignorable="w14 wp14">
   <w:body>
     <w:p>
       <w:pPr>
@@ -400,29 +400,29 @@
       <w:sdtContent>
         <w:p>
           <w:pPr>
-            <w:pStyle w:val="TOCHeading"/>
+            <w:pStyle w:val="Kopvaninhoudsopgave"/>
             <w:rPr>
               <w:b w:val="0"/>
               <w:color w:val="auto"/>
               <w:sz w:val="40"/>
               <w:szCs w:val="40"/>
+              <w:lang w:val="nl-NL"/>
             </w:rPr>
           </w:pPr>
-          <w:proofErr w:type="spellStart"/>
           <w:r>
             <w:rPr>
               <w:b w:val="0"/>
               <w:color w:val="auto"/>
               <w:sz w:val="40"/>
               <w:szCs w:val="40"/>
+              <w:lang w:val="nl-NL"/>
             </w:rPr>
             <w:t>Inhoudsopgave</w:t>
           </w:r>
-          <w:proofErr w:type="spellEnd"/>
         </w:p>
         <w:p>
           <w:pPr>
-            <w:pStyle w:val="TOC1"/>
+            <w:pStyle w:val="Inhopg1"/>
             <w:tabs>
               <w:tab w:val="right" w:leader="dot" w:pos="8290"/>
             </w:tabs>
@@ -430,7 +430,7 @@
               <w:rFonts w:ascii="Calibri" w:hAnsi="Calibri"/>
               <w:b w:val="0"/>
               <w:noProof/>
-              <w:lang w:val="en-US" w:eastAsia="ja-JP"/>
+              <w:lang w:eastAsia="ja-JP"/>
             </w:rPr>
           </w:pPr>
           <w:r>
@@ -512,7 +512,7 @@
         </w:p>
         <w:p>
           <w:pPr>
-            <w:pStyle w:val="TOC1"/>
+            <w:pStyle w:val="Inhopg1"/>
             <w:tabs>
               <w:tab w:val="right" w:leader="dot" w:pos="8290"/>
             </w:tabs>
@@ -520,7 +520,7 @@
               <w:rFonts w:ascii="Calibri" w:hAnsi="Calibri"/>
               <w:b w:val="0"/>
               <w:noProof/>
-              <w:lang w:val="en-US" w:eastAsia="ja-JP"/>
+              <w:lang w:eastAsia="ja-JP"/>
             </w:rPr>
           </w:pPr>
           <w:r>
@@ -582,7 +582,7 @@
         </w:p>
         <w:p>
           <w:pPr>
-            <w:pStyle w:val="TOC1"/>
+            <w:pStyle w:val="Inhopg1"/>
             <w:tabs>
               <w:tab w:val="right" w:leader="dot" w:pos="8290"/>
             </w:tabs>
@@ -590,7 +590,7 @@
               <w:rFonts w:ascii="Calibri" w:hAnsi="Calibri"/>
               <w:b w:val="0"/>
               <w:noProof/>
-              <w:lang w:val="en-US" w:eastAsia="ja-JP"/>
+              <w:lang w:eastAsia="ja-JP"/>
             </w:rPr>
           </w:pPr>
           <w:r>
@@ -652,7 +652,7 @@
         </w:p>
         <w:p>
           <w:pPr>
-            <w:pStyle w:val="TOC2"/>
+            <w:pStyle w:val="Inhopg2"/>
             <w:tabs>
               <w:tab w:val="right" w:leader="dot" w:pos="8290"/>
             </w:tabs>
@@ -662,7 +662,7 @@
               <w:noProof/>
               <w:sz w:val="24"/>
               <w:szCs w:val="24"/>
-              <w:lang w:val="en-US" w:eastAsia="ja-JP"/>
+              <w:lang w:eastAsia="ja-JP"/>
             </w:rPr>
           </w:pPr>
           <w:r>
@@ -723,7 +723,7 @@
         </w:p>
         <w:p>
           <w:pPr>
-            <w:pStyle w:val="TOC2"/>
+            <w:pStyle w:val="Inhopg2"/>
             <w:tabs>
               <w:tab w:val="right" w:leader="dot" w:pos="8290"/>
             </w:tabs>
@@ -733,7 +733,7 @@
               <w:noProof/>
               <w:sz w:val="24"/>
               <w:szCs w:val="24"/>
-              <w:lang w:val="en-US" w:eastAsia="ja-JP"/>
+              <w:lang w:eastAsia="ja-JP"/>
             </w:rPr>
           </w:pPr>
           <w:r>
@@ -794,7 +794,7 @@
         </w:p>
         <w:p>
           <w:pPr>
-            <w:pStyle w:val="TOC1"/>
+            <w:pStyle w:val="Inhopg1"/>
             <w:tabs>
               <w:tab w:val="right" w:leader="dot" w:pos="8290"/>
             </w:tabs>
@@ -802,7 +802,7 @@
               <w:rFonts w:ascii="Calibri" w:hAnsi="Calibri"/>
               <w:b w:val="0"/>
               <w:noProof/>
-              <w:lang w:val="en-US" w:eastAsia="ja-JP"/>
+              <w:lang w:eastAsia="ja-JP"/>
             </w:rPr>
           </w:pPr>
           <w:r>
@@ -864,7 +864,7 @@
         </w:p>
         <w:p>
           <w:pPr>
-            <w:pStyle w:val="TOC1"/>
+            <w:pStyle w:val="Inhopg1"/>
             <w:tabs>
               <w:tab w:val="right" w:leader="dot" w:pos="8290"/>
             </w:tabs>
@@ -880,6 +880,7 @@
               <w:rFonts w:ascii="Calibri" w:hAnsi="Calibri"/>
               <w:b w:val="0"/>
               <w:noProof/>
+              <w:lang w:val="en-US"/>
             </w:rPr>
             <w:t>Artificial Intelligence</w:t>
           </w:r>
@@ -887,6 +888,7 @@
             <w:rPr>
               <w:rFonts w:ascii="Calibri" w:hAnsi="Calibri"/>
               <w:noProof/>
+              <w:lang w:val="en-US"/>
             </w:rPr>
             <w:tab/>
           </w:r>
@@ -901,6 +903,7 @@
             <w:rPr>
               <w:rFonts w:ascii="Calibri" w:hAnsi="Calibri"/>
               <w:noProof/>
+              <w:lang w:val="en-US"/>
             </w:rPr>
             <w:instrText xml:space="preserve"> PAGEREF _Toc310165815 \h </w:instrText>
           </w:r>
@@ -921,6 +924,7 @@
             <w:rPr>
               <w:rFonts w:ascii="Calibri" w:hAnsi="Calibri"/>
               <w:noProof/>
+              <w:lang w:val="en-US"/>
             </w:rPr>
             <w:t>4</w:t>
           </w:r>
@@ -934,7 +938,7 @@
         </w:p>
         <w:p>
           <w:pPr>
-            <w:pStyle w:val="TOC2"/>
+            <w:pStyle w:val="Inhopg2"/>
             <w:tabs>
               <w:tab w:val="right" w:leader="dot" w:pos="8290"/>
             </w:tabs>
@@ -951,6 +955,7 @@
             <w:rPr>
               <w:rFonts w:ascii="Calibri" w:hAnsi="Calibri"/>
               <w:noProof/>
+              <w:lang w:val="en-US"/>
             </w:rPr>
             <w:t>Antag</w:t>
           </w:r>
@@ -958,6 +963,7 @@
             <w:rPr>
               <w:rFonts w:ascii="Calibri" w:hAnsi="Calibri"/>
               <w:noProof/>
+              <w:lang w:val="en-US"/>
             </w:rPr>
             <w:tab/>
           </w:r>
@@ -972,6 +978,7 @@
             <w:rPr>
               <w:rFonts w:ascii="Calibri" w:hAnsi="Calibri"/>
               <w:noProof/>
+              <w:lang w:val="en-US"/>
             </w:rPr>
             <w:instrText xml:space="preserve"> PAGEREF _Toc310165816 \h </w:instrText>
           </w:r>
@@ -992,6 +999,7 @@
             <w:rPr>
               <w:rFonts w:ascii="Calibri" w:hAnsi="Calibri"/>
               <w:noProof/>
+              <w:lang w:val="en-US"/>
             </w:rPr>
             <w:t>4</w:t>
           </w:r>
@@ -1005,7 +1013,7 @@
         </w:p>
         <w:p>
           <w:pPr>
-            <w:pStyle w:val="TOC2"/>
+            <w:pStyle w:val="Inhopg2"/>
             <w:tabs>
               <w:tab w:val="right" w:leader="dot" w:pos="8290"/>
             </w:tabs>
@@ -1022,6 +1030,7 @@
             <w:rPr>
               <w:rFonts w:ascii="Calibri" w:hAnsi="Calibri"/>
               <w:noProof/>
+              <w:lang w:val="en-US"/>
             </w:rPr>
             <w:t>Jump scares</w:t>
           </w:r>
@@ -1029,6 +1038,7 @@
             <w:rPr>
               <w:rFonts w:ascii="Calibri" w:hAnsi="Calibri"/>
               <w:noProof/>
+              <w:lang w:val="en-US"/>
             </w:rPr>
             <w:tab/>
           </w:r>
@@ -1043,6 +1053,7 @@
             <w:rPr>
               <w:rFonts w:ascii="Calibri" w:hAnsi="Calibri"/>
               <w:noProof/>
+              <w:lang w:val="en-US"/>
             </w:rPr>
             <w:instrText xml:space="preserve"> PAGEREF _Toc310165817 \h </w:instrText>
           </w:r>
@@ -1063,6 +1074,7 @@
             <w:rPr>
               <w:rFonts w:ascii="Calibri" w:hAnsi="Calibri"/>
               <w:noProof/>
+              <w:lang w:val="en-US"/>
             </w:rPr>
             <w:t>5</w:t>
           </w:r>
@@ -1076,7 +1088,7 @@
         </w:p>
         <w:p>
           <w:pPr>
-            <w:pStyle w:val="TOC1"/>
+            <w:pStyle w:val="Inhopg1"/>
             <w:tabs>
               <w:tab w:val="right" w:leader="dot" w:pos="8290"/>
             </w:tabs>
@@ -1092,6 +1104,7 @@
               <w:rFonts w:ascii="Calibri" w:hAnsi="Calibri"/>
               <w:b w:val="0"/>
               <w:noProof/>
+              <w:lang w:val="en-US"/>
             </w:rPr>
             <w:t>Level/Omgeving Design</w:t>
           </w:r>
@@ -1099,6 +1112,7 @@
             <w:rPr>
               <w:rFonts w:ascii="Calibri" w:hAnsi="Calibri"/>
               <w:noProof/>
+              <w:lang w:val="en-US"/>
             </w:rPr>
             <w:tab/>
           </w:r>
@@ -1113,6 +1127,7 @@
             <w:rPr>
               <w:rFonts w:ascii="Calibri" w:hAnsi="Calibri"/>
               <w:noProof/>
+              <w:lang w:val="en-US"/>
             </w:rPr>
             <w:instrText xml:space="preserve"> PAGEREF _Toc310165818 \h </w:instrText>
           </w:r>
@@ -1133,6 +1148,7 @@
             <w:rPr>
               <w:rFonts w:ascii="Calibri" w:hAnsi="Calibri"/>
               <w:noProof/>
+              <w:lang w:val="en-US"/>
             </w:rPr>
             <w:t>5</w:t>
           </w:r>
@@ -1146,7 +1162,7 @@
         </w:p>
         <w:p>
           <w:pPr>
-            <w:pStyle w:val="TOC1"/>
+            <w:pStyle w:val="Inhopg1"/>
             <w:tabs>
               <w:tab w:val="right" w:leader="dot" w:pos="8290"/>
             </w:tabs>
@@ -1162,6 +1178,7 @@
               <w:rFonts w:ascii="Calibri" w:hAnsi="Calibri"/>
               <w:b w:val="0"/>
               <w:noProof/>
+              <w:lang w:val="en-US"/>
             </w:rPr>
             <w:t>Gameplay and Mechanics</w:t>
           </w:r>
@@ -1169,6 +1186,7 @@
             <w:rPr>
               <w:rFonts w:ascii="Calibri" w:hAnsi="Calibri"/>
               <w:noProof/>
+              <w:lang w:val="en-US"/>
             </w:rPr>
             <w:tab/>
           </w:r>
@@ -1183,6 +1201,7 @@
             <w:rPr>
               <w:rFonts w:ascii="Calibri" w:hAnsi="Calibri"/>
               <w:noProof/>
+              <w:lang w:val="en-US"/>
             </w:rPr>
             <w:instrText xml:space="preserve"> PAGEREF _Toc310165819 \h </w:instrText>
           </w:r>
@@ -1203,6 +1222,7 @@
             <w:rPr>
               <w:rFonts w:ascii="Calibri" w:hAnsi="Calibri"/>
               <w:noProof/>
+              <w:lang w:val="en-US"/>
             </w:rPr>
             <w:t>6</w:t>
           </w:r>
@@ -1216,7 +1236,7 @@
         </w:p>
         <w:p>
           <w:pPr>
-            <w:pStyle w:val="TOC2"/>
+            <w:pStyle w:val="Inhopg2"/>
             <w:tabs>
               <w:tab w:val="right" w:leader="dot" w:pos="8290"/>
             </w:tabs>
@@ -1233,6 +1253,7 @@
             <w:rPr>
               <w:rFonts w:ascii="Calibri" w:hAnsi="Calibri"/>
               <w:noProof/>
+              <w:lang w:val="en-US"/>
             </w:rPr>
             <w:t>Core Game Mechanics</w:t>
           </w:r>
@@ -1240,6 +1261,7 @@
             <w:rPr>
               <w:rFonts w:ascii="Calibri" w:hAnsi="Calibri"/>
               <w:noProof/>
+              <w:lang w:val="en-US"/>
             </w:rPr>
             <w:tab/>
           </w:r>
@@ -1254,6 +1276,7 @@
             <w:rPr>
               <w:rFonts w:ascii="Calibri" w:hAnsi="Calibri"/>
               <w:noProof/>
+              <w:lang w:val="en-US"/>
             </w:rPr>
             <w:instrText xml:space="preserve"> PAGEREF _Toc310165820 \h </w:instrText>
           </w:r>
@@ -1274,6 +1297,7 @@
             <w:rPr>
               <w:rFonts w:ascii="Calibri" w:hAnsi="Calibri"/>
               <w:noProof/>
+              <w:lang w:val="en-US"/>
             </w:rPr>
             <w:t>6</w:t>
           </w:r>
@@ -1287,7 +1311,7 @@
         </w:p>
         <w:p>
           <w:pPr>
-            <w:pStyle w:val="TOC2"/>
+            <w:pStyle w:val="Inhopg2"/>
             <w:tabs>
               <w:tab w:val="right" w:leader="dot" w:pos="8290"/>
             </w:tabs>
@@ -1304,6 +1328,7 @@
             <w:rPr>
               <w:rFonts w:ascii="Calibri" w:hAnsi="Calibri"/>
               <w:noProof/>
+              <w:lang w:val="en-US"/>
             </w:rPr>
             <w:t>GamePlay elements</w:t>
           </w:r>
@@ -1311,6 +1336,7 @@
             <w:rPr>
               <w:rFonts w:ascii="Calibri" w:hAnsi="Calibri"/>
               <w:noProof/>
+              <w:lang w:val="en-US"/>
             </w:rPr>
             <w:tab/>
           </w:r>
@@ -1325,6 +1351,7 @@
             <w:rPr>
               <w:rFonts w:ascii="Calibri" w:hAnsi="Calibri"/>
               <w:noProof/>
+              <w:lang w:val="en-US"/>
             </w:rPr>
             <w:instrText xml:space="preserve"> PAGEREF _Toc310165821 \h </w:instrText>
           </w:r>
@@ -1345,6 +1372,7 @@
             <w:rPr>
               <w:rFonts w:ascii="Calibri" w:hAnsi="Calibri"/>
               <w:noProof/>
+              <w:lang w:val="en-US"/>
             </w:rPr>
             <w:t>6</w:t>
           </w:r>
@@ -1358,7 +1386,7 @@
         </w:p>
         <w:p>
           <w:pPr>
-            <w:pStyle w:val="TOC3"/>
+            <w:pStyle w:val="Inhopg3"/>
             <w:tabs>
               <w:tab w:val="right" w:leader="dot" w:pos="8290"/>
             </w:tabs>
@@ -1367,7 +1395,7 @@
               <w:noProof/>
               <w:sz w:val="24"/>
               <w:szCs w:val="24"/>
-              <w:lang w:val="en-US" w:eastAsia="ja-JP"/>
+              <w:lang w:eastAsia="ja-JP"/>
             </w:rPr>
           </w:pPr>
           <w:r>
@@ -1428,7 +1456,7 @@
         </w:p>
         <w:p>
           <w:pPr>
-            <w:pStyle w:val="TOC3"/>
+            <w:pStyle w:val="Inhopg3"/>
             <w:tabs>
               <w:tab w:val="right" w:leader="dot" w:pos="8290"/>
             </w:tabs>
@@ -1437,7 +1465,7 @@
               <w:noProof/>
               <w:sz w:val="24"/>
               <w:szCs w:val="24"/>
-              <w:lang w:val="en-US" w:eastAsia="ja-JP"/>
+              <w:lang w:eastAsia="ja-JP"/>
             </w:rPr>
           </w:pPr>
           <w:r>
@@ -1498,7 +1526,7 @@
         </w:p>
         <w:p>
           <w:pPr>
-            <w:pStyle w:val="TOC1"/>
+            <w:pStyle w:val="Inhopg1"/>
             <w:tabs>
               <w:tab w:val="right" w:leader="dot" w:pos="8290"/>
             </w:tabs>
@@ -1506,7 +1534,7 @@
               <w:rFonts w:ascii="Calibri" w:hAnsi="Calibri"/>
               <w:b w:val="0"/>
               <w:noProof/>
-              <w:lang w:val="en-US" w:eastAsia="ja-JP"/>
+              <w:lang w:eastAsia="ja-JP"/>
             </w:rPr>
           </w:pPr>
           <w:r>
@@ -1568,7 +1596,7 @@
         </w:p>
         <w:p>
           <w:pPr>
-            <w:pStyle w:val="TOC2"/>
+            <w:pStyle w:val="Inhopg2"/>
             <w:tabs>
               <w:tab w:val="right" w:leader="dot" w:pos="8290"/>
             </w:tabs>
@@ -1578,7 +1606,7 @@
               <w:noProof/>
               <w:sz w:val="24"/>
               <w:szCs w:val="24"/>
-              <w:lang w:val="en-US" w:eastAsia="ja-JP"/>
+              <w:lang w:eastAsia="ja-JP"/>
             </w:rPr>
           </w:pPr>
           <w:r>
@@ -1639,7 +1667,7 @@
         </w:p>
         <w:p>
           <w:pPr>
-            <w:pStyle w:val="TOC2"/>
+            <w:pStyle w:val="Inhopg2"/>
             <w:tabs>
               <w:tab w:val="right" w:leader="dot" w:pos="8290"/>
             </w:tabs>
@@ -1649,7 +1677,7 @@
               <w:noProof/>
               <w:sz w:val="24"/>
               <w:szCs w:val="24"/>
-              <w:lang w:val="en-US" w:eastAsia="ja-JP"/>
+              <w:lang w:eastAsia="ja-JP"/>
             </w:rPr>
           </w:pPr>
           <w:r>
@@ -1710,7 +1738,7 @@
         </w:p>
         <w:p>
           <w:pPr>
-            <w:pStyle w:val="TOC2"/>
+            <w:pStyle w:val="Inhopg2"/>
             <w:tabs>
               <w:tab w:val="right" w:leader="dot" w:pos="8290"/>
             </w:tabs>
@@ -1720,7 +1748,7 @@
               <w:noProof/>
               <w:sz w:val="24"/>
               <w:szCs w:val="24"/>
-              <w:lang w:val="en-US" w:eastAsia="ja-JP"/>
+              <w:lang w:eastAsia="ja-JP"/>
             </w:rPr>
           </w:pPr>
           <w:r>
@@ -1781,7 +1809,7 @@
         </w:p>
         <w:p>
           <w:pPr>
-            <w:pStyle w:val="TOC1"/>
+            <w:pStyle w:val="Inhopg1"/>
             <w:tabs>
               <w:tab w:val="right" w:leader="dot" w:pos="8290"/>
             </w:tabs>
@@ -1789,7 +1817,7 @@
               <w:rFonts w:ascii="Calibri" w:hAnsi="Calibri"/>
               <w:b w:val="0"/>
               <w:noProof/>
-              <w:lang w:val="en-US" w:eastAsia="ja-JP"/>
+              <w:lang w:eastAsia="ja-JP"/>
             </w:rPr>
           </w:pPr>
           <w:r>
@@ -1851,7 +1879,7 @@
         </w:p>
         <w:p>
           <w:pPr>
-            <w:pStyle w:val="TOC1"/>
+            <w:pStyle w:val="Inhopg1"/>
             <w:tabs>
               <w:tab w:val="right" w:leader="dot" w:pos="8290"/>
             </w:tabs>
@@ -1945,20 +1973,6 @@
           <w:rFonts w:ascii="Calibri" w:hAnsi="Calibri"/>
         </w:rPr>
       </w:pPr>
-    </w:p>
-    <w:p>
-      <w:pPr>
-        <w:rPr>
-          <w:rFonts w:ascii="Calibri" w:hAnsi="Calibri"/>
-        </w:rPr>
-      </w:pPr>
-    </w:p>
-    <w:p>
-      <w:pPr>
-        <w:rPr>
-          <w:rFonts w:ascii="Calibri" w:hAnsi="Calibri"/>
-        </w:rPr>
-      </w:pPr>
       <w:bookmarkStart w:id="0" w:name="_GoBack"/>
       <w:bookmarkEnd w:id="0"/>
     </w:p>
@@ -2069,7 +2083,21 @@
     </w:p>
     <w:p>
       <w:pPr>
-        <w:pStyle w:val="Heading1"/>
+        <w:rPr>
+          <w:rFonts w:ascii="Calibri" w:hAnsi="Calibri"/>
+        </w:rPr>
+      </w:pPr>
+    </w:p>
+    <w:p>
+      <w:pPr>
+        <w:rPr>
+          <w:rFonts w:ascii="Calibri" w:hAnsi="Calibri"/>
+        </w:rPr>
+      </w:pPr>
+    </w:p>
+    <w:p>
+      <w:pPr>
+        <w:pStyle w:val="Kop1"/>
         <w:rPr>
           <w:b w:val="0"/>
           <w:color w:val="auto"/>
@@ -2085,6 +2113,7 @@
           <w:sz w:val="40"/>
           <w:szCs w:val="40"/>
         </w:rPr>
+        <w:lastRenderedPageBreak/>
         <w:t>Introductie</w:t>
       </w:r>
       <w:bookmarkEnd w:id="1"/>
@@ -2117,7 +2146,6 @@
           <w:rFonts w:ascii="Calibri" w:hAnsi="Calibri"/>
         </w:rPr>
       </w:pPr>
-      <w:proofErr w:type="spellStart"/>
       <w:r>
         <w:rPr>
           <w:rFonts w:ascii="Calibri" w:hAnsi="Calibri"/>
@@ -2128,14 +2156,7 @@
         <w:rPr>
           <w:rFonts w:ascii="Calibri" w:hAnsi="Calibri"/>
         </w:rPr>
-        <w:t>tor</w:t>
-      </w:r>
-      <w:proofErr w:type="spellEnd"/>
-      <w:r>
-        <w:rPr>
-          <w:rFonts w:ascii="Calibri" w:hAnsi="Calibri"/>
-        </w:rPr>
-        <w:t xml:space="preserve"> speelt zich af in een research f</w:t>
+        <w:t>tor speelt zich af in een research f</w:t>
       </w:r>
       <w:r>
         <w:rPr>
@@ -2171,7 +2192,6 @@
           <w:rFonts w:ascii="Calibri" w:hAnsi="Calibri"/>
         </w:rPr>
       </w:pPr>
-      <w:proofErr w:type="spellStart"/>
       <w:r>
         <w:rPr>
           <w:rFonts w:ascii="Calibri" w:hAnsi="Calibri"/>
@@ -2182,14 +2202,7 @@
         <w:rPr>
           <w:rFonts w:ascii="Calibri" w:hAnsi="Calibri"/>
         </w:rPr>
-        <w:t>tor</w:t>
-      </w:r>
-      <w:proofErr w:type="spellEnd"/>
-      <w:r>
-        <w:rPr>
-          <w:rFonts w:ascii="Calibri" w:hAnsi="Calibri"/>
-        </w:rPr>
-        <w:t xml:space="preserve"> is een horrorgame. In de reactor is het grootste gedeelte donker en somber. De speler wordt achtervolgd door een man in een gaspak met een gasmasker: </w:t>
+        <w:t xml:space="preserve">tor is een horrorgame. In de reactor is het grootste gedeelte donker en somber. De speler wordt achtervolgd door een man in een gaspak met een gasmasker: </w:t>
       </w:r>
       <w:proofErr w:type="spellStart"/>
       <w:r>
@@ -2246,7 +2259,7 @@
     </w:p>
     <w:p>
       <w:pPr>
-        <w:pStyle w:val="Heading1"/>
+        <w:pStyle w:val="Kop1"/>
         <w:rPr>
           <w:b w:val="0"/>
           <w:color w:val="auto"/>
@@ -2284,21 +2297,7 @@
         <w:rPr>
           <w:rFonts w:ascii="Calibri" w:hAnsi="Calibri"/>
         </w:rPr>
-        <w:t xml:space="preserve">Horrorgames kunnen schokkend zijn voor jonge kinderen. Daarom is besloten om </w:t>
-      </w:r>
-      <w:proofErr w:type="spellStart"/>
-      <w:r>
-        <w:rPr>
-          <w:rFonts w:ascii="Calibri" w:hAnsi="Calibri"/>
-        </w:rPr>
-        <w:t>Reaktor</w:t>
-      </w:r>
-      <w:proofErr w:type="spellEnd"/>
-      <w:r>
-        <w:rPr>
-          <w:rFonts w:ascii="Calibri" w:hAnsi="Calibri"/>
-        </w:rPr>
-        <w:t xml:space="preserve"> te richten op volwassenen en 17/18-jarigen. De Doelgroep wordt Horrorfans</w:t>
+        <w:t>Horrorgames kunnen schokkend zijn voor jonge kinderen. Daarom is besloten om Reaktor te richten op volwassenen en 17/18-jarigen. De Doelgroep wordt Horrorfans</w:t>
       </w:r>
       <w:r>
         <w:rPr>
@@ -2322,7 +2321,7 @@
     </w:p>
     <w:p>
       <w:pPr>
-        <w:pStyle w:val="Heading1"/>
+        <w:pStyle w:val="Kop1"/>
         <w:rPr>
           <w:b w:val="0"/>
           <w:color w:val="auto"/>
@@ -2353,7 +2352,7 @@
     </w:p>
     <w:p>
       <w:pPr>
-        <w:pStyle w:val="Heading2"/>
+        <w:pStyle w:val="Kop2"/>
         <w:rPr>
           <w:color w:val="auto"/>
           <w:sz w:val="28"/>
@@ -2383,24 +2382,16 @@
           <w:rFonts w:ascii="Calibri" w:hAnsi="Calibri"/>
         </w:rPr>
       </w:pPr>
-      <w:proofErr w:type="spellStart"/>
-      <w:r>
-        <w:rPr>
-          <w:rFonts w:ascii="Calibri" w:hAnsi="Calibri"/>
-        </w:rPr>
-        <w:t>Reaktor</w:t>
-      </w:r>
-      <w:proofErr w:type="spellEnd"/>
-      <w:r>
-        <w:rPr>
-          <w:rFonts w:ascii="Calibri" w:hAnsi="Calibri"/>
-        </w:rPr>
-        <w:t xml:space="preserve"> wordt exclusief uitgebracht voor de computer. Zowel een Windows versie als een Mac versie wordt gepubliceerd. Het spel wordt niet uitgegeven als mobiel spel omdat voor een horrorspel de sfeer belangrijk is, en dat slecht tot uiting komt op een klein scherm.</w:t>
-      </w:r>
-    </w:p>
-    <w:p>
-      <w:pPr>
-        <w:pStyle w:val="Heading2"/>
+      <w:r>
+        <w:rPr>
+          <w:rFonts w:ascii="Calibri" w:hAnsi="Calibri"/>
+        </w:rPr>
+        <w:t>Reaktor wordt exclusief uitgebracht voor de computer. Zowel een Windows versie als een Mac versie wordt gepubliceerd. Het spel wordt niet uitgegeven als mobiel spel omdat voor een horrorspel de sfeer belangrijk is, en dat slecht tot uiting komt op een klein scherm.</w:t>
+      </w:r>
+    </w:p>
+    <w:p>
+      <w:pPr>
+        <w:pStyle w:val="Kop2"/>
         <w:rPr>
           <w:rFonts w:ascii="Calibri" w:hAnsi="Calibri"/>
           <w:color w:val="auto"/>
@@ -2443,7 +2434,7 @@
     </w:p>
     <w:p>
       <w:pPr>
-        <w:pStyle w:val="Heading1"/>
+        <w:pStyle w:val="Kop1"/>
         <w:rPr>
           <w:b w:val="0"/>
           <w:color w:val="auto"/>
@@ -2459,6 +2450,7 @@
           <w:sz w:val="40"/>
           <w:szCs w:val="40"/>
         </w:rPr>
+        <w:lastRenderedPageBreak/>
         <w:t>Verhaallijn</w:t>
       </w:r>
       <w:r>
@@ -2580,21 +2572,7 @@
         <w:rPr>
           <w:rFonts w:ascii="Calibri" w:hAnsi="Calibri"/>
         </w:rPr>
-        <w:t xml:space="preserve"> faciliteit van </w:t>
-      </w:r>
-      <w:proofErr w:type="spellStart"/>
-      <w:r>
-        <w:rPr>
-          <w:rFonts w:ascii="Calibri" w:hAnsi="Calibri"/>
-        </w:rPr>
-        <w:t>Tsjernobyl</w:t>
-      </w:r>
-      <w:proofErr w:type="spellEnd"/>
-      <w:r>
-        <w:rPr>
-          <w:rFonts w:ascii="Calibri" w:hAnsi="Calibri"/>
-        </w:rPr>
-        <w:t xml:space="preserve">. Al gauw is het </w:t>
+        <w:t xml:space="preserve"> faciliteit van Tsjernobyl. Al gauw is het </w:t>
       </w:r>
       <w:proofErr w:type="spellStart"/>
       <w:r>
@@ -2686,7 +2664,7 @@
     </w:p>
     <w:p>
       <w:pPr>
-        <w:pStyle w:val="Heading1"/>
+        <w:pStyle w:val="Kop1"/>
         <w:rPr>
           <w:b w:val="0"/>
           <w:color w:val="auto"/>
@@ -2719,7 +2697,7 @@
     </w:p>
     <w:p>
       <w:pPr>
-        <w:pStyle w:val="Heading2"/>
+        <w:pStyle w:val="Kop2"/>
         <w:rPr>
           <w:color w:val="auto"/>
           <w:sz w:val="28"/>
@@ -2759,14 +2737,12 @@
         </w:rPr>
         <w:t xml:space="preserve">Een belangrijk AI element in </w:t>
       </w:r>
-      <w:proofErr w:type="spellStart"/>
       <w:r>
         <w:rPr>
           <w:rFonts w:ascii="Calibri" w:hAnsi="Calibri"/>
         </w:rPr>
         <w:t>Reaktor</w:t>
       </w:r>
-      <w:proofErr w:type="spellEnd"/>
       <w:r>
         <w:rPr>
           <w:rFonts w:ascii="Calibri" w:hAnsi="Calibri"/>
@@ -2951,7 +2927,7 @@
     </w:p>
     <w:p>
       <w:pPr>
-        <w:pStyle w:val="Caption"/>
+        <w:pStyle w:val="Bijschrift"/>
         <w:rPr>
           <w:rFonts w:ascii="Calibri" w:hAnsi="Calibri"/>
           <w:color w:val="auto"/>
@@ -3080,6 +3056,7 @@
         <w:rPr>
           <w:rFonts w:ascii="Calibri" w:hAnsi="Calibri"/>
         </w:rPr>
+        <w:lastRenderedPageBreak/>
         <w:t>Antag</w:t>
       </w:r>
       <w:proofErr w:type="spellEnd"/>
@@ -3218,7 +3195,7 @@
     </w:p>
     <w:p>
       <w:pPr>
-        <w:pStyle w:val="Heading2"/>
+        <w:pStyle w:val="Kop2"/>
         <w:rPr>
           <w:color w:val="auto"/>
           <w:sz w:val="28"/>
@@ -3271,7 +3248,6 @@
           <w:rFonts w:ascii="Calibri" w:hAnsi="Calibri"/>
         </w:rPr>
       </w:pPr>
-      <w:proofErr w:type="spellStart"/>
       <w:r>
         <w:rPr>
           <w:rFonts w:ascii="Calibri" w:hAnsi="Calibri"/>
@@ -3279,7 +3255,6 @@
         </w:rPr>
         <w:t>Reaktor</w:t>
       </w:r>
-      <w:proofErr w:type="spellEnd"/>
       <w:r>
         <w:rPr>
           <w:rFonts w:ascii="Calibri" w:hAnsi="Calibri"/>
@@ -3338,7 +3313,7 @@
     </w:p>
     <w:p>
       <w:pPr>
-        <w:pStyle w:val="Heading1"/>
+        <w:pStyle w:val="Kop1"/>
         <w:rPr>
           <w:b w:val="0"/>
           <w:color w:val="auto"/>
@@ -3461,7 +3436,7 @@
                       <a:softEdge rad="50800"/>
                     </a:effectLst>
                     <a:extLst>
-                      <a:ext uri="{53640926-AAD7-44d8-BBD7-CCE9431645EC}">
+                      <a:ext uri="{53640926-AAD7-44D8-BBD7-CCE9431645EC}">
                         <a14:shadowObscured xmlns:a14="http://schemas.microsoft.com/office/drawing/2010/main"/>
                       </a:ext>
                     </a:extLst>
@@ -3623,7 +3598,7 @@
     </w:p>
     <w:p>
       <w:pPr>
-        <w:pStyle w:val="Heading1"/>
+        <w:pStyle w:val="Kop1"/>
         <w:rPr>
           <w:b w:val="0"/>
           <w:color w:val="auto"/>
@@ -3636,36 +3611,509 @@
     <w:p/>
     <w:p>
       <w:pPr>
-        <w:pStyle w:val="Heading1"/>
+        <w:pStyle w:val="Kop1"/>
         <w:rPr>
           <w:b w:val="0"/>
           <w:color w:val="auto"/>
           <w:sz w:val="40"/>
           <w:szCs w:val="40"/>
+          <w:lang w:val="en-US"/>
         </w:rPr>
       </w:pPr>
       <w:bookmarkStart w:id="12" w:name="_Toc310165819"/>
-      <w:proofErr w:type="spellStart"/>
       <w:r>
         <w:rPr>
           <w:b w:val="0"/>
           <w:color w:val="auto"/>
           <w:sz w:val="40"/>
           <w:szCs w:val="40"/>
-        </w:rPr>
-        <w:t>Gameplay</w:t>
-      </w:r>
-      <w:proofErr w:type="spellEnd"/>
-      <w:r>
+          <w:lang w:val="en-US"/>
+        </w:rPr>
+        <w:lastRenderedPageBreak/>
+        <w:t>Gameplay and Mechanics</w:t>
+      </w:r>
+      <w:bookmarkEnd w:id="12"/>
+    </w:p>
+    <w:p>
+      <w:pPr>
+        <w:pStyle w:val="Kop2"/>
+        <w:rPr>
+          <w:color w:val="auto"/>
+          <w:sz w:val="28"/>
+          <w:szCs w:val="28"/>
+          <w:lang w:val="en-US"/>
+        </w:rPr>
+      </w:pPr>
+      <w:bookmarkStart w:id="13" w:name="_Toc310165820"/>
+      <w:r>
+        <w:rPr>
+          <w:color w:val="auto"/>
+          <w:sz w:val="28"/>
+          <w:szCs w:val="28"/>
+          <w:lang w:val="en-US"/>
+        </w:rPr>
+        <w:t>Core Game Mechanics</w:t>
+      </w:r>
+      <w:bookmarkEnd w:id="13"/>
+    </w:p>
+    <w:p>
+      <w:pPr>
+        <w:rPr>
+          <w:lang w:val="en-US"/>
+        </w:rPr>
+      </w:pPr>
+    </w:p>
+    <w:p>
+      <w:pPr>
+        <w:jc w:val="both"/>
+        <w:rPr>
+          <w:rFonts w:ascii="Calibri" w:hAnsi="Calibri"/>
+        </w:rPr>
+      </w:pPr>
+      <w:r>
+        <w:rPr>
+          <w:rFonts w:ascii="Calibri" w:hAnsi="Calibri"/>
+        </w:rPr>
+        <w:t>De speler loopt door een driedi</w:t>
+      </w:r>
+      <w:r>
+        <w:rPr>
+          <w:rFonts w:ascii="Calibri" w:hAnsi="Calibri"/>
+        </w:rPr>
+        <w:t xml:space="preserve">mensionale reactor, zoekend naar een uitweg. Tijdens deze zoektocht zal de speler zijn grote vijand </w:t>
+      </w:r>
+      <w:proofErr w:type="spellStart"/>
+      <w:r>
+        <w:rPr>
+          <w:rFonts w:ascii="Calibri" w:hAnsi="Calibri"/>
+        </w:rPr>
+        <w:t>Antag</w:t>
+      </w:r>
+      <w:proofErr w:type="spellEnd"/>
+      <w:r>
+        <w:rPr>
+          <w:rFonts w:ascii="Calibri" w:hAnsi="Calibri"/>
+        </w:rPr>
+        <w:t xml:space="preserve"> een aantal keer tegenkomen. Hij hoort hem aankomen met behulp van zijn geigerteller, en zal van hem moeten vluchten en zich moeten verstoppen om te overleven. Naast </w:t>
+      </w:r>
+      <w:proofErr w:type="spellStart"/>
+      <w:r>
+        <w:rPr>
+          <w:rFonts w:ascii="Calibri" w:hAnsi="Calibri"/>
+        </w:rPr>
+        <w:t>Antag</w:t>
+      </w:r>
+      <w:proofErr w:type="spellEnd"/>
+      <w:r>
+        <w:rPr>
+          <w:rFonts w:ascii="Calibri" w:hAnsi="Calibri"/>
+        </w:rPr>
+        <w:t xml:space="preserve"> zullen er ook een aantal </w:t>
+      </w:r>
+      <w:proofErr w:type="spellStart"/>
+      <w:r>
+        <w:rPr>
+          <w:rFonts w:ascii="Calibri" w:hAnsi="Calibri"/>
+        </w:rPr>
+        <w:t>jumpscares</w:t>
+      </w:r>
+      <w:proofErr w:type="spellEnd"/>
+      <w:r>
+        <w:rPr>
+          <w:rFonts w:ascii="Calibri" w:hAnsi="Calibri"/>
+        </w:rPr>
+        <w:t xml:space="preserve"> en bijvoorbeeld een achtervolgende schaduw zijn die de speler bang zullen maken.</w:t>
+      </w:r>
+      <w:r>
+        <w:rPr>
+          <w:rFonts w:ascii="Calibri" w:hAnsi="Calibri"/>
+        </w:rPr>
+        <w:t xml:space="preserve"> </w:t>
+      </w:r>
+      <w:r>
+        <w:rPr>
+          <w:rFonts w:ascii="Calibri" w:hAnsi="Calibri"/>
+        </w:rPr>
+        <w:t>Bij het begin zal de speler een zaklamp en een geigerteller vinden, die hem zullen helpen bij het doorzoeken van de reactor. Daarna zijn een aantal deuren op slot, die de speler pas kan openen als hij de juiste hulpmiddelen heeft gevonden. Hij zal dus objecten moeten inspecteren en ook naar plaatsen moeten gaan waar hij liever niet heen wil.</w:t>
+      </w:r>
+    </w:p>
+    <w:p>
+      <w:pPr>
+        <w:pStyle w:val="Kop2"/>
+        <w:rPr>
+          <w:color w:val="auto"/>
+          <w:sz w:val="28"/>
+          <w:szCs w:val="28"/>
+        </w:rPr>
+      </w:pPr>
+      <w:bookmarkStart w:id="14" w:name="_Toc310165821"/>
+      <w:proofErr w:type="spellStart"/>
+      <w:r>
+        <w:rPr>
+          <w:color w:val="auto"/>
+          <w:sz w:val="28"/>
+          <w:szCs w:val="28"/>
+        </w:rPr>
+        <w:t>GamePlay</w:t>
+      </w:r>
+      <w:proofErr w:type="spellEnd"/>
+      <w:r>
+        <w:rPr>
+          <w:color w:val="auto"/>
+          <w:sz w:val="28"/>
+          <w:szCs w:val="28"/>
+        </w:rPr>
+        <w:t xml:space="preserve"> </w:t>
+      </w:r>
+      <w:proofErr w:type="spellStart"/>
+      <w:r>
+        <w:rPr>
+          <w:color w:val="auto"/>
+          <w:sz w:val="28"/>
+          <w:szCs w:val="28"/>
+        </w:rPr>
+        <w:t>elements</w:t>
+      </w:r>
+      <w:bookmarkEnd w:id="14"/>
+      <w:proofErr w:type="spellEnd"/>
+    </w:p>
+    <w:p>
+      <w:pPr>
+        <w:pStyle w:val="Kop3"/>
+        <w:rPr>
+          <w:color w:val="auto"/>
+        </w:rPr>
+      </w:pPr>
+      <w:bookmarkStart w:id="15" w:name="_Toc310165822"/>
+      <w:r>
+        <w:rPr>
+          <w:color w:val="auto"/>
+        </w:rPr>
+        <w:t>Interactief</w:t>
+      </w:r>
+      <w:bookmarkEnd w:id="15"/>
+    </w:p>
+    <w:p>
+      <w:pPr>
+        <w:jc w:val="both"/>
+        <w:rPr>
+          <w:rFonts w:ascii="Calibri" w:hAnsi="Calibri"/>
+        </w:rPr>
+      </w:pPr>
+      <w:r>
+        <w:rPr>
+          <w:rFonts w:ascii="Calibri" w:hAnsi="Calibri"/>
+        </w:rPr>
+        <w:t xml:space="preserve">De speler kan behalve rondlopen en rennen, ook objecten oppakken en inspecteren. Inspecteren is nodig om </w:t>
+      </w:r>
+      <w:r>
+        <w:rPr>
+          <w:rFonts w:ascii="Calibri" w:hAnsi="Calibri"/>
+        </w:rPr>
+        <w:t>essentiële</w:t>
+      </w:r>
+      <w:r>
+        <w:rPr>
+          <w:rFonts w:ascii="Calibri" w:hAnsi="Calibri"/>
+        </w:rPr>
+        <w:t xml:space="preserve"> objecten te vinden. Ook kan de speler de zaklamp aan en uit zetten. </w:t>
+      </w:r>
+      <w:proofErr w:type="spellStart"/>
+      <w:r>
+        <w:rPr>
+          <w:rFonts w:ascii="Calibri" w:hAnsi="Calibri"/>
+        </w:rPr>
+        <w:t>Antag</w:t>
+      </w:r>
+      <w:proofErr w:type="spellEnd"/>
+      <w:r>
+        <w:rPr>
+          <w:rFonts w:ascii="Calibri" w:hAnsi="Calibri"/>
+        </w:rPr>
+        <w:t xml:space="preserve"> kan het licht van de zaklamp zien, dus pas op met wanneer je hem aan zet.</w:t>
+      </w:r>
+    </w:p>
+    <w:p>
+      <w:pPr>
+        <w:pStyle w:val="Kop3"/>
+        <w:rPr>
+          <w:color w:val="auto"/>
+        </w:rPr>
+      </w:pPr>
+      <w:bookmarkStart w:id="16" w:name="_Toc310165823"/>
+      <w:proofErr w:type="spellStart"/>
+      <w:r>
+        <w:rPr>
+          <w:color w:val="auto"/>
+        </w:rPr>
+        <w:t>Jumpscares</w:t>
+      </w:r>
+      <w:bookmarkEnd w:id="16"/>
+      <w:proofErr w:type="spellEnd"/>
+    </w:p>
+    <w:p>
+      <w:pPr>
+        <w:jc w:val="both"/>
+        <w:rPr>
+          <w:rFonts w:ascii="Calibri" w:hAnsi="Calibri"/>
+        </w:rPr>
+      </w:pPr>
+      <w:r>
+        <w:rPr>
+          <w:rFonts w:ascii="Calibri" w:hAnsi="Calibri"/>
+        </w:rPr>
+        <w:t xml:space="preserve">Bij horrorgames zijn </w:t>
+      </w:r>
+      <w:proofErr w:type="spellStart"/>
+      <w:r>
+        <w:rPr>
+          <w:rFonts w:ascii="Calibri" w:hAnsi="Calibri"/>
+        </w:rPr>
+        <w:t>jumpscares</w:t>
+      </w:r>
+      <w:proofErr w:type="spellEnd"/>
+      <w:r>
+        <w:rPr>
+          <w:rFonts w:ascii="Calibri" w:hAnsi="Calibri"/>
+        </w:rPr>
+        <w:t xml:space="preserve"> natuurlijk belangrijk om de game spannend te maken en om het gevoel te </w:t>
+      </w:r>
+      <w:r>
+        <w:rPr>
+          <w:rFonts w:ascii="Calibri" w:hAnsi="Calibri"/>
+        </w:rPr>
+        <w:t>creëren</w:t>
+      </w:r>
+      <w:r>
+        <w:rPr>
+          <w:rFonts w:ascii="Calibri" w:hAnsi="Calibri"/>
+        </w:rPr>
+        <w:t xml:space="preserve"> dat er om elk hoekje een monster of iets dat je dood kan maken zit. Reaktor bevat tenminste 3 verschillende soorten </w:t>
+      </w:r>
+      <w:proofErr w:type="spellStart"/>
+      <w:r>
+        <w:rPr>
+          <w:rFonts w:ascii="Calibri" w:hAnsi="Calibri"/>
+        </w:rPr>
+        <w:t>jumpscares</w:t>
+      </w:r>
+      <w:proofErr w:type="spellEnd"/>
+      <w:r>
+        <w:rPr>
+          <w:rFonts w:ascii="Calibri" w:hAnsi="Calibri"/>
+        </w:rPr>
+        <w:t>, die ook te combineren zijn.</w:t>
+      </w:r>
+    </w:p>
+    <w:p>
+      <w:pPr>
+        <w:rPr>
+          <w:rFonts w:ascii="Calibri" w:hAnsi="Calibri"/>
+        </w:rPr>
+      </w:pPr>
+      <w:r>
+        <w:rPr>
+          <w:rFonts w:ascii="Calibri" w:hAnsi="Calibri"/>
+        </w:rPr>
+        <w:br/>
+      </w:r>
+      <w:r>
+        <w:rPr>
+          <w:rStyle w:val="Kop3Char"/>
+          <w:color w:val="auto"/>
+        </w:rPr>
+        <w:t xml:space="preserve">Basic </w:t>
+      </w:r>
+      <w:proofErr w:type="spellStart"/>
+      <w:r>
+        <w:rPr>
+          <w:rStyle w:val="Kop3Char"/>
+          <w:color w:val="auto"/>
+        </w:rPr>
+        <w:t>Jumpscare</w:t>
+      </w:r>
+      <w:proofErr w:type="spellEnd"/>
+      <w:r>
+        <w:rPr>
+          <w:rFonts w:ascii="Calibri" w:hAnsi="Calibri"/>
+          <w:b/>
+        </w:rPr>
+        <w:br/>
+      </w:r>
+      <w:r>
+        <w:rPr>
+          <w:rFonts w:ascii="Calibri" w:hAnsi="Calibri"/>
+        </w:rPr>
+        <w:t xml:space="preserve">Dit is de meest gebruikte vorm van </w:t>
+      </w:r>
+      <w:proofErr w:type="spellStart"/>
+      <w:r>
+        <w:rPr>
+          <w:rFonts w:ascii="Calibri" w:hAnsi="Calibri"/>
+        </w:rPr>
+        <w:t>jumpscares</w:t>
+      </w:r>
+      <w:proofErr w:type="spellEnd"/>
+      <w:r>
+        <w:rPr>
+          <w:rFonts w:ascii="Calibri" w:hAnsi="Calibri"/>
+        </w:rPr>
+        <w:t>. Op het moment dat de speler langs een bepaalde locatie loopt, zal er iets engs verschijnen om de speler te laten schrikken. Soms een soort schaduw die de speler niet kan identificeren. Soms gewoon iets simpels als een krat dat opeens op de grond zal vallen.</w:t>
+      </w:r>
+    </w:p>
+    <w:p>
+      <w:pPr>
+        <w:rPr>
+          <w:rStyle w:val="Kop3Char"/>
+          <w:color w:val="auto"/>
+        </w:rPr>
+      </w:pPr>
+      <w:r>
+        <w:rPr>
+          <w:rFonts w:ascii="Calibri" w:hAnsi="Calibri"/>
+        </w:rPr>
+        <w:br/>
+      </w:r>
+      <w:r>
+        <w:rPr>
+          <w:rStyle w:val="Kop3Char"/>
+          <w:color w:val="auto"/>
+        </w:rPr>
+        <w:t>Mysterieuze gebeurtenissen</w:t>
+      </w:r>
+      <w:r>
+        <w:rPr>
+          <w:rFonts w:ascii="Calibri" w:hAnsi="Calibri"/>
+        </w:rPr>
+        <w:br/>
+        <w:t xml:space="preserve">Dit zijn niet zo zeer </w:t>
+      </w:r>
+      <w:proofErr w:type="spellStart"/>
+      <w:r>
+        <w:rPr>
+          <w:rFonts w:ascii="Calibri" w:hAnsi="Calibri"/>
+        </w:rPr>
+        <w:t>jumpscares</w:t>
+      </w:r>
+      <w:proofErr w:type="spellEnd"/>
+      <w:r>
+        <w:rPr>
+          <w:rFonts w:ascii="Calibri" w:hAnsi="Calibri"/>
+        </w:rPr>
+        <w:t xml:space="preserve">, maar meer gebeurtenissen die de speler het gevoel moeten geven dat hij niet veilig is. Een voorbeeld is dat de speler een kamer binnenloopt en één deur open ziet staan. Als de speler ernaartoe wil lopen zal deze langzaam dicht zal gaan. Na het openen van de deur zal hij een lege kast vinden. Zo wordt de spanning verhoogd en is de speler weer angstig waardoor de volgende </w:t>
+      </w:r>
+      <w:proofErr w:type="spellStart"/>
+      <w:r>
+        <w:rPr>
+          <w:rFonts w:ascii="Calibri" w:hAnsi="Calibri"/>
+        </w:rPr>
+        <w:t>jumpscare</w:t>
+      </w:r>
+      <w:proofErr w:type="spellEnd"/>
+      <w:r>
+        <w:rPr>
+          <w:rFonts w:ascii="Calibri" w:hAnsi="Calibri"/>
+        </w:rPr>
+        <w:t xml:space="preserve"> meer effect zal hebben.</w:t>
+      </w:r>
+      <w:r>
+        <w:rPr>
+          <w:rFonts w:ascii="Calibri" w:hAnsi="Calibri"/>
+        </w:rPr>
+        <w:br/>
+      </w:r>
+    </w:p>
+    <w:p>
+      <w:pPr>
+        <w:rPr>
+          <w:rFonts w:asciiTheme="majorHAnsi" w:eastAsiaTheme="majorEastAsia" w:hAnsiTheme="majorHAnsi" w:cstheme="majorBidi"/>
+          <w:b/>
+          <w:bCs/>
+        </w:rPr>
+      </w:pPr>
+      <w:r>
+        <w:rPr>
+          <w:rFonts w:ascii="Calibri" w:hAnsi="Calibri"/>
+          <w:b/>
+        </w:rPr>
+        <w:br/>
+      </w:r>
+    </w:p>
+    <w:p>
+      <w:pPr>
+        <w:rPr>
+          <w:rFonts w:ascii="Calibri" w:hAnsi="Calibri"/>
+        </w:rPr>
+      </w:pPr>
+      <w:r>
+        <w:rPr>
+          <w:rStyle w:val="Kop3Char"/>
+          <w:color w:val="auto"/>
+        </w:rPr>
+        <w:lastRenderedPageBreak/>
+        <w:t>Game Over</w:t>
+      </w:r>
+      <w:r>
+        <w:rPr>
+          <w:rFonts w:ascii="Calibri" w:hAnsi="Calibri"/>
+          <w:b/>
+        </w:rPr>
+        <w:br/>
+      </w:r>
+      <w:r>
+        <w:rPr>
+          <w:rFonts w:ascii="Calibri" w:hAnsi="Calibri"/>
+        </w:rPr>
+        <w:t xml:space="preserve">De speler kan alleen doodgemaakt worden door </w:t>
+      </w:r>
+      <w:proofErr w:type="spellStart"/>
+      <w:r>
+        <w:rPr>
+          <w:rFonts w:ascii="Calibri" w:hAnsi="Calibri"/>
+        </w:rPr>
+        <w:t>Antag</w:t>
+      </w:r>
+      <w:proofErr w:type="spellEnd"/>
+      <w:r>
+        <w:rPr>
+          <w:rFonts w:ascii="Calibri" w:hAnsi="Calibri"/>
+        </w:rPr>
+        <w:t xml:space="preserve">.  Als </w:t>
+      </w:r>
+      <w:proofErr w:type="spellStart"/>
+      <w:r>
+        <w:rPr>
+          <w:rFonts w:ascii="Calibri" w:hAnsi="Calibri"/>
+        </w:rPr>
+        <w:t>Antag</w:t>
+      </w:r>
+      <w:proofErr w:type="spellEnd"/>
+      <w:r>
+        <w:rPr>
+          <w:rFonts w:ascii="Calibri" w:hAnsi="Calibri"/>
+        </w:rPr>
+        <w:t xml:space="preserve"> in de buurt komt….. Als hij uiteindelijk dichtbij genoeg is pakt hij de speler, en is het game over.</w:t>
+      </w:r>
+    </w:p>
+    <w:p>
+      <w:pPr>
+        <w:rPr>
+          <w:rFonts w:ascii="Calibri" w:hAnsi="Calibri"/>
+          <w:b/>
+        </w:rPr>
+      </w:pPr>
+    </w:p>
+    <w:p>
+      <w:pPr>
+        <w:pStyle w:val="Kop1"/>
         <w:rPr>
           <w:b w:val="0"/>
           <w:color w:val="auto"/>
           <w:sz w:val="40"/>
           <w:szCs w:val="40"/>
         </w:rPr>
-        <w:t xml:space="preserve"> </w:t>
-      </w:r>
-      <w:proofErr w:type="spellStart"/>
+      </w:pPr>
+      <w:bookmarkStart w:id="17" w:name="_Toc310165824"/>
       <w:r>
         <w:rPr>
           <w:b w:val="0"/>
@@ -3673,568 +4121,13 @@
           <w:sz w:val="40"/>
           <w:szCs w:val="40"/>
         </w:rPr>
-        <w:t>and</w:t>
-      </w:r>
-      <w:proofErr w:type="spellEnd"/>
-      <w:r>
-        <w:rPr>
-          <w:b w:val="0"/>
-          <w:color w:val="auto"/>
-          <w:sz w:val="40"/>
-          <w:szCs w:val="40"/>
-        </w:rPr>
-        <w:t xml:space="preserve"> </w:t>
-      </w:r>
-      <w:proofErr w:type="spellStart"/>
-      <w:r>
-        <w:rPr>
-          <w:b w:val="0"/>
-          <w:color w:val="auto"/>
-          <w:sz w:val="40"/>
-          <w:szCs w:val="40"/>
-        </w:rPr>
-        <w:t>Mechanics</w:t>
-      </w:r>
-      <w:bookmarkEnd w:id="12"/>
-      <w:proofErr w:type="spellEnd"/>
-    </w:p>
-    <w:p>
-      <w:pPr>
-        <w:pStyle w:val="Heading2"/>
-        <w:rPr>
-          <w:color w:val="auto"/>
-          <w:sz w:val="28"/>
-          <w:szCs w:val="28"/>
-        </w:rPr>
-      </w:pPr>
-      <w:bookmarkStart w:id="13" w:name="_Toc310165820"/>
-      <w:proofErr w:type="spellStart"/>
-      <w:r>
-        <w:rPr>
-          <w:color w:val="auto"/>
-          <w:sz w:val="28"/>
-          <w:szCs w:val="28"/>
-        </w:rPr>
-        <w:t>Core</w:t>
-      </w:r>
-      <w:proofErr w:type="spellEnd"/>
-      <w:r>
-        <w:rPr>
-          <w:color w:val="auto"/>
-          <w:sz w:val="28"/>
-          <w:szCs w:val="28"/>
-        </w:rPr>
-        <w:t xml:space="preserve"> Game </w:t>
-      </w:r>
-      <w:proofErr w:type="spellStart"/>
-      <w:r>
-        <w:rPr>
-          <w:color w:val="auto"/>
-          <w:sz w:val="28"/>
-          <w:szCs w:val="28"/>
-        </w:rPr>
-        <w:t>Mechanics</w:t>
-      </w:r>
-      <w:bookmarkEnd w:id="13"/>
-      <w:proofErr w:type="spellEnd"/>
-    </w:p>
-    <w:p/>
-    <w:p>
-      <w:pPr>
-        <w:jc w:val="both"/>
-        <w:rPr>
-          <w:rFonts w:ascii="Calibri" w:hAnsi="Calibri"/>
-        </w:rPr>
-      </w:pPr>
-      <w:r>
-        <w:rPr>
-          <w:rFonts w:ascii="Calibri" w:hAnsi="Calibri"/>
-        </w:rPr>
-        <w:t xml:space="preserve">De speler loopt door een </w:t>
-      </w:r>
-      <w:proofErr w:type="spellStart"/>
-      <w:r>
-        <w:rPr>
-          <w:rFonts w:ascii="Calibri" w:hAnsi="Calibri"/>
-        </w:rPr>
-        <w:t>driedemensionale</w:t>
-      </w:r>
-      <w:proofErr w:type="spellEnd"/>
-      <w:r>
-        <w:rPr>
-          <w:rFonts w:ascii="Calibri" w:hAnsi="Calibri"/>
-        </w:rPr>
-        <w:t xml:space="preserve"> reactor, zoekend naar een uitweg. Tijdens deze zoektocht zal de speler zijn grote vijand </w:t>
-      </w:r>
-      <w:proofErr w:type="spellStart"/>
-      <w:r>
-        <w:rPr>
-          <w:rFonts w:ascii="Calibri" w:hAnsi="Calibri"/>
-        </w:rPr>
-        <w:t>Antag</w:t>
-      </w:r>
-      <w:proofErr w:type="spellEnd"/>
-      <w:r>
-        <w:rPr>
-          <w:rFonts w:ascii="Calibri" w:hAnsi="Calibri"/>
-        </w:rPr>
-        <w:t xml:space="preserve"> een aantal keer tegenkomen. Hij hoort hem aankomen met behulp van zijn geigerteller, en zal van hem moeten vluchten en zich moeten verstoppen om te overleven. Naast </w:t>
-      </w:r>
-      <w:proofErr w:type="spellStart"/>
-      <w:r>
-        <w:rPr>
-          <w:rFonts w:ascii="Calibri" w:hAnsi="Calibri"/>
-        </w:rPr>
-        <w:t>Antag</w:t>
-      </w:r>
-      <w:proofErr w:type="spellEnd"/>
-      <w:r>
-        <w:rPr>
-          <w:rFonts w:ascii="Calibri" w:hAnsi="Calibri"/>
-        </w:rPr>
-        <w:t xml:space="preserve"> zullen er ook een aantal </w:t>
-      </w:r>
-      <w:proofErr w:type="spellStart"/>
-      <w:r>
-        <w:rPr>
-          <w:rFonts w:ascii="Calibri" w:hAnsi="Calibri"/>
-        </w:rPr>
-        <w:t>jumpscares</w:t>
-      </w:r>
-      <w:proofErr w:type="spellEnd"/>
-      <w:r>
-        <w:rPr>
-          <w:rFonts w:ascii="Calibri" w:hAnsi="Calibri"/>
-        </w:rPr>
-        <w:t xml:space="preserve"> en bijvoorbeeld een achtervolgende schaduw zijn die de speler bang zullen maken.</w:t>
-      </w:r>
-      <w:r>
-        <w:rPr>
-          <w:rFonts w:ascii="Calibri" w:hAnsi="Calibri"/>
-        </w:rPr>
-        <w:t xml:space="preserve"> </w:t>
-      </w:r>
-      <w:r>
-        <w:rPr>
-          <w:rFonts w:ascii="Calibri" w:hAnsi="Calibri"/>
-        </w:rPr>
-        <w:t>Bij het begin zal de speler een zaklamp en een geigerteller vinden, die hem zullen helpen bij het doorzoeken van de reactor. Daarna zijn een aantal deuren op slot, die de speler pas kan openen als hij de juiste hulpmiddelen heeft gevonden. Hij zal dus objecten moeten inspecteren en ook naar plaatsen moeten gaan waar hij liever niet heen wil.</w:t>
-      </w:r>
-    </w:p>
-    <w:p>
-      <w:pPr>
-        <w:pStyle w:val="Heading2"/>
-        <w:rPr>
-          <w:color w:val="auto"/>
-          <w:sz w:val="28"/>
-          <w:szCs w:val="28"/>
-        </w:rPr>
-      </w:pPr>
-      <w:bookmarkStart w:id="14" w:name="_Toc310165821"/>
-      <w:proofErr w:type="spellStart"/>
-      <w:r>
-        <w:rPr>
-          <w:color w:val="auto"/>
-          <w:sz w:val="28"/>
-          <w:szCs w:val="28"/>
-        </w:rPr>
-        <w:t>GamePlay</w:t>
-      </w:r>
-      <w:proofErr w:type="spellEnd"/>
-      <w:r>
-        <w:rPr>
-          <w:color w:val="auto"/>
-          <w:sz w:val="28"/>
-          <w:szCs w:val="28"/>
-        </w:rPr>
-        <w:t xml:space="preserve"> </w:t>
-      </w:r>
-      <w:proofErr w:type="spellStart"/>
-      <w:r>
-        <w:rPr>
-          <w:color w:val="auto"/>
-          <w:sz w:val="28"/>
-          <w:szCs w:val="28"/>
-        </w:rPr>
-        <w:t>elements</w:t>
-      </w:r>
-      <w:bookmarkEnd w:id="14"/>
-      <w:proofErr w:type="spellEnd"/>
-    </w:p>
-    <w:p>
-      <w:pPr>
-        <w:pStyle w:val="Heading3"/>
-        <w:rPr>
-          <w:color w:val="auto"/>
-        </w:rPr>
-      </w:pPr>
-      <w:bookmarkStart w:id="15" w:name="_Toc310165822"/>
-      <w:r>
-        <w:rPr>
-          <w:color w:val="auto"/>
-        </w:rPr>
-        <w:t>Interactief</w:t>
-      </w:r>
-      <w:bookmarkEnd w:id="15"/>
-    </w:p>
-    <w:p>
-      <w:pPr>
-        <w:jc w:val="both"/>
-        <w:rPr>
-          <w:rFonts w:ascii="Calibri" w:hAnsi="Calibri"/>
-        </w:rPr>
-      </w:pPr>
-      <w:r>
-        <w:rPr>
-          <w:rFonts w:ascii="Calibri" w:hAnsi="Calibri"/>
-        </w:rPr>
-        <w:t xml:space="preserve">De speler kan behalve rondlopen en rennen, ook objecten oppakken en inspecteren. Inspecteren is nodig om </w:t>
-      </w:r>
-      <w:proofErr w:type="spellStart"/>
-      <w:r>
-        <w:rPr>
-          <w:rFonts w:ascii="Calibri" w:hAnsi="Calibri"/>
-        </w:rPr>
-        <w:t>essentiele</w:t>
-      </w:r>
-      <w:proofErr w:type="spellEnd"/>
-      <w:r>
-        <w:rPr>
-          <w:rFonts w:ascii="Calibri" w:hAnsi="Calibri"/>
-        </w:rPr>
-        <w:t xml:space="preserve"> objecten te vinden. Ook kan de speler de zaklamp aan en uit zetten. </w:t>
-      </w:r>
-      <w:proofErr w:type="spellStart"/>
-      <w:r>
-        <w:rPr>
-          <w:rFonts w:ascii="Calibri" w:hAnsi="Calibri"/>
-        </w:rPr>
-        <w:t>Antag</w:t>
-      </w:r>
-      <w:proofErr w:type="spellEnd"/>
-      <w:r>
-        <w:rPr>
-          <w:rFonts w:ascii="Calibri" w:hAnsi="Calibri"/>
-        </w:rPr>
-        <w:t xml:space="preserve"> kan het licht van de zaklamp zien, dus pas op met wanneer je hem aan zet.</w:t>
-      </w:r>
-    </w:p>
-    <w:p>
-      <w:pPr>
-        <w:pStyle w:val="Heading3"/>
-        <w:rPr>
-          <w:color w:val="auto"/>
-        </w:rPr>
-      </w:pPr>
-      <w:bookmarkStart w:id="16" w:name="_Toc310165823"/>
-      <w:proofErr w:type="spellStart"/>
-      <w:r>
-        <w:rPr>
-          <w:color w:val="auto"/>
-        </w:rPr>
-        <w:t>Jumpscares</w:t>
-      </w:r>
-      <w:bookmarkEnd w:id="16"/>
-      <w:proofErr w:type="spellEnd"/>
-    </w:p>
-    <w:p>
-      <w:pPr>
-        <w:jc w:val="both"/>
-        <w:rPr>
-          <w:rFonts w:ascii="Calibri" w:hAnsi="Calibri"/>
-        </w:rPr>
-      </w:pPr>
-      <w:r>
-        <w:rPr>
-          <w:rFonts w:ascii="Calibri" w:hAnsi="Calibri"/>
-        </w:rPr>
-        <w:t xml:space="preserve">Bij horrorgames zijn </w:t>
-      </w:r>
-      <w:proofErr w:type="spellStart"/>
-      <w:r>
-        <w:rPr>
-          <w:rFonts w:ascii="Calibri" w:hAnsi="Calibri"/>
-        </w:rPr>
-        <w:t>jumpscares</w:t>
-      </w:r>
-      <w:proofErr w:type="spellEnd"/>
-      <w:r>
-        <w:rPr>
-          <w:rFonts w:ascii="Calibri" w:hAnsi="Calibri"/>
-        </w:rPr>
-        <w:t xml:space="preserve"> natuurlijk belangrijk om de game spannend te maken en om het gevoel te </w:t>
-      </w:r>
-      <w:proofErr w:type="spellStart"/>
-      <w:r>
-        <w:rPr>
-          <w:rFonts w:ascii="Calibri" w:hAnsi="Calibri"/>
-        </w:rPr>
-        <w:t>creëeren</w:t>
-      </w:r>
-      <w:proofErr w:type="spellEnd"/>
-      <w:r>
-        <w:rPr>
-          <w:rFonts w:ascii="Calibri" w:hAnsi="Calibri"/>
-        </w:rPr>
-        <w:t xml:space="preserve"> dat er om elk hoekje een monster of iets dat je dood kan maken zit. </w:t>
-      </w:r>
-      <w:proofErr w:type="spellStart"/>
-      <w:r>
-        <w:rPr>
-          <w:rFonts w:ascii="Calibri" w:hAnsi="Calibri"/>
-        </w:rPr>
-        <w:t>Reaktor</w:t>
-      </w:r>
-      <w:proofErr w:type="spellEnd"/>
-      <w:r>
-        <w:rPr>
-          <w:rFonts w:ascii="Calibri" w:hAnsi="Calibri"/>
-        </w:rPr>
-        <w:t xml:space="preserve"> bevat tenminste 3 verschillende soorten </w:t>
-      </w:r>
-      <w:proofErr w:type="spellStart"/>
-      <w:r>
-        <w:rPr>
-          <w:rFonts w:ascii="Calibri" w:hAnsi="Calibri"/>
-        </w:rPr>
-        <w:t>jumpscares</w:t>
-      </w:r>
-      <w:proofErr w:type="spellEnd"/>
-      <w:r>
-        <w:rPr>
-          <w:rFonts w:ascii="Calibri" w:hAnsi="Calibri"/>
-        </w:rPr>
-        <w:t>, die ook te combineren zijn.</w:t>
-      </w:r>
-    </w:p>
-    <w:p>
-      <w:pPr>
-        <w:rPr>
-          <w:rFonts w:ascii="Calibri" w:hAnsi="Calibri"/>
-        </w:rPr>
-      </w:pPr>
-      <w:r>
-        <w:rPr>
-          <w:rFonts w:ascii="Calibri" w:hAnsi="Calibri"/>
-        </w:rPr>
-        <w:br/>
-      </w:r>
-      <w:r>
-        <w:rPr>
-          <w:rStyle w:val="Heading3Char"/>
-          <w:color w:val="auto"/>
-        </w:rPr>
-        <w:t xml:space="preserve">Basic </w:t>
-      </w:r>
-      <w:proofErr w:type="spellStart"/>
-      <w:r>
-        <w:rPr>
-          <w:rStyle w:val="Heading3Char"/>
-          <w:color w:val="auto"/>
-        </w:rPr>
-        <w:t>Jumpscare</w:t>
-      </w:r>
-      <w:proofErr w:type="spellEnd"/>
-      <w:r>
-        <w:rPr>
-          <w:rFonts w:ascii="Calibri" w:hAnsi="Calibri"/>
-          <w:b/>
-        </w:rPr>
-        <w:br/>
-      </w:r>
-      <w:r>
-        <w:rPr>
-          <w:rFonts w:ascii="Calibri" w:hAnsi="Calibri"/>
-        </w:rPr>
-        <w:t xml:space="preserve">Dit is de meest gebruikte vorm van </w:t>
-      </w:r>
-      <w:proofErr w:type="spellStart"/>
-      <w:r>
-        <w:rPr>
-          <w:rFonts w:ascii="Calibri" w:hAnsi="Calibri"/>
-        </w:rPr>
-        <w:t>jumpscares</w:t>
-      </w:r>
-      <w:proofErr w:type="spellEnd"/>
-      <w:r>
-        <w:rPr>
-          <w:rFonts w:ascii="Calibri" w:hAnsi="Calibri"/>
-        </w:rPr>
-        <w:t>. Op het moment dat de speler langs een bepaalde locatie loopt, zal er iets engs verschijnen om de speler te laten schrikken. Soms een soort schaduw die de speler niet kan identificeren. Soms gewoon iets simpels als een krat dat opeens op de grond zal vallen.</w:t>
-      </w:r>
-    </w:p>
-    <w:p>
-      <w:pPr>
-        <w:rPr>
-          <w:rStyle w:val="Heading3Char"/>
-          <w:color w:val="auto"/>
-        </w:rPr>
-      </w:pPr>
-      <w:r>
-        <w:rPr>
-          <w:rFonts w:ascii="Calibri" w:hAnsi="Calibri"/>
-        </w:rPr>
-        <w:br/>
-      </w:r>
-      <w:r>
-        <w:rPr>
-          <w:rStyle w:val="Heading3Char"/>
-          <w:color w:val="auto"/>
-        </w:rPr>
-        <w:t>Mysterieuze gebeurtenissen</w:t>
-      </w:r>
-      <w:r>
-        <w:rPr>
-          <w:rFonts w:ascii="Calibri" w:hAnsi="Calibri"/>
-        </w:rPr>
-        <w:br/>
-        <w:t xml:space="preserve">Dit zijn niet zo zeer </w:t>
-      </w:r>
-      <w:proofErr w:type="spellStart"/>
-      <w:r>
-        <w:rPr>
-          <w:rFonts w:ascii="Calibri" w:hAnsi="Calibri"/>
-        </w:rPr>
-        <w:t>jumpscares</w:t>
-      </w:r>
-      <w:proofErr w:type="spellEnd"/>
-      <w:r>
-        <w:rPr>
-          <w:rFonts w:ascii="Calibri" w:hAnsi="Calibri"/>
-        </w:rPr>
-        <w:t xml:space="preserve">, maar meer gebeurtenissen die de speler het gevoel moeten geven dat hij niet veilig is. Een voorbeeld is dat de speler een kamer binnenloopt en één deur open ziet staan. Als de speler ernaartoe wil lopen zal deze langzaam dicht zal gaan. Na het openen van de deur zal hij een lege kast vinden. Zo wordt de spanning verhoogd en is de speler weer angstig waardoor de volgende </w:t>
-      </w:r>
-      <w:proofErr w:type="spellStart"/>
-      <w:r>
-        <w:rPr>
-          <w:rFonts w:ascii="Calibri" w:hAnsi="Calibri"/>
-        </w:rPr>
-        <w:t>jumpscare</w:t>
-      </w:r>
-      <w:proofErr w:type="spellEnd"/>
-      <w:r>
-        <w:rPr>
-          <w:rFonts w:ascii="Calibri" w:hAnsi="Calibri"/>
-        </w:rPr>
-        <w:t xml:space="preserve"> meer effect zal hebben.</w:t>
-      </w:r>
-      <w:r>
-        <w:rPr>
-          <w:rFonts w:ascii="Calibri" w:hAnsi="Calibri"/>
-        </w:rPr>
-        <w:br/>
-      </w:r>
-    </w:p>
-    <w:p>
-      <w:pPr>
-        <w:rPr>
-          <w:rFonts w:ascii="Calibri" w:hAnsi="Calibri"/>
-          <w:b/>
-        </w:rPr>
-      </w:pPr>
-      <w:r>
-        <w:rPr>
-          <w:rStyle w:val="Heading3Char"/>
-          <w:color w:val="auto"/>
-        </w:rPr>
-        <w:t>De schaduw op de trap</w:t>
-      </w:r>
-      <w:r>
-        <w:rPr>
-          <w:rFonts w:ascii="Calibri" w:hAnsi="Calibri"/>
-          <w:b/>
-        </w:rPr>
-        <w:br/>
-      </w:r>
-    </w:p>
-    <w:p>
-      <w:pPr>
-        <w:rPr>
-          <w:rFonts w:ascii="Calibri" w:hAnsi="Calibri"/>
-        </w:rPr>
-      </w:pPr>
-      <w:r>
-        <w:rPr>
-          <w:rStyle w:val="Heading3Char"/>
-          <w:color w:val="auto"/>
-        </w:rPr>
-        <w:t>Game Over</w:t>
-      </w:r>
-      <w:r>
-        <w:rPr>
-          <w:rFonts w:ascii="Calibri" w:hAnsi="Calibri"/>
-          <w:b/>
-        </w:rPr>
-        <w:br/>
-      </w:r>
-      <w:r>
-        <w:rPr>
-          <w:rFonts w:ascii="Calibri" w:hAnsi="Calibri"/>
-        </w:rPr>
-        <w:t xml:space="preserve">De speler kan alleen doodgemaakt worden door </w:t>
-      </w:r>
-      <w:proofErr w:type="spellStart"/>
-      <w:r>
-        <w:rPr>
-          <w:rFonts w:ascii="Calibri" w:hAnsi="Calibri"/>
-        </w:rPr>
-        <w:t>Antag</w:t>
-      </w:r>
-      <w:proofErr w:type="spellEnd"/>
-      <w:r>
-        <w:rPr>
-          <w:rFonts w:ascii="Calibri" w:hAnsi="Calibri"/>
-        </w:rPr>
-        <w:t xml:space="preserve">.  Als </w:t>
-      </w:r>
-      <w:proofErr w:type="spellStart"/>
-      <w:r>
-        <w:rPr>
-          <w:rFonts w:ascii="Calibri" w:hAnsi="Calibri"/>
-        </w:rPr>
-        <w:t>Antag</w:t>
-      </w:r>
-      <w:proofErr w:type="spellEnd"/>
-      <w:r>
-        <w:rPr>
-          <w:rFonts w:ascii="Calibri" w:hAnsi="Calibri"/>
-        </w:rPr>
-        <w:t xml:space="preserve"> in de buurt komt….. Als hij uiteindelijk dichtbij genoeg is pakt hij de speler, en is het game over.</w:t>
-      </w:r>
-    </w:p>
-    <w:p>
-      <w:pPr>
-        <w:rPr>
-          <w:rFonts w:ascii="Calibri" w:hAnsi="Calibri"/>
-          <w:b/>
-        </w:rPr>
-      </w:pPr>
-    </w:p>
-    <w:p>
-      <w:pPr>
-        <w:pStyle w:val="Heading1"/>
-        <w:rPr>
-          <w:b w:val="0"/>
-          <w:color w:val="auto"/>
-          <w:sz w:val="40"/>
-          <w:szCs w:val="40"/>
-        </w:rPr>
-      </w:pPr>
-      <w:bookmarkStart w:id="17" w:name="_Toc310165824"/>
-      <w:r>
-        <w:rPr>
-          <w:b w:val="0"/>
-          <w:color w:val="auto"/>
-          <w:sz w:val="40"/>
-          <w:szCs w:val="40"/>
-        </w:rPr>
         <w:t>Art</w:t>
       </w:r>
       <w:bookmarkEnd w:id="17"/>
     </w:p>
     <w:p>
       <w:pPr>
-        <w:pStyle w:val="Heading2"/>
+        <w:pStyle w:val="Kop2"/>
         <w:rPr>
           <w:color w:val="auto"/>
           <w:sz w:val="28"/>
@@ -4325,35 +4218,7 @@
         <w:rPr>
           <w:rFonts w:ascii="Calibri" w:hAnsi="Calibri"/>
         </w:rPr>
-        <w:t xml:space="preserve">De stijl van </w:t>
-      </w:r>
-      <w:proofErr w:type="spellStart"/>
-      <w:r>
-        <w:rPr>
-          <w:rFonts w:ascii="Calibri" w:hAnsi="Calibri"/>
-        </w:rPr>
-        <w:t>Reaktor</w:t>
-      </w:r>
-      <w:proofErr w:type="spellEnd"/>
-      <w:r>
-        <w:rPr>
-          <w:rFonts w:ascii="Calibri" w:hAnsi="Calibri"/>
-        </w:rPr>
-        <w:t xml:space="preserve"> wordt grotendeels bepaald door de omgeving waar het zich in afspeelt. </w:t>
-      </w:r>
-      <w:proofErr w:type="spellStart"/>
-      <w:r>
-        <w:rPr>
-          <w:rFonts w:ascii="Calibri" w:hAnsi="Calibri"/>
-        </w:rPr>
-        <w:t>Reaktor</w:t>
-      </w:r>
-      <w:proofErr w:type="spellEnd"/>
-      <w:r>
-        <w:rPr>
-          <w:rFonts w:ascii="Calibri" w:hAnsi="Calibri"/>
-        </w:rPr>
-        <w:t xml:space="preserve"> is een horrorgame en dat vraagt om een erg uitgesproken stijl. Daarom is er gekozen voor een beklemmende sfeer. Het is de bedoeling daarmee een constante angst te garanderen voor de speler. </w:t>
+        <w:t xml:space="preserve">De stijl van Reaktor wordt grotendeels bepaald door de omgeving waar het zich in afspeelt. Reaktor is een horrorgame en dat vraagt om een erg uitgesproken stijl. Daarom is er gekozen voor een beklemmende sfeer. Het is de bedoeling daarmee een constante angst te garanderen voor de speler. </w:t>
       </w:r>
       <w:proofErr w:type="spellStart"/>
       <w:r>
@@ -4367,21 +4232,7 @@
         <w:rPr>
           <w:rFonts w:ascii="Calibri" w:hAnsi="Calibri"/>
         </w:rPr>
-        <w:t xml:space="preserve"> zal dan ook voor de meeste angst en spanning zorgen in </w:t>
-      </w:r>
-      <w:proofErr w:type="spellStart"/>
-      <w:r>
-        <w:rPr>
-          <w:rFonts w:ascii="Calibri" w:hAnsi="Calibri"/>
-        </w:rPr>
-        <w:t>Reaktor</w:t>
-      </w:r>
-      <w:proofErr w:type="spellEnd"/>
-      <w:r>
-        <w:rPr>
-          <w:rFonts w:ascii="Calibri" w:hAnsi="Calibri"/>
-        </w:rPr>
-        <w:t xml:space="preserve">. Daarom is de hele stijl uit </w:t>
+        <w:t xml:space="preserve"> zal dan ook voor de meeste angst en spanning zorgen in Reaktor. Daarom is de hele stijl uit </w:t>
       </w:r>
       <w:proofErr w:type="spellStart"/>
       <w:r>
@@ -4421,21 +4272,7 @@
         <w:rPr>
           <w:rFonts w:ascii="Calibri" w:hAnsi="Calibri"/>
         </w:rPr>
-        <w:t xml:space="preserve"> is constant naar de speler opzoek en daarom maakt het hem één van de belangrijkste stijlfiguren van </w:t>
-      </w:r>
-      <w:proofErr w:type="spellStart"/>
-      <w:r>
-        <w:rPr>
-          <w:rFonts w:ascii="Calibri" w:hAnsi="Calibri"/>
-        </w:rPr>
-        <w:t>Reaktor</w:t>
-      </w:r>
-      <w:proofErr w:type="spellEnd"/>
-      <w:r>
-        <w:rPr>
-          <w:rFonts w:ascii="Calibri" w:hAnsi="Calibri"/>
-        </w:rPr>
-        <w:t xml:space="preserve">. </w:t>
+        <w:t xml:space="preserve"> is constant naar de speler opzoek en daarom maakt het hem één van de belangrijkste stijlfiguren van Reaktor. </w:t>
       </w:r>
     </w:p>
     <w:p>
@@ -4449,54 +4286,12 @@
         <w:rPr>
           <w:rFonts w:ascii="Calibri" w:hAnsi="Calibri"/>
         </w:rPr>
-        <w:t xml:space="preserve">De reactor van </w:t>
-      </w:r>
-      <w:proofErr w:type="spellStart"/>
-      <w:r>
-        <w:rPr>
-          <w:rFonts w:ascii="Calibri" w:hAnsi="Calibri"/>
-        </w:rPr>
-        <w:t>Tsjernobyl</w:t>
-      </w:r>
-      <w:proofErr w:type="spellEnd"/>
-      <w:r>
-        <w:rPr>
-          <w:rFonts w:ascii="Calibri" w:hAnsi="Calibri"/>
-        </w:rPr>
-        <w:t xml:space="preserve"> is een plek die mensen vaak fascineert. </w:t>
-      </w:r>
-      <w:proofErr w:type="spellStart"/>
-      <w:r>
-        <w:rPr>
-          <w:rFonts w:ascii="Calibri" w:hAnsi="Calibri"/>
-        </w:rPr>
-        <w:t>Reaktor</w:t>
-      </w:r>
-      <w:proofErr w:type="spellEnd"/>
-      <w:r>
-        <w:rPr>
-          <w:rFonts w:ascii="Calibri" w:hAnsi="Calibri"/>
-        </w:rPr>
-        <w:t xml:space="preserve"> heeft deze plek tot leven gebracht. Net na de meltdown is het een verlaten en donkere plaats. Zowel industrie als kantoor is het toneel van </w:t>
-      </w:r>
-      <w:proofErr w:type="spellStart"/>
-      <w:r>
-        <w:rPr>
-          <w:rFonts w:ascii="Calibri" w:hAnsi="Calibri"/>
-        </w:rPr>
-        <w:t>Reaktor</w:t>
-      </w:r>
-      <w:proofErr w:type="spellEnd"/>
-      <w:r>
-        <w:rPr>
-          <w:rFonts w:ascii="Calibri" w:hAnsi="Calibri"/>
-        </w:rPr>
-        <w:t xml:space="preserve">, wat het een gevarieerde game beleving maakt. </w:t>
-      </w:r>
-    </w:p>
-    <w:p>
-      <w:pPr>
-        <w:pStyle w:val="Heading2"/>
+        <w:t xml:space="preserve">De reactor van Tsjernobyl is een plek die mensen vaak fascineert. Reaktor heeft deze plek tot leven gebracht. Net na de meltdown is het een verlaten en donkere plaats. Zowel industrie als kantoor is het toneel van Reaktor, wat het een gevarieerde game beleving maakt. </w:t>
+      </w:r>
+    </w:p>
+    <w:p>
+      <w:pPr>
+        <w:pStyle w:val="Kop2"/>
         <w:rPr>
           <w:color w:val="auto"/>
           <w:sz w:val="28"/>
@@ -4846,6 +4641,7 @@
           <w:noProof/>
           <w:lang w:val="en-US"/>
         </w:rPr>
+        <w:lastRenderedPageBreak/>
         <w:drawing>
           <wp:anchor distT="0" distB="0" distL="114300" distR="114300" simplePos="0" relativeHeight="251663360" behindDoc="0" locked="0" layoutInCell="1" allowOverlap="1" wp14:anchorId="4D318032" wp14:editId="4C9A4DB4">
             <wp:simplePos x="0" y="0"/>
@@ -4892,7 +4688,7 @@
                       <a:noFill/>
                     </a:ln>
                     <a:extLst>
-                      <a:ext uri="{53640926-AAD7-44d8-BBD7-CCE9431645EC}">
+                      <a:ext uri="{53640926-AAD7-44D8-BBD7-CCE9431645EC}">
                         <a14:shadowObscured xmlns:a14="http://schemas.microsoft.com/office/drawing/2010/main"/>
                       </a:ext>
                     </a:extLst>
@@ -4926,7 +4722,7 @@
     </w:p>
     <w:p>
       <w:pPr>
-        <w:pStyle w:val="Heading2"/>
+        <w:pStyle w:val="Kop2"/>
         <w:rPr>
           <w:color w:val="auto"/>
           <w:sz w:val="28"/>
@@ -4962,21 +4758,7 @@
         <w:rPr>
           <w:rFonts w:ascii="Calibri" w:hAnsi="Calibri"/>
         </w:rPr>
-        <w:t xml:space="preserve">De game setting wordt bepaald door de omgeving en de modellen. Al de modellen zijn afgeleid uit de </w:t>
-      </w:r>
-      <w:proofErr w:type="spellStart"/>
-      <w:r>
-        <w:rPr>
-          <w:rFonts w:ascii="Calibri" w:hAnsi="Calibri"/>
-        </w:rPr>
-        <w:t>Tsjernobyl</w:t>
-      </w:r>
-      <w:proofErr w:type="spellEnd"/>
-      <w:r>
-        <w:rPr>
-          <w:rFonts w:ascii="Calibri" w:hAnsi="Calibri"/>
-        </w:rPr>
-        <w:t xml:space="preserve"> ramp. De speler heeft een Geigertellen om te horen of </w:t>
+        <w:t xml:space="preserve">De game setting wordt bepaald door de omgeving en de modellen. Al de modellen zijn afgeleid uit de Tsjernobyl ramp. De speler heeft een Geigertellen om te horen of </w:t>
       </w:r>
       <w:proofErr w:type="spellStart"/>
       <w:r>
@@ -4995,7 +4777,7 @@
     </w:p>
     <w:p>
       <w:pPr>
-        <w:pStyle w:val="Heading1"/>
+        <w:pStyle w:val="Kop1"/>
         <w:rPr>
           <w:b w:val="0"/>
           <w:color w:val="auto"/>
@@ -5033,21 +4815,7 @@
         <w:rPr>
           <w:rFonts w:ascii="Calibri" w:hAnsi="Calibri"/>
         </w:rPr>
-        <w:t xml:space="preserve">De muziek in </w:t>
-      </w:r>
-      <w:proofErr w:type="spellStart"/>
-      <w:r>
-        <w:rPr>
-          <w:rFonts w:ascii="Calibri" w:hAnsi="Calibri"/>
-        </w:rPr>
-        <w:t>Reaktor</w:t>
-      </w:r>
-      <w:proofErr w:type="spellEnd"/>
-      <w:r>
-        <w:rPr>
-          <w:rFonts w:ascii="Calibri" w:hAnsi="Calibri"/>
-        </w:rPr>
-        <w:t xml:space="preserve"> is erg belangrijk. Een griezelfilm zonder muziek is niet eng. Daarom is de hele soundtrack opgebouwd in </w:t>
+        <w:t xml:space="preserve">De muziek in Reaktor is erg belangrijk. Een griezelfilm zonder muziek is niet eng. Daarom is de hele soundtrack opgebouwd in </w:t>
       </w:r>
       <w:proofErr w:type="spellStart"/>
       <w:r>
@@ -5073,12 +4841,13 @@
     </w:p>
     <w:p>
       <w:pPr>
-        <w:pStyle w:val="Heading1"/>
+        <w:pStyle w:val="Kop1"/>
         <w:rPr>
           <w:b w:val="0"/>
           <w:color w:val="auto"/>
           <w:sz w:val="40"/>
           <w:szCs w:val="40"/>
+          <w:lang w:val="en-US"/>
         </w:rPr>
       </w:pPr>
       <w:bookmarkStart w:id="22" w:name="_Toc310165829"/>
@@ -5088,6 +4857,7 @@
           <w:color w:val="auto"/>
           <w:sz w:val="40"/>
           <w:szCs w:val="40"/>
+          <w:lang w:val="en-US"/>
         </w:rPr>
         <w:t>User Interface, Game Controls</w:t>
       </w:r>
@@ -5097,46 +4867,106 @@
       <w:pPr>
         <w:rPr>
           <w:rFonts w:ascii="Calibri" w:hAnsi="Calibri"/>
-        </w:rPr>
-      </w:pPr>
-    </w:p>
-    <w:p>
-      <w:pPr>
-        <w:rPr>
-          <w:rFonts w:ascii="Calibri" w:hAnsi="Calibri"/>
-        </w:rPr>
-      </w:pPr>
-      <w:r>
-        <w:rPr>
-          <w:rFonts w:ascii="Calibri" w:hAnsi="Calibri"/>
+          <w:lang w:val="en-US"/>
+        </w:rPr>
+      </w:pPr>
+    </w:p>
+    <w:p>
+      <w:pPr>
+        <w:rPr>
+          <w:rFonts w:ascii="Calibri" w:hAnsi="Calibri"/>
+        </w:rPr>
+      </w:pPr>
+      <w:r>
+        <w:rPr>
+          <w:rFonts w:ascii="Calibri" w:hAnsi="Calibri"/>
+          <w:lang w:val="en-US"/>
         </w:rPr>
         <w:t>Het menu</w:t>
       </w:r>
       <w:r>
         <w:rPr>
           <w:rFonts w:ascii="Calibri" w:hAnsi="Calibri"/>
-        </w:rPr>
-        <w:t xml:space="preserve"> bestaat uit </w:t>
-      </w:r>
-      <w:r>
-        <w:rPr>
-          <w:rFonts w:ascii="Calibri" w:hAnsi="Calibri"/>
-        </w:rPr>
-        <w:t xml:space="preserve">de buttons new game, continue, options, highscore en </w:t>
-      </w:r>
-      <w:proofErr w:type="spellStart"/>
-      <w:r>
-        <w:rPr>
-          <w:rFonts w:ascii="Calibri" w:hAnsi="Calibri"/>
-        </w:rPr>
-        <w:t>quit</w:t>
-      </w:r>
-      <w:proofErr w:type="spellEnd"/>
-      <w:r>
-        <w:rPr>
-          <w:rFonts w:ascii="Calibri" w:hAnsi="Calibri"/>
-        </w:rPr>
-        <w:t>. De continue button geeft de mogelijkheid om verder te gaan met een bestaande</w:t>
+          <w:lang w:val="en-US"/>
+        </w:rPr>
+        <w:t xml:space="preserve"> </w:t>
+      </w:r>
+      <w:proofErr w:type="spellStart"/>
+      <w:r>
+        <w:rPr>
+          <w:rFonts w:ascii="Calibri" w:hAnsi="Calibri"/>
+          <w:lang w:val="en-US"/>
+        </w:rPr>
+        <w:t>bestaat</w:t>
+      </w:r>
+      <w:proofErr w:type="spellEnd"/>
+      <w:r>
+        <w:rPr>
+          <w:rFonts w:ascii="Calibri" w:hAnsi="Calibri"/>
+          <w:lang w:val="en-US"/>
+        </w:rPr>
+        <w:t xml:space="preserve"> </w:t>
+      </w:r>
+      <w:proofErr w:type="spellStart"/>
+      <w:r>
+        <w:rPr>
+          <w:rFonts w:ascii="Calibri" w:hAnsi="Calibri"/>
+          <w:lang w:val="en-US"/>
+        </w:rPr>
+        <w:t>uit</w:t>
+      </w:r>
+      <w:proofErr w:type="spellEnd"/>
+      <w:r>
+        <w:rPr>
+          <w:rFonts w:ascii="Calibri" w:hAnsi="Calibri"/>
+          <w:lang w:val="en-US"/>
+        </w:rPr>
+        <w:t xml:space="preserve"> </w:t>
+      </w:r>
+      <w:r>
+        <w:rPr>
+          <w:rFonts w:ascii="Calibri" w:hAnsi="Calibri"/>
+          <w:lang w:val="en-US"/>
+        </w:rPr>
+        <w:t xml:space="preserve">de buttons new game, continue, options, </w:t>
+      </w:r>
+      <w:proofErr w:type="spellStart"/>
+      <w:r>
+        <w:rPr>
+          <w:rFonts w:ascii="Calibri" w:hAnsi="Calibri"/>
+          <w:lang w:val="en-US"/>
+        </w:rPr>
+        <w:t>highscore</w:t>
+      </w:r>
+      <w:proofErr w:type="spellEnd"/>
+      <w:r>
+        <w:rPr>
+          <w:rFonts w:ascii="Calibri" w:hAnsi="Calibri"/>
+          <w:lang w:val="en-US"/>
+        </w:rPr>
+        <w:t xml:space="preserve"> </w:t>
+      </w:r>
+      <w:proofErr w:type="spellStart"/>
+      <w:r>
+        <w:rPr>
+          <w:rFonts w:ascii="Calibri" w:hAnsi="Calibri"/>
+          <w:lang w:val="en-US"/>
+        </w:rPr>
+        <w:t>en</w:t>
+      </w:r>
+      <w:proofErr w:type="spellEnd"/>
+      <w:r>
+        <w:rPr>
+          <w:rFonts w:ascii="Calibri" w:hAnsi="Calibri"/>
+          <w:lang w:val="en-US"/>
+        </w:rPr>
+        <w:t xml:space="preserve"> quit. </w:t>
+      </w:r>
+      <w:r>
+        <w:rPr>
+          <w:rFonts w:ascii="Calibri" w:hAnsi="Calibri"/>
+        </w:rPr>
+        <w:t>De continue button geeft de mogelijkheid om verder te gaan met een bestaande</w:t>
       </w:r>
       <w:r>
         <w:rPr>
@@ -5193,7 +5023,7 @@
     </w:p>
     <w:p>
       <w:pPr>
-        <w:pStyle w:val="ListParagraph"/>
+        <w:pStyle w:val="Lijstalinea"/>
         <w:numPr>
           <w:ilvl w:val="0"/>
           <w:numId w:val="3"/>
@@ -5231,7 +5061,7 @@
     </w:p>
     <w:p>
       <w:pPr>
-        <w:pStyle w:val="ListParagraph"/>
+        <w:pStyle w:val="Lijstalinea"/>
         <w:numPr>
           <w:ilvl w:val="0"/>
           <w:numId w:val="3"/>
@@ -5253,7 +5083,7 @@
     </w:p>
     <w:p>
       <w:pPr>
-        <w:pStyle w:val="ListParagraph"/>
+        <w:pStyle w:val="Lijstalinea"/>
         <w:numPr>
           <w:ilvl w:val="0"/>
           <w:numId w:val="3"/>
@@ -5275,7 +5105,7 @@
     </w:p>
     <w:p>
       <w:pPr>
-        <w:pStyle w:val="ListParagraph"/>
+        <w:pStyle w:val="Lijstalinea"/>
         <w:numPr>
           <w:ilvl w:val="0"/>
           <w:numId w:val="3"/>
@@ -5323,7 +5153,7 @@
 </file>
 
 <file path=word/endnotes.xml><?xml version="1.0" encoding="utf-8"?>
-<w:endnotes xmlns:wpc="http://schemas.microsoft.com/office/word/2010/wordprocessingCanvas" xmlns:mo="http://schemas.microsoft.com/office/mac/office/2008/main" xmlns:mc="http://schemas.openxmlformats.org/markup-compatibility/2006" xmlns:mv="urn:schemas-microsoft-com:mac:vml" xmlns:o="urn:schemas-microsoft-com:office:office" xmlns:r="http://schemas.openxmlformats.org/officeDocument/2006/relationships" xmlns:m="http://schemas.openxmlformats.org/officeDocument/2006/math" xmlns:v="urn:schemas-microsoft-com:vml" xmlns:wp14="http://schemas.microsoft.com/office/word/2010/wordprocessingDrawing" xmlns:wp="http://schemas.openxmlformats.org/drawingml/2006/wordprocessingDrawing" xmlns:w10="urn:schemas-microsoft-com:office:word" xmlns:w="http://schemas.openxmlformats.org/wordprocessingml/2006/main" xmlns:w14="http://schemas.microsoft.com/office/word/2010/wordml" xmlns:wpg="http://schemas.microsoft.com/office/word/2010/wordprocessingGroup" xmlns:wpi="http://schemas.microsoft.com/office/word/2010/wordprocessingInk" xmlns:wne="http://schemas.microsoft.com/office/word/2006/wordml" xmlns:wps="http://schemas.microsoft.com/office/word/2010/wordprocessingShape" mc:Ignorable="w14 wp14">
+<w:endnotes xmlns:wpc="http://schemas.microsoft.com/office/word/2010/wordprocessingCanvas" xmlns:mc="http://schemas.openxmlformats.org/markup-compatibility/2006" xmlns:o="urn:schemas-microsoft-com:office:office" xmlns:r="http://schemas.openxmlformats.org/officeDocument/2006/relationships" xmlns:m="http://schemas.openxmlformats.org/officeDocument/2006/math" xmlns:v="urn:schemas-microsoft-com:vml" xmlns:wp14="http://schemas.microsoft.com/office/word/2010/wordprocessingDrawing" xmlns:wp="http://schemas.openxmlformats.org/drawingml/2006/wordprocessingDrawing" xmlns:w10="urn:schemas-microsoft-com:office:word" xmlns:w="http://schemas.openxmlformats.org/wordprocessingml/2006/main" xmlns:w14="http://schemas.microsoft.com/office/word/2010/wordml" xmlns:wpg="http://schemas.microsoft.com/office/word/2010/wordprocessingGroup" xmlns:wpi="http://schemas.microsoft.com/office/word/2010/wordprocessingInk" xmlns:wne="http://schemas.microsoft.com/office/word/2006/wordml" xmlns:wps="http://schemas.microsoft.com/office/word/2010/wordprocessingShape" mc:Ignorable="w14 wp14">
   <w:endnote w:type="separator" w:id="-1">
     <w:p>
       <w:r>
@@ -5342,7 +5172,7 @@
 </file>
 
 <file path=word/footer1.xml><?xml version="1.0" encoding="utf-8"?>
-<w:ftr xmlns:wpc="http://schemas.microsoft.com/office/word/2010/wordprocessingCanvas" xmlns:mo="http://schemas.microsoft.com/office/mac/office/2008/main" xmlns:mc="http://schemas.openxmlformats.org/markup-compatibility/2006" xmlns:mv="urn:schemas-microsoft-com:mac:vml" xmlns:o="urn:schemas-microsoft-com:office:office" xmlns:r="http://schemas.openxmlformats.org/officeDocument/2006/relationships" xmlns:m="http://schemas.openxmlformats.org/officeDocument/2006/math" xmlns:v="urn:schemas-microsoft-com:vml" xmlns:wp14="http://schemas.microsoft.com/office/word/2010/wordprocessingDrawing" xmlns:wp="http://schemas.openxmlformats.org/drawingml/2006/wordprocessingDrawing" xmlns:w10="urn:schemas-microsoft-com:office:word" xmlns:w="http://schemas.openxmlformats.org/wordprocessingml/2006/main" xmlns:w14="http://schemas.microsoft.com/office/word/2010/wordml" xmlns:wpg="http://schemas.microsoft.com/office/word/2010/wordprocessingGroup" xmlns:wpi="http://schemas.microsoft.com/office/word/2010/wordprocessingInk" xmlns:wne="http://schemas.microsoft.com/office/word/2006/wordml" xmlns:wps="http://schemas.microsoft.com/office/word/2010/wordprocessingShape" mc:Ignorable="w14 wp14">
+<w:ftr xmlns:wpc="http://schemas.microsoft.com/office/word/2010/wordprocessingCanvas" xmlns:mc="http://schemas.openxmlformats.org/markup-compatibility/2006" xmlns:o="urn:schemas-microsoft-com:office:office" xmlns:r="http://schemas.openxmlformats.org/officeDocument/2006/relationships" xmlns:m="http://schemas.openxmlformats.org/officeDocument/2006/math" xmlns:v="urn:schemas-microsoft-com:vml" xmlns:wp14="http://schemas.microsoft.com/office/word/2010/wordprocessingDrawing" xmlns:wp="http://schemas.openxmlformats.org/drawingml/2006/wordprocessingDrawing" xmlns:w10="urn:schemas-microsoft-com:office:word" xmlns:w="http://schemas.openxmlformats.org/wordprocessingml/2006/main" xmlns:w14="http://schemas.microsoft.com/office/word/2010/wordml" xmlns:wpg="http://schemas.microsoft.com/office/word/2010/wordprocessingGroup" xmlns:wpi="http://schemas.microsoft.com/office/word/2010/wordprocessingInk" xmlns:wne="http://schemas.microsoft.com/office/word/2006/wordml" xmlns:wps="http://schemas.microsoft.com/office/word/2010/wordprocessingShape" mc:Ignorable="w14 wp14">
   <w:tbl>
     <w:tblPr>
       <w:tblW w:w="5000" w:type="pct"/>
@@ -5446,9 +5276,6 @@
               </w:rPr>
               <w:alias w:val="Title"/>
               <w:id w:val="-1812397384"/>
-              <w:placeholder>
-                <w:docPart w:val="F2420B7716BCA84B8434DE543F30D281"/>
-              </w:placeholder>
               <w:dataBinding w:prefixMappings="xmlns:ns0='http://schemas.openxmlformats.org/package/2006/metadata/core-properties' xmlns:ns1='http://purl.org/dc/elements/1.1/'" w:xpath="/ns0:coreProperties[1]/ns1:title[1]" w:storeItemID="{6C3C8BC8-F283-45AE-878A-BAB7291924A1}"/>
               <w:text/>
             </w:sdtPr>
@@ -5473,14 +5300,14 @@
   </w:tbl>
   <w:p>
     <w:pPr>
-      <w:pStyle w:val="Footer"/>
+      <w:pStyle w:val="Voettekst"/>
     </w:pPr>
   </w:p>
 </w:ftr>
 </file>
 
 <file path=word/footer2.xml><?xml version="1.0" encoding="utf-8"?>
-<w:ftr xmlns:wpc="http://schemas.microsoft.com/office/word/2010/wordprocessingCanvas" xmlns:mo="http://schemas.microsoft.com/office/mac/office/2008/main" xmlns:mc="http://schemas.openxmlformats.org/markup-compatibility/2006" xmlns:mv="urn:schemas-microsoft-com:mac:vml" xmlns:o="urn:schemas-microsoft-com:office:office" xmlns:r="http://schemas.openxmlformats.org/officeDocument/2006/relationships" xmlns:m="http://schemas.openxmlformats.org/officeDocument/2006/math" xmlns:v="urn:schemas-microsoft-com:vml" xmlns:wp14="http://schemas.microsoft.com/office/word/2010/wordprocessingDrawing" xmlns:wp="http://schemas.openxmlformats.org/drawingml/2006/wordprocessingDrawing" xmlns:w10="urn:schemas-microsoft-com:office:word" xmlns:w="http://schemas.openxmlformats.org/wordprocessingml/2006/main" xmlns:w14="http://schemas.microsoft.com/office/word/2010/wordml" xmlns:wpg="http://schemas.microsoft.com/office/word/2010/wordprocessingGroup" xmlns:wpi="http://schemas.microsoft.com/office/word/2010/wordprocessingInk" xmlns:wne="http://schemas.microsoft.com/office/word/2006/wordml" xmlns:wps="http://schemas.microsoft.com/office/word/2010/wordprocessingShape" mc:Ignorable="w14 wp14">
+<w:ftr xmlns:wpc="http://schemas.microsoft.com/office/word/2010/wordprocessingCanvas" xmlns:mc="http://schemas.openxmlformats.org/markup-compatibility/2006" xmlns:o="urn:schemas-microsoft-com:office:office" xmlns:r="http://schemas.openxmlformats.org/officeDocument/2006/relationships" xmlns:m="http://schemas.openxmlformats.org/officeDocument/2006/math" xmlns:v="urn:schemas-microsoft-com:vml" xmlns:wp14="http://schemas.microsoft.com/office/word/2010/wordprocessingDrawing" xmlns:wp="http://schemas.openxmlformats.org/drawingml/2006/wordprocessingDrawing" xmlns:w10="urn:schemas-microsoft-com:office:word" xmlns:w="http://schemas.openxmlformats.org/wordprocessingml/2006/main" xmlns:w14="http://schemas.microsoft.com/office/word/2010/wordml" xmlns:wpg="http://schemas.microsoft.com/office/word/2010/wordprocessingGroup" xmlns:wpi="http://schemas.microsoft.com/office/word/2010/wordprocessingInk" xmlns:wne="http://schemas.microsoft.com/office/word/2006/wordml" xmlns:wps="http://schemas.microsoft.com/office/word/2010/wordprocessingShape" mc:Ignorable="w14 wp14">
   <w:tbl>
     <w:tblPr>
       <w:tblW w:w="5000" w:type="pct"/>
@@ -5608,14 +5435,14 @@
   </w:tbl>
   <w:p>
     <w:pPr>
-      <w:pStyle w:val="Footer"/>
+      <w:pStyle w:val="Voettekst"/>
     </w:pPr>
   </w:p>
 </w:ftr>
 </file>
 
 <file path=word/footnotes.xml><?xml version="1.0" encoding="utf-8"?>
-<w:footnotes xmlns:wpc="http://schemas.microsoft.com/office/word/2010/wordprocessingCanvas" xmlns:mo="http://schemas.microsoft.com/office/mac/office/2008/main" xmlns:mc="http://schemas.openxmlformats.org/markup-compatibility/2006" xmlns:mv="urn:schemas-microsoft-com:mac:vml" xmlns:o="urn:schemas-microsoft-com:office:office" xmlns:r="http://schemas.openxmlformats.org/officeDocument/2006/relationships" xmlns:m="http://schemas.openxmlformats.org/officeDocument/2006/math" xmlns:v="urn:schemas-microsoft-com:vml" xmlns:wp14="http://schemas.microsoft.com/office/word/2010/wordprocessingDrawing" xmlns:wp="http://schemas.openxmlformats.org/drawingml/2006/wordprocessingDrawing" xmlns:w10="urn:schemas-microsoft-com:office:word" xmlns:w="http://schemas.openxmlformats.org/wordprocessingml/2006/main" xmlns:w14="http://schemas.microsoft.com/office/word/2010/wordml" xmlns:wpg="http://schemas.microsoft.com/office/word/2010/wordprocessingGroup" xmlns:wpi="http://schemas.microsoft.com/office/word/2010/wordprocessingInk" xmlns:wne="http://schemas.microsoft.com/office/word/2006/wordml" xmlns:wps="http://schemas.microsoft.com/office/word/2010/wordprocessingShape" mc:Ignorable="w14 wp14">
+<w:footnotes xmlns:wpc="http://schemas.microsoft.com/office/word/2010/wordprocessingCanvas" xmlns:mc="http://schemas.openxmlformats.org/markup-compatibility/2006" xmlns:o="urn:schemas-microsoft-com:office:office" xmlns:r="http://schemas.openxmlformats.org/officeDocument/2006/relationships" xmlns:m="http://schemas.openxmlformats.org/officeDocument/2006/math" xmlns:v="urn:schemas-microsoft-com:vml" xmlns:wp14="http://schemas.microsoft.com/office/word/2010/wordprocessingDrawing" xmlns:wp="http://schemas.openxmlformats.org/drawingml/2006/wordprocessingDrawing" xmlns:w10="urn:schemas-microsoft-com:office:word" xmlns:w="http://schemas.openxmlformats.org/wordprocessingml/2006/main" xmlns:w14="http://schemas.microsoft.com/office/word/2010/wordml" xmlns:wpg="http://schemas.microsoft.com/office/word/2010/wordprocessingGroup" xmlns:wpi="http://schemas.microsoft.com/office/word/2010/wordprocessingInk" xmlns:wne="http://schemas.microsoft.com/office/word/2006/wordml" xmlns:wps="http://schemas.microsoft.com/office/word/2010/wordprocessingShape" mc:Ignorable="w14 wp14">
   <w:footnote w:type="separator" w:id="-1">
     <w:p>
       <w:r>
@@ -5634,7 +5461,7 @@
 </file>
 
 <file path=word/numbering.xml><?xml version="1.0" encoding="utf-8"?>
-<w:numbering xmlns:wpc="http://schemas.microsoft.com/office/word/2010/wordprocessingCanvas" xmlns:mo="http://schemas.microsoft.com/office/mac/office/2008/main" xmlns:mc="http://schemas.openxmlformats.org/markup-compatibility/2006" xmlns:mv="urn:schemas-microsoft-com:mac:vml" xmlns:o="urn:schemas-microsoft-com:office:office" xmlns:r="http://schemas.openxmlformats.org/officeDocument/2006/relationships" xmlns:m="http://schemas.openxmlformats.org/officeDocument/2006/math" xmlns:v="urn:schemas-microsoft-com:vml" xmlns:wp14="http://schemas.microsoft.com/office/word/2010/wordprocessingDrawing" xmlns:wp="http://schemas.openxmlformats.org/drawingml/2006/wordprocessingDrawing" xmlns:w10="urn:schemas-microsoft-com:office:word" xmlns:w="http://schemas.openxmlformats.org/wordprocessingml/2006/main" xmlns:w14="http://schemas.microsoft.com/office/word/2010/wordml" xmlns:wpg="http://schemas.microsoft.com/office/word/2010/wordprocessingGroup" xmlns:wpi="http://schemas.microsoft.com/office/word/2010/wordprocessingInk" xmlns:wne="http://schemas.microsoft.com/office/word/2006/wordml" xmlns:wps="http://schemas.microsoft.com/office/word/2010/wordprocessingShape" mc:Ignorable="w14 wp14">
+<w:numbering xmlns:wpc="http://schemas.microsoft.com/office/word/2010/wordprocessingCanvas" xmlns:mc="http://schemas.openxmlformats.org/markup-compatibility/2006" xmlns:o="urn:schemas-microsoft-com:office:office" xmlns:r="http://schemas.openxmlformats.org/officeDocument/2006/relationships" xmlns:m="http://schemas.openxmlformats.org/officeDocument/2006/math" xmlns:v="urn:schemas-microsoft-com:vml" xmlns:wp14="http://schemas.microsoft.com/office/word/2010/wordprocessingDrawing" xmlns:wp="http://schemas.openxmlformats.org/drawingml/2006/wordprocessingDrawing" xmlns:w10="urn:schemas-microsoft-com:office:word" xmlns:w="http://schemas.openxmlformats.org/wordprocessingml/2006/main" xmlns:w14="http://schemas.microsoft.com/office/word/2010/wordml" xmlns:wpg="http://schemas.microsoft.com/office/word/2010/wordprocessingGroup" xmlns:wpi="http://schemas.microsoft.com/office/word/2010/wordprocessingInk" xmlns:wne="http://schemas.microsoft.com/office/word/2006/wordml" xmlns:wps="http://schemas.microsoft.com/office/word/2010/wordprocessingShape" mc:Ignorable="w14 wp14">
   <w:abstractNum w:abstractNumId="0">
     <w:nsid w:val="3E114994"/>
     <w:multiLevelType w:val="hybridMultilevel"/>
@@ -5972,7 +5799,7 @@
     </w:rPrDefault>
     <w:pPrDefault/>
   </w:docDefaults>
-  <w:latentStyles w:defLockedState="0" w:defUIPriority="99" w:defSemiHidden="1" w:defUnhideWhenUsed="1" w:defQFormat="0" w:count="276">
+  <w:latentStyles w:defLockedState="0" w:defUIPriority="99" w:defSemiHidden="1" w:defUnhideWhenUsed="1" w:defQFormat="0" w:count="267">
     <w:lsdException w:name="Normal" w:semiHidden="0" w:uiPriority="0" w:unhideWhenUsed="0" w:qFormat="1"/>
     <w:lsdException w:name="heading 1" w:semiHidden="0" w:uiPriority="9" w:unhideWhenUsed="0" w:qFormat="1"/>
     <w:lsdException w:name="heading 2" w:uiPriority="9" w:qFormat="1"/>
@@ -6111,18 +5938,18 @@
     <w:lsdException w:name="Bibliography" w:uiPriority="37"/>
     <w:lsdException w:name="TOC Heading" w:uiPriority="39" w:qFormat="1"/>
   </w:latentStyles>
-  <w:style w:type="paragraph" w:default="1" w:styleId="Normal">
+  <w:style w:type="paragraph" w:default="1" w:styleId="Standaard">
     <w:name w:val="Normal"/>
     <w:qFormat/>
     <w:rPr>
       <w:lang w:val="nl-NL"/>
     </w:rPr>
   </w:style>
-  <w:style w:type="paragraph" w:styleId="Heading1">
+  <w:style w:type="paragraph" w:styleId="Kop1">
     <w:name w:val="heading 1"/>
-    <w:basedOn w:val="Normal"/>
-    <w:next w:val="Normal"/>
-    <w:link w:val="Heading1Char"/>
+    <w:basedOn w:val="Standaard"/>
+    <w:next w:val="Standaard"/>
+    <w:link w:val="Kop1Char"/>
     <w:uiPriority w:val="9"/>
     <w:qFormat/>
     <w:rsid w:val="001F3CAA"/>
@@ -6141,11 +5968,11 @@
       <w:szCs w:val="28"/>
     </w:rPr>
   </w:style>
-  <w:style w:type="paragraph" w:styleId="Heading2">
+  <w:style w:type="paragraph" w:styleId="Kop2">
     <w:name w:val="heading 2"/>
-    <w:basedOn w:val="Normal"/>
-    <w:next w:val="Normal"/>
-    <w:link w:val="Heading2Char"/>
+    <w:basedOn w:val="Standaard"/>
+    <w:next w:val="Standaard"/>
+    <w:link w:val="Kop2Char"/>
     <w:uiPriority w:val="9"/>
     <w:unhideWhenUsed/>
     <w:qFormat/>
@@ -6165,11 +5992,11 @@
       <w:szCs w:val="26"/>
     </w:rPr>
   </w:style>
-  <w:style w:type="paragraph" w:styleId="Heading3">
+  <w:style w:type="paragraph" w:styleId="Kop3">
     <w:name w:val="heading 3"/>
-    <w:basedOn w:val="Normal"/>
-    <w:next w:val="Normal"/>
-    <w:link w:val="Heading3Char"/>
+    <w:basedOn w:val="Standaard"/>
+    <w:next w:val="Standaard"/>
+    <w:link w:val="Kop3Char"/>
     <w:uiPriority w:val="9"/>
     <w:unhideWhenUsed/>
     <w:qFormat/>
@@ -6187,13 +6014,13 @@
       <w:color w:val="4F81BD" w:themeColor="accent1"/>
     </w:rPr>
   </w:style>
-  <w:style w:type="character" w:default="1" w:styleId="DefaultParagraphFont">
+  <w:style w:type="character" w:default="1" w:styleId="Standaardalinea-lettertype">
     <w:name w:val="Default Paragraph Font"/>
     <w:uiPriority w:val="1"/>
     <w:semiHidden/>
     <w:unhideWhenUsed/>
   </w:style>
-  <w:style w:type="table" w:default="1" w:styleId="TableNormal">
+  <w:style w:type="table" w:default="1" w:styleId="Standaardtabel">
     <w:name w:val="Normal Table"/>
     <w:uiPriority w:val="99"/>
     <w:semiHidden/>
@@ -6208,15 +6035,15 @@
       </w:tblCellMar>
     </w:tblPr>
   </w:style>
-  <w:style w:type="numbering" w:default="1" w:styleId="NoList">
+  <w:style w:type="numbering" w:default="1" w:styleId="Geenlijst">
     <w:name w:val="No List"/>
     <w:uiPriority w:val="99"/>
     <w:semiHidden/>
     <w:unhideWhenUsed/>
   </w:style>
-  <w:style w:type="paragraph" w:styleId="NormalWeb">
+  <w:style w:type="paragraph" w:styleId="Normaalweb">
     <w:name w:val="Normal (Web)"/>
-    <w:basedOn w:val="Normal"/>
+    <w:basedOn w:val="Standaard"/>
     <w:uiPriority w:val="99"/>
     <w:semiHidden/>
     <w:unhideWhenUsed/>
@@ -6231,7 +6058,7 @@
       <w:lang w:val="en-US"/>
     </w:rPr>
   </w:style>
-  <w:style w:type="paragraph" w:styleId="NoSpacing">
+  <w:style w:type="paragraph" w:styleId="Geenafstand">
     <w:name w:val="No Spacing"/>
     <w:uiPriority w:val="1"/>
     <w:qFormat/>
@@ -6242,9 +6069,9 @@
       <w:szCs w:val="22"/>
     </w:rPr>
   </w:style>
-  <w:style w:type="paragraph" w:styleId="ListParagraph">
+  <w:style w:type="paragraph" w:styleId="Lijstalinea">
     <w:name w:val="List Paragraph"/>
-    <w:basedOn w:val="Normal"/>
+    <w:basedOn w:val="Standaard"/>
     <w:uiPriority w:val="34"/>
     <w:qFormat/>
     <w:rsid w:val="0023403D"/>
@@ -6259,10 +6086,10 @@
       <w:szCs w:val="22"/>
     </w:rPr>
   </w:style>
-  <w:style w:type="character" w:customStyle="1" w:styleId="Heading1Char">
-    <w:name w:val="Heading 1 Char"/>
-    <w:basedOn w:val="DefaultParagraphFont"/>
-    <w:link w:val="Heading1"/>
+  <w:style w:type="character" w:customStyle="1" w:styleId="Kop1Char">
+    <w:name w:val="Kop 1 Char"/>
+    <w:basedOn w:val="Standaardalinea-lettertype"/>
+    <w:link w:val="Kop1"/>
     <w:uiPriority w:val="9"/>
     <w:rsid w:val="001F3CAA"/>
     <w:rPr>
@@ -6275,27 +6102,27 @@
       <w:lang w:val="nl-NL"/>
     </w:rPr>
   </w:style>
-  <w:style w:type="paragraph" w:styleId="FootnoteText">
+  <w:style w:type="paragraph" w:styleId="Voetnoottekst">
     <w:name w:val="footnote text"/>
-    <w:basedOn w:val="Normal"/>
-    <w:link w:val="FootnoteTextChar"/>
+    <w:basedOn w:val="Standaard"/>
+    <w:link w:val="VoetnoottekstChar"/>
     <w:uiPriority w:val="99"/>
     <w:unhideWhenUsed/>
     <w:rsid w:val="00CC2759"/>
   </w:style>
-  <w:style w:type="character" w:customStyle="1" w:styleId="FootnoteTextChar">
-    <w:name w:val="Footnote Text Char"/>
-    <w:basedOn w:val="DefaultParagraphFont"/>
-    <w:link w:val="FootnoteText"/>
+  <w:style w:type="character" w:customStyle="1" w:styleId="VoetnoottekstChar">
+    <w:name w:val="Voetnoottekst Char"/>
+    <w:basedOn w:val="Standaardalinea-lettertype"/>
+    <w:link w:val="Voetnoottekst"/>
     <w:uiPriority w:val="99"/>
     <w:rsid w:val="00CC2759"/>
     <w:rPr>
       <w:lang w:val="nl-NL"/>
     </w:rPr>
   </w:style>
-  <w:style w:type="character" w:styleId="FootnoteReference">
+  <w:style w:type="character" w:styleId="Voetnootmarkering">
     <w:name w:val="footnote reference"/>
-    <w:basedOn w:val="DefaultParagraphFont"/>
+    <w:basedOn w:val="Standaardalinea-lettertype"/>
     <w:uiPriority w:val="99"/>
     <w:unhideWhenUsed/>
     <w:rsid w:val="00CC2759"/>
@@ -6303,10 +6130,10 @@
       <w:vertAlign w:val="superscript"/>
     </w:rPr>
   </w:style>
-  <w:style w:type="paragraph" w:styleId="Header">
+  <w:style w:type="paragraph" w:styleId="Koptekst">
     <w:name w:val="header"/>
-    <w:basedOn w:val="Normal"/>
-    <w:link w:val="HeaderChar"/>
+    <w:basedOn w:val="Standaard"/>
+    <w:link w:val="KoptekstChar"/>
     <w:uiPriority w:val="99"/>
     <w:unhideWhenUsed/>
     <w:rsid w:val="00CC2759"/>
@@ -6317,20 +6144,20 @@
       </w:tabs>
     </w:pPr>
   </w:style>
-  <w:style w:type="character" w:customStyle="1" w:styleId="HeaderChar">
-    <w:name w:val="Header Char"/>
-    <w:basedOn w:val="DefaultParagraphFont"/>
-    <w:link w:val="Header"/>
+  <w:style w:type="character" w:customStyle="1" w:styleId="KoptekstChar">
+    <w:name w:val="Koptekst Char"/>
+    <w:basedOn w:val="Standaardalinea-lettertype"/>
+    <w:link w:val="Koptekst"/>
     <w:uiPriority w:val="99"/>
     <w:rsid w:val="00CC2759"/>
     <w:rPr>
       <w:lang w:val="nl-NL"/>
     </w:rPr>
   </w:style>
-  <w:style w:type="paragraph" w:styleId="Footer">
+  <w:style w:type="paragraph" w:styleId="Voettekst">
     <w:name w:val="footer"/>
-    <w:basedOn w:val="Normal"/>
-    <w:link w:val="FooterChar"/>
+    <w:basedOn w:val="Standaard"/>
+    <w:link w:val="VoettekstChar"/>
     <w:uiPriority w:val="99"/>
     <w:unhideWhenUsed/>
     <w:rsid w:val="00CC2759"/>
@@ -6341,28 +6168,28 @@
       </w:tabs>
     </w:pPr>
   </w:style>
-  <w:style w:type="character" w:customStyle="1" w:styleId="FooterChar">
-    <w:name w:val="Footer Char"/>
-    <w:basedOn w:val="DefaultParagraphFont"/>
-    <w:link w:val="Footer"/>
+  <w:style w:type="character" w:customStyle="1" w:styleId="VoettekstChar">
+    <w:name w:val="Voettekst Char"/>
+    <w:basedOn w:val="Standaardalinea-lettertype"/>
+    <w:link w:val="Voettekst"/>
     <w:uiPriority w:val="99"/>
     <w:rsid w:val="00CC2759"/>
     <w:rPr>
       <w:lang w:val="nl-NL"/>
     </w:rPr>
   </w:style>
-  <w:style w:type="character" w:styleId="PageNumber">
+  <w:style w:type="character" w:styleId="Paginanummer">
     <w:name w:val="page number"/>
-    <w:basedOn w:val="DefaultParagraphFont"/>
+    <w:basedOn w:val="Standaardalinea-lettertype"/>
     <w:uiPriority w:val="99"/>
     <w:semiHidden/>
     <w:unhideWhenUsed/>
     <w:rsid w:val="00CC2759"/>
   </w:style>
-  <w:style w:type="paragraph" w:styleId="BalloonText">
+  <w:style w:type="paragraph" w:styleId="Ballontekst">
     <w:name w:val="Balloon Text"/>
-    <w:basedOn w:val="Normal"/>
-    <w:link w:val="BalloonTextChar"/>
+    <w:basedOn w:val="Standaard"/>
+    <w:link w:val="BallontekstChar"/>
     <w:uiPriority w:val="99"/>
     <w:semiHidden/>
     <w:unhideWhenUsed/>
@@ -6373,10 +6200,10 @@
       <w:szCs w:val="18"/>
     </w:rPr>
   </w:style>
-  <w:style w:type="character" w:customStyle="1" w:styleId="BalloonTextChar">
-    <w:name w:val="Balloon Text Char"/>
-    <w:basedOn w:val="DefaultParagraphFont"/>
-    <w:link w:val="BalloonText"/>
+  <w:style w:type="character" w:customStyle="1" w:styleId="BallontekstChar">
+    <w:name w:val="Ballontekst Char"/>
+    <w:basedOn w:val="Standaardalinea-lettertype"/>
+    <w:link w:val="Ballontekst"/>
     <w:uiPriority w:val="99"/>
     <w:semiHidden/>
     <w:rsid w:val="00CC2759"/>
@@ -6387,10 +6214,10 @@
       <w:lang w:val="nl-NL"/>
     </w:rPr>
   </w:style>
-  <w:style w:type="paragraph" w:styleId="TOCHeading">
+  <w:style w:type="paragraph" w:styleId="Kopvaninhoudsopgave">
     <w:name w:val="TOC Heading"/>
-    <w:basedOn w:val="Heading1"/>
-    <w:next w:val="Normal"/>
+    <w:basedOn w:val="Kop1"/>
+    <w:next w:val="Standaard"/>
     <w:uiPriority w:val="39"/>
     <w:unhideWhenUsed/>
     <w:qFormat/>
@@ -6402,10 +6229,10 @@
       <w:lang w:val="en-US"/>
     </w:rPr>
   </w:style>
-  <w:style w:type="paragraph" w:styleId="TOC1">
+  <w:style w:type="paragraph" w:styleId="Inhopg1">
     <w:name w:val="toc 1"/>
-    <w:basedOn w:val="Normal"/>
-    <w:next w:val="Normal"/>
+    <w:basedOn w:val="Standaard"/>
+    <w:next w:val="Standaard"/>
     <w:autoRedefine/>
     <w:uiPriority w:val="39"/>
     <w:unhideWhenUsed/>
@@ -6417,10 +6244,10 @@
       <w:b/>
     </w:rPr>
   </w:style>
-  <w:style w:type="paragraph" w:styleId="TOC2">
+  <w:style w:type="paragraph" w:styleId="Inhopg2">
     <w:name w:val="toc 2"/>
-    <w:basedOn w:val="Normal"/>
-    <w:next w:val="Normal"/>
+    <w:basedOn w:val="Standaard"/>
+    <w:next w:val="Standaard"/>
     <w:autoRedefine/>
     <w:uiPriority w:val="39"/>
     <w:unhideWhenUsed/>
@@ -6434,10 +6261,10 @@
       <w:szCs w:val="22"/>
     </w:rPr>
   </w:style>
-  <w:style w:type="paragraph" w:styleId="TOC3">
+  <w:style w:type="paragraph" w:styleId="Inhopg3">
     <w:name w:val="toc 3"/>
-    <w:basedOn w:val="Normal"/>
-    <w:next w:val="Normal"/>
+    <w:basedOn w:val="Standaard"/>
+    <w:next w:val="Standaard"/>
     <w:autoRedefine/>
     <w:uiPriority w:val="39"/>
     <w:unhideWhenUsed/>
@@ -6450,10 +6277,10 @@
       <w:szCs w:val="22"/>
     </w:rPr>
   </w:style>
-  <w:style w:type="paragraph" w:styleId="TOC4">
+  <w:style w:type="paragraph" w:styleId="Inhopg4">
     <w:name w:val="toc 4"/>
-    <w:basedOn w:val="Normal"/>
-    <w:next w:val="Normal"/>
+    <w:basedOn w:val="Standaard"/>
+    <w:next w:val="Standaard"/>
     <w:autoRedefine/>
     <w:uiPriority w:val="39"/>
     <w:semiHidden/>
@@ -6467,10 +6294,10 @@
       <w:szCs w:val="20"/>
     </w:rPr>
   </w:style>
-  <w:style w:type="paragraph" w:styleId="TOC5">
+  <w:style w:type="paragraph" w:styleId="Inhopg5">
     <w:name w:val="toc 5"/>
-    <w:basedOn w:val="Normal"/>
-    <w:next w:val="Normal"/>
+    <w:basedOn w:val="Standaard"/>
+    <w:next w:val="Standaard"/>
     <w:autoRedefine/>
     <w:uiPriority w:val="39"/>
     <w:semiHidden/>
@@ -6484,10 +6311,10 @@
       <w:szCs w:val="20"/>
     </w:rPr>
   </w:style>
-  <w:style w:type="paragraph" w:styleId="TOC6">
+  <w:style w:type="paragraph" w:styleId="Inhopg6">
     <w:name w:val="toc 6"/>
-    <w:basedOn w:val="Normal"/>
-    <w:next w:val="Normal"/>
+    <w:basedOn w:val="Standaard"/>
+    <w:next w:val="Standaard"/>
     <w:autoRedefine/>
     <w:uiPriority w:val="39"/>
     <w:semiHidden/>
@@ -6501,10 +6328,10 @@
       <w:szCs w:val="20"/>
     </w:rPr>
   </w:style>
-  <w:style w:type="paragraph" w:styleId="TOC7">
+  <w:style w:type="paragraph" w:styleId="Inhopg7">
     <w:name w:val="toc 7"/>
-    <w:basedOn w:val="Normal"/>
-    <w:next w:val="Normal"/>
+    <w:basedOn w:val="Standaard"/>
+    <w:next w:val="Standaard"/>
     <w:autoRedefine/>
     <w:uiPriority w:val="39"/>
     <w:semiHidden/>
@@ -6518,10 +6345,10 @@
       <w:szCs w:val="20"/>
     </w:rPr>
   </w:style>
-  <w:style w:type="paragraph" w:styleId="TOC8">
+  <w:style w:type="paragraph" w:styleId="Inhopg8">
     <w:name w:val="toc 8"/>
-    <w:basedOn w:val="Normal"/>
-    <w:next w:val="Normal"/>
+    <w:basedOn w:val="Standaard"/>
+    <w:next w:val="Standaard"/>
     <w:autoRedefine/>
     <w:uiPriority w:val="39"/>
     <w:semiHidden/>
@@ -6535,10 +6362,10 @@
       <w:szCs w:val="20"/>
     </w:rPr>
   </w:style>
-  <w:style w:type="paragraph" w:styleId="TOC9">
+  <w:style w:type="paragraph" w:styleId="Inhopg9">
     <w:name w:val="toc 9"/>
-    <w:basedOn w:val="Normal"/>
-    <w:next w:val="Normal"/>
+    <w:basedOn w:val="Standaard"/>
+    <w:next w:val="Standaard"/>
     <w:autoRedefine/>
     <w:uiPriority w:val="39"/>
     <w:semiHidden/>
@@ -6552,10 +6379,10 @@
       <w:szCs w:val="20"/>
     </w:rPr>
   </w:style>
-  <w:style w:type="character" w:customStyle="1" w:styleId="Heading2Char">
-    <w:name w:val="Heading 2 Char"/>
-    <w:basedOn w:val="DefaultParagraphFont"/>
-    <w:link w:val="Heading2"/>
+  <w:style w:type="character" w:customStyle="1" w:styleId="Kop2Char">
+    <w:name w:val="Kop 2 Char"/>
+    <w:basedOn w:val="Standaardalinea-lettertype"/>
+    <w:link w:val="Kop2"/>
     <w:uiPriority w:val="9"/>
     <w:rsid w:val="00132D00"/>
     <w:rPr>
@@ -6568,10 +6395,10 @@
       <w:lang w:val="nl-NL"/>
     </w:rPr>
   </w:style>
-  <w:style w:type="paragraph" w:styleId="Caption">
+  <w:style w:type="paragraph" w:styleId="Bijschrift">
     <w:name w:val="caption"/>
-    <w:basedOn w:val="Normal"/>
-    <w:next w:val="Normal"/>
+    <w:basedOn w:val="Standaard"/>
+    <w:next w:val="Standaard"/>
     <w:uiPriority w:val="35"/>
     <w:unhideWhenUsed/>
     <w:qFormat/>
@@ -6588,10 +6415,10 @@
       <w:szCs w:val="18"/>
     </w:rPr>
   </w:style>
-  <w:style w:type="character" w:customStyle="1" w:styleId="Heading3Char">
-    <w:name w:val="Heading 3 Char"/>
-    <w:basedOn w:val="DefaultParagraphFont"/>
-    <w:link w:val="Heading3"/>
+  <w:style w:type="character" w:customStyle="1" w:styleId="Kop3Char">
+    <w:name w:val="Kop 3 Char"/>
+    <w:basedOn w:val="Standaardalinea-lettertype"/>
+    <w:link w:val="Kop3"/>
     <w:uiPriority w:val="9"/>
     <w:rsid w:val="00B9459D"/>
     <w:rPr>
@@ -6606,7 +6433,7 @@
 </file>
 
 <file path=word/stylesWithEffects.xml><?xml version="1.0" encoding="utf-8"?>
-<w:styles xmlns:wpc="http://schemas.microsoft.com/office/word/2010/wordprocessingCanvas" xmlns:mo="http://schemas.microsoft.com/office/mac/office/2008/main" xmlns:mc="http://schemas.openxmlformats.org/markup-compatibility/2006" xmlns:mv="urn:schemas-microsoft-com:mac:vml" xmlns:o="urn:schemas-microsoft-com:office:office" xmlns:r="http://schemas.openxmlformats.org/officeDocument/2006/relationships" xmlns:m="http://schemas.openxmlformats.org/officeDocument/2006/math" xmlns:v="urn:schemas-microsoft-com:vml" xmlns:wp14="http://schemas.microsoft.com/office/word/2010/wordprocessingDrawing" xmlns:wp="http://schemas.openxmlformats.org/drawingml/2006/wordprocessingDrawing" xmlns:w10="urn:schemas-microsoft-com:office:word" xmlns:w="http://schemas.openxmlformats.org/wordprocessingml/2006/main" xmlns:w14="http://schemas.microsoft.com/office/word/2010/wordml" xmlns:wpg="http://schemas.microsoft.com/office/word/2010/wordprocessingGroup" xmlns:wpi="http://schemas.microsoft.com/office/word/2010/wordprocessingInk" xmlns:wne="http://schemas.microsoft.com/office/word/2006/wordml" xmlns:wps="http://schemas.microsoft.com/office/word/2010/wordprocessingShape" mc:Ignorable="w14 wp14">
+<w:styles xmlns:wpc="http://schemas.microsoft.com/office/word/2010/wordprocessingCanvas" xmlns:mc="http://schemas.openxmlformats.org/markup-compatibility/2006" xmlns:o="urn:schemas-microsoft-com:office:office" xmlns:r="http://schemas.openxmlformats.org/officeDocument/2006/relationships" xmlns:m="http://schemas.openxmlformats.org/officeDocument/2006/math" xmlns:v="urn:schemas-microsoft-com:vml" xmlns:wp14="http://schemas.microsoft.com/office/word/2010/wordprocessingDrawing" xmlns:wp="http://schemas.openxmlformats.org/drawingml/2006/wordprocessingDrawing" xmlns:w10="urn:schemas-microsoft-com:office:word" xmlns:w="http://schemas.openxmlformats.org/wordprocessingml/2006/main" xmlns:w14="http://schemas.microsoft.com/office/word/2010/wordml" xmlns:wpg="http://schemas.microsoft.com/office/word/2010/wordprocessingGroup" xmlns:wpi="http://schemas.microsoft.com/office/word/2010/wordprocessingInk" xmlns:wne="http://schemas.microsoft.com/office/word/2006/wordml" xmlns:wps="http://schemas.microsoft.com/office/word/2010/wordprocessingShape" mc:Ignorable="w14 wp14">
   <w:docDefaults>
     <w:rPrDefault>
       <w:rPr>
@@ -6618,7 +6445,7 @@
     </w:rPrDefault>
     <w:pPrDefault/>
   </w:docDefaults>
-  <w:latentStyles w:defLockedState="0" w:defUIPriority="99" w:defSemiHidden="1" w:defUnhideWhenUsed="1" w:defQFormat="0" w:count="276">
+  <w:latentStyles w:defLockedState="0" w:defUIPriority="99" w:defSemiHidden="1" w:defUnhideWhenUsed="1" w:defQFormat="0" w:count="267">
     <w:lsdException w:name="Normal" w:semiHidden="0" w:uiPriority="0" w:unhideWhenUsed="0" w:qFormat="1"/>
     <w:lsdException w:name="heading 1" w:semiHidden="0" w:uiPriority="9" w:unhideWhenUsed="0" w:qFormat="1"/>
     <w:lsdException w:name="heading 2" w:uiPriority="9" w:qFormat="1"/>
@@ -6757,18 +6584,18 @@
     <w:lsdException w:name="Bibliography" w:uiPriority="37"/>
     <w:lsdException w:name="TOC Heading" w:uiPriority="39" w:qFormat="1"/>
   </w:latentStyles>
-  <w:style w:type="paragraph" w:default="1" w:styleId="Normal">
+  <w:style w:type="paragraph" w:default="1" w:styleId="Standaard">
     <w:name w:val="Normal"/>
     <w:qFormat/>
     <w:rPr>
       <w:lang w:val="nl-NL"/>
     </w:rPr>
   </w:style>
-  <w:style w:type="paragraph" w:styleId="Heading1">
+  <w:style w:type="paragraph" w:styleId="Kop1">
     <w:name w:val="heading 1"/>
-    <w:basedOn w:val="Normal"/>
-    <w:next w:val="Normal"/>
-    <w:link w:val="Heading1Char"/>
+    <w:basedOn w:val="Standaard"/>
+    <w:next w:val="Standaard"/>
+    <w:link w:val="Kop1Char"/>
     <w:uiPriority w:val="9"/>
     <w:qFormat/>
     <w:rsid w:val="001F3CAA"/>
@@ -6787,11 +6614,11 @@
       <w:szCs w:val="28"/>
     </w:rPr>
   </w:style>
-  <w:style w:type="paragraph" w:styleId="Heading2">
+  <w:style w:type="paragraph" w:styleId="Kop2">
     <w:name w:val="heading 2"/>
-    <w:basedOn w:val="Normal"/>
-    <w:next w:val="Normal"/>
-    <w:link w:val="Heading2Char"/>
+    <w:basedOn w:val="Standaard"/>
+    <w:next w:val="Standaard"/>
+    <w:link w:val="Kop2Char"/>
     <w:uiPriority w:val="9"/>
     <w:unhideWhenUsed/>
     <w:qFormat/>
@@ -6811,11 +6638,11 @@
       <w:szCs w:val="26"/>
     </w:rPr>
   </w:style>
-  <w:style w:type="paragraph" w:styleId="Heading3">
+  <w:style w:type="paragraph" w:styleId="Kop3">
     <w:name w:val="heading 3"/>
-    <w:basedOn w:val="Normal"/>
-    <w:next w:val="Normal"/>
-    <w:link w:val="Heading3Char"/>
+    <w:basedOn w:val="Standaard"/>
+    <w:next w:val="Standaard"/>
+    <w:link w:val="Kop3Char"/>
     <w:uiPriority w:val="9"/>
     <w:unhideWhenUsed/>
     <w:qFormat/>
@@ -6833,13 +6660,13 @@
       <w:color w:val="4F81BD" w:themeColor="accent1"/>
     </w:rPr>
   </w:style>
-  <w:style w:type="character" w:default="1" w:styleId="DefaultParagraphFont">
+  <w:style w:type="character" w:default="1" w:styleId="Standaardalinea-lettertype">
     <w:name w:val="Default Paragraph Font"/>
     <w:uiPriority w:val="1"/>
     <w:semiHidden/>
     <w:unhideWhenUsed/>
   </w:style>
-  <w:style w:type="table" w:default="1" w:styleId="TableNormal">
+  <w:style w:type="table" w:default="1" w:styleId="Standaardtabel">
     <w:name w:val="Normal Table"/>
     <w:uiPriority w:val="99"/>
     <w:semiHidden/>
@@ -6854,15 +6681,15 @@
       </w:tblCellMar>
     </w:tblPr>
   </w:style>
-  <w:style w:type="numbering" w:default="1" w:styleId="NoList">
+  <w:style w:type="numbering" w:default="1" w:styleId="Geenlijst">
     <w:name w:val="No List"/>
     <w:uiPriority w:val="99"/>
     <w:semiHidden/>
     <w:unhideWhenUsed/>
   </w:style>
-  <w:style w:type="paragraph" w:styleId="NormalWeb">
+  <w:style w:type="paragraph" w:styleId="Normaalweb">
     <w:name w:val="Normal (Web)"/>
-    <w:basedOn w:val="Normal"/>
+    <w:basedOn w:val="Standaard"/>
     <w:uiPriority w:val="99"/>
     <w:semiHidden/>
     <w:unhideWhenUsed/>
@@ -6877,7 +6704,7 @@
       <w:lang w:val="en-US"/>
     </w:rPr>
   </w:style>
-  <w:style w:type="paragraph" w:styleId="NoSpacing">
+  <w:style w:type="paragraph" w:styleId="Geenafstand">
     <w:name w:val="No Spacing"/>
     <w:uiPriority w:val="1"/>
     <w:qFormat/>
@@ -6888,9 +6715,9 @@
       <w:szCs w:val="22"/>
     </w:rPr>
   </w:style>
-  <w:style w:type="paragraph" w:styleId="ListParagraph">
+  <w:style w:type="paragraph" w:styleId="Lijstalinea">
     <w:name w:val="List Paragraph"/>
-    <w:basedOn w:val="Normal"/>
+    <w:basedOn w:val="Standaard"/>
     <w:uiPriority w:val="34"/>
     <w:qFormat/>
     <w:rsid w:val="0023403D"/>
@@ -6905,10 +6732,10 @@
       <w:szCs w:val="22"/>
     </w:rPr>
   </w:style>
-  <w:style w:type="character" w:customStyle="1" w:styleId="Heading1Char">
-    <w:name w:val="Heading 1 Char"/>
-    <w:basedOn w:val="DefaultParagraphFont"/>
-    <w:link w:val="Heading1"/>
+  <w:style w:type="character" w:customStyle="1" w:styleId="Kop1Char">
+    <w:name w:val="Kop 1 Char"/>
+    <w:basedOn w:val="Standaardalinea-lettertype"/>
+    <w:link w:val="Kop1"/>
     <w:uiPriority w:val="9"/>
     <w:rsid w:val="001F3CAA"/>
     <w:rPr>
@@ -6921,27 +6748,27 @@
       <w:lang w:val="nl-NL"/>
     </w:rPr>
   </w:style>
-  <w:style w:type="paragraph" w:styleId="FootnoteText">
+  <w:style w:type="paragraph" w:styleId="Voetnoottekst">
     <w:name w:val="footnote text"/>
-    <w:basedOn w:val="Normal"/>
-    <w:link w:val="FootnoteTextChar"/>
+    <w:basedOn w:val="Standaard"/>
+    <w:link w:val="VoetnoottekstChar"/>
     <w:uiPriority w:val="99"/>
     <w:unhideWhenUsed/>
     <w:rsid w:val="00CC2759"/>
   </w:style>
-  <w:style w:type="character" w:customStyle="1" w:styleId="FootnoteTextChar">
-    <w:name w:val="Footnote Text Char"/>
-    <w:basedOn w:val="DefaultParagraphFont"/>
-    <w:link w:val="FootnoteText"/>
+  <w:style w:type="character" w:customStyle="1" w:styleId="VoetnoottekstChar">
+    <w:name w:val="Voetnoottekst Char"/>
+    <w:basedOn w:val="Standaardalinea-lettertype"/>
+    <w:link w:val="Voetnoottekst"/>
     <w:uiPriority w:val="99"/>
     <w:rsid w:val="00CC2759"/>
     <w:rPr>
       <w:lang w:val="nl-NL"/>
     </w:rPr>
   </w:style>
-  <w:style w:type="character" w:styleId="FootnoteReference">
+  <w:style w:type="character" w:styleId="Voetnootmarkering">
     <w:name w:val="footnote reference"/>
-    <w:basedOn w:val="DefaultParagraphFont"/>
+    <w:basedOn w:val="Standaardalinea-lettertype"/>
     <w:uiPriority w:val="99"/>
     <w:unhideWhenUsed/>
     <w:rsid w:val="00CC2759"/>
@@ -6949,10 +6776,10 @@
       <w:vertAlign w:val="superscript"/>
     </w:rPr>
   </w:style>
-  <w:style w:type="paragraph" w:styleId="Header">
+  <w:style w:type="paragraph" w:styleId="Koptekst">
     <w:name w:val="header"/>
-    <w:basedOn w:val="Normal"/>
-    <w:link w:val="HeaderChar"/>
+    <w:basedOn w:val="Standaard"/>
+    <w:link w:val="KoptekstChar"/>
     <w:uiPriority w:val="99"/>
     <w:unhideWhenUsed/>
     <w:rsid w:val="00CC2759"/>
@@ -6963,20 +6790,20 @@
       </w:tabs>
     </w:pPr>
   </w:style>
-  <w:style w:type="character" w:customStyle="1" w:styleId="HeaderChar">
-    <w:name w:val="Header Char"/>
-    <w:basedOn w:val="DefaultParagraphFont"/>
-    <w:link w:val="Header"/>
+  <w:style w:type="character" w:customStyle="1" w:styleId="KoptekstChar">
+    <w:name w:val="Koptekst Char"/>
+    <w:basedOn w:val="Standaardalinea-lettertype"/>
+    <w:link w:val="Koptekst"/>
     <w:uiPriority w:val="99"/>
     <w:rsid w:val="00CC2759"/>
     <w:rPr>
       <w:lang w:val="nl-NL"/>
     </w:rPr>
   </w:style>
-  <w:style w:type="paragraph" w:styleId="Footer">
+  <w:style w:type="paragraph" w:styleId="Voettekst">
     <w:name w:val="footer"/>
-    <w:basedOn w:val="Normal"/>
-    <w:link w:val="FooterChar"/>
+    <w:basedOn w:val="Standaard"/>
+    <w:link w:val="VoettekstChar"/>
     <w:uiPriority w:val="99"/>
     <w:unhideWhenUsed/>
     <w:rsid w:val="00CC2759"/>
@@ -6987,28 +6814,28 @@
       </w:tabs>
     </w:pPr>
   </w:style>
-  <w:style w:type="character" w:customStyle="1" w:styleId="FooterChar">
-    <w:name w:val="Footer Char"/>
-    <w:basedOn w:val="DefaultParagraphFont"/>
-    <w:link w:val="Footer"/>
+  <w:style w:type="character" w:customStyle="1" w:styleId="VoettekstChar">
+    <w:name w:val="Voettekst Char"/>
+    <w:basedOn w:val="Standaardalinea-lettertype"/>
+    <w:link w:val="Voettekst"/>
     <w:uiPriority w:val="99"/>
     <w:rsid w:val="00CC2759"/>
     <w:rPr>
       <w:lang w:val="nl-NL"/>
     </w:rPr>
   </w:style>
-  <w:style w:type="character" w:styleId="PageNumber">
+  <w:style w:type="character" w:styleId="Paginanummer">
     <w:name w:val="page number"/>
-    <w:basedOn w:val="DefaultParagraphFont"/>
+    <w:basedOn w:val="Standaardalinea-lettertype"/>
     <w:uiPriority w:val="99"/>
     <w:semiHidden/>
     <w:unhideWhenUsed/>
     <w:rsid w:val="00CC2759"/>
   </w:style>
-  <w:style w:type="paragraph" w:styleId="BalloonText">
+  <w:style w:type="paragraph" w:styleId="Ballontekst">
     <w:name w:val="Balloon Text"/>
-    <w:basedOn w:val="Normal"/>
-    <w:link w:val="BalloonTextChar"/>
+    <w:basedOn w:val="Standaard"/>
+    <w:link w:val="BallontekstChar"/>
     <w:uiPriority w:val="99"/>
     <w:semiHidden/>
     <w:unhideWhenUsed/>
@@ -7019,10 +6846,10 @@
       <w:szCs w:val="18"/>
     </w:rPr>
   </w:style>
-  <w:style w:type="character" w:customStyle="1" w:styleId="BalloonTextChar">
-    <w:name w:val="Balloon Text Char"/>
-    <w:basedOn w:val="DefaultParagraphFont"/>
-    <w:link w:val="BalloonText"/>
+  <w:style w:type="character" w:customStyle="1" w:styleId="BallontekstChar">
+    <w:name w:val="Ballontekst Char"/>
+    <w:basedOn w:val="Standaardalinea-lettertype"/>
+    <w:link w:val="Ballontekst"/>
     <w:uiPriority w:val="99"/>
     <w:semiHidden/>
     <w:rsid w:val="00CC2759"/>
@@ -7033,10 +6860,10 @@
       <w:lang w:val="nl-NL"/>
     </w:rPr>
   </w:style>
-  <w:style w:type="paragraph" w:styleId="TOCHeading">
+  <w:style w:type="paragraph" w:styleId="Kopvaninhoudsopgave">
     <w:name w:val="TOC Heading"/>
-    <w:basedOn w:val="Heading1"/>
-    <w:next w:val="Normal"/>
+    <w:basedOn w:val="Kop1"/>
+    <w:next w:val="Standaard"/>
     <w:uiPriority w:val="39"/>
     <w:unhideWhenUsed/>
     <w:qFormat/>
@@ -7048,10 +6875,10 @@
       <w:lang w:val="en-US"/>
     </w:rPr>
   </w:style>
-  <w:style w:type="paragraph" w:styleId="TOC1">
+  <w:style w:type="paragraph" w:styleId="Inhopg1">
     <w:name w:val="toc 1"/>
-    <w:basedOn w:val="Normal"/>
-    <w:next w:val="Normal"/>
+    <w:basedOn w:val="Standaard"/>
+    <w:next w:val="Standaard"/>
     <w:autoRedefine/>
     <w:uiPriority w:val="39"/>
     <w:unhideWhenUsed/>
@@ -7063,10 +6890,10 @@
       <w:b/>
     </w:rPr>
   </w:style>
-  <w:style w:type="paragraph" w:styleId="TOC2">
+  <w:style w:type="paragraph" w:styleId="Inhopg2">
     <w:name w:val="toc 2"/>
-    <w:basedOn w:val="Normal"/>
-    <w:next w:val="Normal"/>
+    <w:basedOn w:val="Standaard"/>
+    <w:next w:val="Standaard"/>
     <w:autoRedefine/>
     <w:uiPriority w:val="39"/>
     <w:unhideWhenUsed/>
@@ -7080,10 +6907,10 @@
       <w:szCs w:val="22"/>
     </w:rPr>
   </w:style>
-  <w:style w:type="paragraph" w:styleId="TOC3">
+  <w:style w:type="paragraph" w:styleId="Inhopg3">
     <w:name w:val="toc 3"/>
-    <w:basedOn w:val="Normal"/>
-    <w:next w:val="Normal"/>
+    <w:basedOn w:val="Standaard"/>
+    <w:next w:val="Standaard"/>
     <w:autoRedefine/>
     <w:uiPriority w:val="39"/>
     <w:unhideWhenUsed/>
@@ -7096,10 +6923,10 @@
       <w:szCs w:val="22"/>
     </w:rPr>
   </w:style>
-  <w:style w:type="paragraph" w:styleId="TOC4">
+  <w:style w:type="paragraph" w:styleId="Inhopg4">
     <w:name w:val="toc 4"/>
-    <w:basedOn w:val="Normal"/>
-    <w:next w:val="Normal"/>
+    <w:basedOn w:val="Standaard"/>
+    <w:next w:val="Standaard"/>
     <w:autoRedefine/>
     <w:uiPriority w:val="39"/>
     <w:semiHidden/>
@@ -7113,10 +6940,10 @@
       <w:szCs w:val="20"/>
     </w:rPr>
   </w:style>
-  <w:style w:type="paragraph" w:styleId="TOC5">
+  <w:style w:type="paragraph" w:styleId="Inhopg5">
     <w:name w:val="toc 5"/>
-    <w:basedOn w:val="Normal"/>
-    <w:next w:val="Normal"/>
+    <w:basedOn w:val="Standaard"/>
+    <w:next w:val="Standaard"/>
     <w:autoRedefine/>
     <w:uiPriority w:val="39"/>
     <w:semiHidden/>
@@ -7130,10 +6957,10 @@
       <w:szCs w:val="20"/>
     </w:rPr>
   </w:style>
-  <w:style w:type="paragraph" w:styleId="TOC6">
+  <w:style w:type="paragraph" w:styleId="Inhopg6">
     <w:name w:val="toc 6"/>
-    <w:basedOn w:val="Normal"/>
-    <w:next w:val="Normal"/>
+    <w:basedOn w:val="Standaard"/>
+    <w:next w:val="Standaard"/>
     <w:autoRedefine/>
     <w:uiPriority w:val="39"/>
     <w:semiHidden/>
@@ -7147,10 +6974,10 @@
       <w:szCs w:val="20"/>
     </w:rPr>
   </w:style>
-  <w:style w:type="paragraph" w:styleId="TOC7">
+  <w:style w:type="paragraph" w:styleId="Inhopg7">
     <w:name w:val="toc 7"/>
-    <w:basedOn w:val="Normal"/>
-    <w:next w:val="Normal"/>
+    <w:basedOn w:val="Standaard"/>
+    <w:next w:val="Standaard"/>
     <w:autoRedefine/>
     <w:uiPriority w:val="39"/>
     <w:semiHidden/>
@@ -7164,10 +6991,10 @@
       <w:szCs w:val="20"/>
     </w:rPr>
   </w:style>
-  <w:style w:type="paragraph" w:styleId="TOC8">
+  <w:style w:type="paragraph" w:styleId="Inhopg8">
     <w:name w:val="toc 8"/>
-    <w:basedOn w:val="Normal"/>
-    <w:next w:val="Normal"/>
+    <w:basedOn w:val="Standaard"/>
+    <w:next w:val="Standaard"/>
     <w:autoRedefine/>
     <w:uiPriority w:val="39"/>
     <w:semiHidden/>
@@ -7181,10 +7008,10 @@
       <w:szCs w:val="20"/>
     </w:rPr>
   </w:style>
-  <w:style w:type="paragraph" w:styleId="TOC9">
+  <w:style w:type="paragraph" w:styleId="Inhopg9">
     <w:name w:val="toc 9"/>
-    <w:basedOn w:val="Normal"/>
-    <w:next w:val="Normal"/>
+    <w:basedOn w:val="Standaard"/>
+    <w:next w:val="Standaard"/>
     <w:autoRedefine/>
     <w:uiPriority w:val="39"/>
     <w:semiHidden/>
@@ -7198,10 +7025,10 @@
       <w:szCs w:val="20"/>
     </w:rPr>
   </w:style>
-  <w:style w:type="character" w:customStyle="1" w:styleId="Heading2Char">
-    <w:name w:val="Heading 2 Char"/>
-    <w:basedOn w:val="DefaultParagraphFont"/>
-    <w:link w:val="Heading2"/>
+  <w:style w:type="character" w:customStyle="1" w:styleId="Kop2Char">
+    <w:name w:val="Kop 2 Char"/>
+    <w:basedOn w:val="Standaardalinea-lettertype"/>
+    <w:link w:val="Kop2"/>
     <w:uiPriority w:val="9"/>
     <w:rsid w:val="00132D00"/>
     <w:rPr>
@@ -7214,10 +7041,10 @@
       <w:lang w:val="nl-NL"/>
     </w:rPr>
   </w:style>
-  <w:style w:type="paragraph" w:styleId="Caption">
+  <w:style w:type="paragraph" w:styleId="Bijschrift">
     <w:name w:val="caption"/>
-    <w:basedOn w:val="Normal"/>
-    <w:next w:val="Normal"/>
+    <w:basedOn w:val="Standaard"/>
+    <w:next w:val="Standaard"/>
     <w:uiPriority w:val="35"/>
     <w:unhideWhenUsed/>
     <w:qFormat/>
@@ -7234,10 +7061,10 @@
       <w:szCs w:val="18"/>
     </w:rPr>
   </w:style>
-  <w:style w:type="character" w:customStyle="1" w:styleId="Heading3Char">
-    <w:name w:val="Heading 3 Char"/>
-    <w:basedOn w:val="DefaultParagraphFont"/>
-    <w:link w:val="Heading3"/>
+  <w:style w:type="character" w:customStyle="1" w:styleId="Kop3Char">
+    <w:name w:val="Kop 3 Char"/>
+    <w:basedOn w:val="Standaardalinea-lettertype"/>
+    <w:link w:val="Kop3"/>
     <w:uiPriority w:val="9"/>
     <w:rsid w:val="00B9459D"/>
     <w:rPr>
@@ -7249,659 +7076,6 @@
     </w:rPr>
   </w:style>
 </w:styles>
-</file>
-
-<file path=word/glossary/document.xml><?xml version="1.0" encoding="utf-8"?>
-<w:glossaryDocument xmlns:wpc="http://schemas.microsoft.com/office/word/2010/wordprocessingCanvas" xmlns:mo="http://schemas.microsoft.com/office/mac/office/2008/main" xmlns:mc="http://schemas.openxmlformats.org/markup-compatibility/2006" xmlns:mv="urn:schemas-microsoft-com:mac:vml" xmlns:o="urn:schemas-microsoft-com:office:office" xmlns:r="http://schemas.openxmlformats.org/officeDocument/2006/relationships" xmlns:m="http://schemas.openxmlformats.org/officeDocument/2006/math" xmlns:v="urn:schemas-microsoft-com:vml" xmlns:wp14="http://schemas.microsoft.com/office/word/2010/wordprocessingDrawing" xmlns:wp="http://schemas.openxmlformats.org/drawingml/2006/wordprocessingDrawing" xmlns:w10="urn:schemas-microsoft-com:office:word" xmlns:w="http://schemas.openxmlformats.org/wordprocessingml/2006/main" xmlns:w14="http://schemas.microsoft.com/office/word/2010/wordml" xmlns:wpg="http://schemas.microsoft.com/office/word/2010/wordprocessingGroup" xmlns:wpi="http://schemas.microsoft.com/office/word/2010/wordprocessingInk" xmlns:wne="http://schemas.microsoft.com/office/word/2006/wordml" xmlns:wps="http://schemas.microsoft.com/office/word/2010/wordprocessingShape" mc:Ignorable="w14 wp14"/>
-</file>
-
-<file path=word/glossary/fontTable.xml><?xml version="1.0" encoding="utf-8"?>
-<w:fonts xmlns:mc="http://schemas.openxmlformats.org/markup-compatibility/2006" xmlns:r="http://schemas.openxmlformats.org/officeDocument/2006/relationships" xmlns:w="http://schemas.openxmlformats.org/wordprocessingml/2006/main" xmlns:w14="http://schemas.microsoft.com/office/word/2010/wordml" mc:Ignorable="w14">
-  <w:font w:name="Symbol">
-    <w:panose1 w:val="00000000000000000000"/>
-    <w:charset w:val="02"/>
-    <w:family w:val="auto"/>
-    <w:pitch w:val="variable"/>
-    <w:sig w:usb0="00000000" w:usb1="10000000" w:usb2="00000000" w:usb3="00000000" w:csb0="80000000" w:csb1="00000000"/>
-  </w:font>
-  <w:font w:name="Times New Roman">
-    <w:panose1 w:val="02020603050405020304"/>
-    <w:charset w:val="00"/>
-    <w:family w:val="auto"/>
-    <w:pitch w:val="variable"/>
-    <w:sig w:usb0="E0002AFF" w:usb1="C0007841" w:usb2="00000009" w:usb3="00000000" w:csb0="000001FF" w:csb1="00000000"/>
-  </w:font>
-  <w:font w:name="Courier New">
-    <w:panose1 w:val="02070309020205020404"/>
-    <w:charset w:val="00"/>
-    <w:family w:val="auto"/>
-    <w:pitch w:val="variable"/>
-    <w:sig w:usb0="E0002AFF" w:usb1="C0007843" w:usb2="00000009" w:usb3="00000000" w:csb0="000001FF" w:csb1="00000000"/>
-  </w:font>
-  <w:font w:name="Wingdings">
-    <w:panose1 w:val="05000000000000000000"/>
-    <w:charset w:val="02"/>
-    <w:family w:val="auto"/>
-    <w:pitch w:val="variable"/>
-    <w:sig w:usb0="00000000" w:usb1="10000000" w:usb2="00000000" w:usb3="00000000" w:csb0="80000000" w:csb1="00000000"/>
-  </w:font>
-  <w:font w:name="Calibri">
-    <w:panose1 w:val="020F0502020204030204"/>
-    <w:charset w:val="00"/>
-    <w:family w:val="auto"/>
-    <w:pitch w:val="variable"/>
-    <w:sig w:usb0="E10002FF" w:usb1="4000ACFF" w:usb2="00000009" w:usb3="00000000" w:csb0="0000019F" w:csb1="00000000"/>
-  </w:font>
-  <w:font w:name="ＭＳ 明朝">
-    <w:charset w:val="4E"/>
-    <w:family w:val="auto"/>
-    <w:pitch w:val="variable"/>
-    <w:sig w:usb0="E00002FF" w:usb1="6AC7FDFB" w:usb2="00000012" w:usb3="00000000" w:csb0="0002009F" w:csb1="00000000"/>
-  </w:font>
-  <w:font w:name="Cambria">
-    <w:panose1 w:val="02040503050406030204"/>
-    <w:charset w:val="00"/>
-    <w:family w:val="auto"/>
-    <w:pitch w:val="variable"/>
-    <w:sig w:usb0="E00002FF" w:usb1="400004FF" w:usb2="00000000" w:usb3="00000000" w:csb0="0000019F" w:csb1="00000000"/>
-  </w:font>
-  <w:font w:name="ＭＳ ゴシック">
-    <w:charset w:val="4E"/>
-    <w:family w:val="auto"/>
-    <w:pitch w:val="variable"/>
-    <w:sig w:usb0="E00002FF" w:usb1="6AC7FDFB" w:usb2="00000012" w:usb3="00000000" w:csb0="0002009F" w:csb1="00000000"/>
-  </w:font>
-  <w:font w:name="Times">
-    <w:panose1 w:val="02000500000000000000"/>
-    <w:charset w:val="00"/>
-    <w:family w:val="auto"/>
-    <w:pitch w:val="variable"/>
-    <w:sig w:usb0="00000003" w:usb1="00000000" w:usb2="00000000" w:usb3="00000000" w:csb0="00000001" w:csb1="00000000"/>
-  </w:font>
-  <w:font w:name="Lucida Grande">
-    <w:panose1 w:val="020B0600040502020204"/>
-    <w:charset w:val="00"/>
-    <w:family w:val="auto"/>
-    <w:pitch w:val="variable"/>
-    <w:sig w:usb0="E1000AEF" w:usb1="5000A1FF" w:usb2="00000000" w:usb3="00000000" w:csb0="000001BF" w:csb1="00000000"/>
-  </w:font>
-  <w:font w:name="Arial">
-    <w:panose1 w:val="020B0604020202020204"/>
-    <w:charset w:val="00"/>
-    <w:family w:val="auto"/>
-    <w:pitch w:val="variable"/>
-    <w:sig w:usb0="E0002AFF" w:usb1="C0007843" w:usb2="00000009" w:usb3="00000000" w:csb0="000001FF" w:csb1="00000000"/>
-  </w:font>
-</w:fonts>
-</file>
-
-<file path=word/glossary/settings.xml><?xml version="1.0" encoding="utf-8"?>
-<w:settings xmlns:mc="http://schemas.openxmlformats.org/markup-compatibility/2006" xmlns:o="urn:schemas-microsoft-com:office:office" xmlns:r="http://schemas.openxmlformats.org/officeDocument/2006/relationships" xmlns:m="http://schemas.openxmlformats.org/officeDocument/2006/math" xmlns:v="urn:schemas-microsoft-com:vml" xmlns:w10="urn:schemas-microsoft-com:office:word" xmlns:w="http://schemas.openxmlformats.org/wordprocessingml/2006/main" xmlns:w14="http://schemas.microsoft.com/office/word/2010/wordml" xmlns:sl="http://schemas.openxmlformats.org/schemaLibrary/2006/main" mc:Ignorable="w14">
-  <w:view w:val="normal"/>
-  <w:defaultTabStop w:val="720"/>
-  <w:characterSpacingControl w:val="doNotCompress"/>
-  <w:compat>
-    <w:useFELayout/>
-    <w:compatSetting w:name="compatibilityMode" w:uri="http://schemas.microsoft.com/office/word" w:val="14"/>
-    <w:compatSetting w:name="overrideTableStyleFontSizeAndJustification" w:uri="http://schemas.microsoft.com/office/word" w:val="1"/>
-    <w:compatSetting w:name="enableOpenTypeFeatures" w:uri="http://schemas.microsoft.com/office/word" w:val="1"/>
-    <w:compatSetting w:name="doNotFlipMirrorIndents" w:uri="http://schemas.microsoft.com/office/word" w:val="1"/>
-  </w:compat>
-  <w:rsids>
-    <w:rsidRoot w:val="008703BF"/>
-    <w:rsid w:val="008703BF"/>
-  </w:rsids>
-  <m:mathPr>
-    <m:mathFont m:val="Cambria Math"/>
-    <m:brkBin m:val="before"/>
-    <m:brkBinSub m:val="--"/>
-    <m:smallFrac m:val="0"/>
-    <m:dispDef/>
-    <m:lMargin m:val="0"/>
-    <m:rMargin m:val="0"/>
-    <m:defJc m:val="centerGroup"/>
-    <m:wrapIndent m:val="1440"/>
-    <m:intLim m:val="subSup"/>
-    <m:naryLim m:val="undOvr"/>
-  </m:mathPr>
-  <w:themeFontLang w:val="en-US" w:eastAsia="ja-JP"/>
-  <w:clrSchemeMapping w:bg1="light1" w:t1="dark1" w:bg2="light2" w:t2="dark2" w:accent1="accent1" w:accent2="accent2" w:accent3="accent3" w:accent4="accent4" w:accent5="accent5" w:accent6="accent6" w:hyperlink="hyperlink" w:followedHyperlink="followedHyperlink"/>
-  <w:doNotAutoCompressPictures/>
-  <w:decimalSymbol w:val=","/>
-  <w:listSeparator w:val=";"/>
-  <w14:defaultImageDpi w14:val="300"/>
-</w:settings>
-</file>
-
-<file path=word/glossary/styles.xml><?xml version="1.0" encoding="utf-8"?>
-<w:styles xmlns:mc="http://schemas.openxmlformats.org/markup-compatibility/2006" xmlns:r="http://schemas.openxmlformats.org/officeDocument/2006/relationships" xmlns:w="http://schemas.openxmlformats.org/wordprocessingml/2006/main" xmlns:w14="http://schemas.microsoft.com/office/word/2010/wordml" mc:Ignorable="w14">
-  <w:docDefaults>
-    <w:rPrDefault>
-      <w:rPr>
-        <w:rFonts w:asciiTheme="minorHAnsi" w:eastAsiaTheme="minorEastAsia" w:hAnsiTheme="minorHAnsi" w:cstheme="minorBidi"/>
-        <w:sz w:val="24"/>
-        <w:szCs w:val="24"/>
-        <w:lang w:val="en-US" w:eastAsia="ja-JP" w:bidi="ar-SA"/>
-      </w:rPr>
-    </w:rPrDefault>
-    <w:pPrDefault/>
-  </w:docDefaults>
-  <w:latentStyles w:defLockedState="0" w:defUIPriority="99" w:defSemiHidden="1" w:defUnhideWhenUsed="1" w:defQFormat="0" w:count="276">
-    <w:lsdException w:name="Normal" w:semiHidden="0" w:uiPriority="0" w:unhideWhenUsed="0" w:qFormat="1"/>
-    <w:lsdException w:name="heading 1" w:semiHidden="0" w:uiPriority="9" w:unhideWhenUsed="0" w:qFormat="1"/>
-    <w:lsdException w:name="heading 2" w:uiPriority="9" w:qFormat="1"/>
-    <w:lsdException w:name="heading 3" w:uiPriority="9" w:qFormat="1"/>
-    <w:lsdException w:name="heading 4" w:uiPriority="9" w:qFormat="1"/>
-    <w:lsdException w:name="heading 5" w:uiPriority="9" w:qFormat="1"/>
-    <w:lsdException w:name="heading 6" w:uiPriority="9" w:qFormat="1"/>
-    <w:lsdException w:name="heading 7" w:uiPriority="9" w:qFormat="1"/>
-    <w:lsdException w:name="heading 8" w:uiPriority="9" w:qFormat="1"/>
-    <w:lsdException w:name="heading 9" w:uiPriority="9" w:qFormat="1"/>
-    <w:lsdException w:name="toc 1" w:uiPriority="39"/>
-    <w:lsdException w:name="toc 2" w:uiPriority="39"/>
-    <w:lsdException w:name="toc 3" w:uiPriority="39"/>
-    <w:lsdException w:name="toc 4" w:uiPriority="39"/>
-    <w:lsdException w:name="toc 5" w:uiPriority="39"/>
-    <w:lsdException w:name="toc 6" w:uiPriority="39"/>
-    <w:lsdException w:name="toc 7" w:uiPriority="39"/>
-    <w:lsdException w:name="toc 8" w:uiPriority="39"/>
-    <w:lsdException w:name="toc 9" w:uiPriority="39"/>
-    <w:lsdException w:name="caption" w:uiPriority="35" w:qFormat="1"/>
-    <w:lsdException w:name="Title" w:semiHidden="0" w:uiPriority="10" w:unhideWhenUsed="0" w:qFormat="1"/>
-    <w:lsdException w:name="Default Paragraph Font" w:uiPriority="1"/>
-    <w:lsdException w:name="Subtitle" w:semiHidden="0" w:uiPriority="11" w:unhideWhenUsed="0" w:qFormat="1"/>
-    <w:lsdException w:name="Strong" w:semiHidden="0" w:uiPriority="22" w:unhideWhenUsed="0" w:qFormat="1"/>
-    <w:lsdException w:name="Emphasis" w:semiHidden="0" w:uiPriority="20" w:unhideWhenUsed="0" w:qFormat="1"/>
-    <w:lsdException w:name="Table Grid" w:semiHidden="0" w:uiPriority="59" w:unhideWhenUsed="0"/>
-    <w:lsdException w:name="Placeholder Text" w:unhideWhenUsed="0"/>
-    <w:lsdException w:name="No Spacing" w:semiHidden="0" w:uiPriority="1" w:unhideWhenUsed="0" w:qFormat="1"/>
-    <w:lsdException w:name="Light Shading" w:semiHidden="0" w:uiPriority="60" w:unhideWhenUsed="0"/>
-    <w:lsdException w:name="Light List" w:semiHidden="0" w:uiPriority="61" w:unhideWhenUsed="0"/>
-    <w:lsdException w:name="Light Grid" w:semiHidden="0" w:uiPriority="62" w:unhideWhenUsed="0"/>
-    <w:lsdException w:name="Medium Shading 1" w:semiHidden="0" w:uiPriority="63" w:unhideWhenUsed="0"/>
-    <w:lsdException w:name="Medium Shading 2" w:semiHidden="0" w:uiPriority="64" w:unhideWhenUsed="0"/>
-    <w:lsdException w:name="Medium List 1" w:semiHidden="0" w:uiPriority="65" w:unhideWhenUsed="0"/>
-    <w:lsdException w:name="Medium List 2" w:semiHidden="0" w:uiPriority="66" w:unhideWhenUsed="0"/>
-    <w:lsdException w:name="Medium Grid 1" w:semiHidden="0" w:uiPriority="67" w:unhideWhenUsed="0"/>
-    <w:lsdException w:name="Medium Grid 2" w:semiHidden="0" w:uiPriority="68" w:unhideWhenUsed="0"/>
-    <w:lsdException w:name="Medium Grid 3" w:semiHidden="0" w:uiPriority="69" w:unhideWhenUsed="0"/>
-    <w:lsdException w:name="Dark List" w:semiHidden="0" w:uiPriority="70" w:unhideWhenUsed="0"/>
-    <w:lsdException w:name="Colorful Shading" w:semiHidden="0" w:uiPriority="71" w:unhideWhenUsed="0"/>
-    <w:lsdException w:name="Colorful List" w:semiHidden="0" w:uiPriority="72" w:unhideWhenUsed="0"/>
-    <w:lsdException w:name="Colorful Grid" w:semiHidden="0" w:uiPriority="73" w:unhideWhenUsed="0"/>
-    <w:lsdException w:name="Light Shading Accent 1" w:semiHidden="0" w:uiPriority="60" w:unhideWhenUsed="0"/>
-    <w:lsdException w:name="Light List Accent 1" w:semiHidden="0" w:uiPriority="61" w:unhideWhenUsed="0"/>
-    <w:lsdException w:name="Light Grid Accent 1" w:semiHidden="0" w:uiPriority="62" w:unhideWhenUsed="0"/>
-    <w:lsdException w:name="Medium Shading 1 Accent 1" w:semiHidden="0" w:uiPriority="63" w:unhideWhenUsed="0"/>
-    <w:lsdException w:name="Medium Shading 2 Accent 1" w:semiHidden="0" w:uiPriority="64" w:unhideWhenUsed="0"/>
-    <w:lsdException w:name="Medium List 1 Accent 1" w:semiHidden="0" w:uiPriority="65" w:unhideWhenUsed="0"/>
-    <w:lsdException w:name="Revision" w:unhideWhenUsed="0"/>
-    <w:lsdException w:name="List Paragraph" w:semiHidden="0" w:uiPriority="34" w:unhideWhenUsed="0" w:qFormat="1"/>
-    <w:lsdException w:name="Quote" w:semiHidden="0" w:uiPriority="29" w:unhideWhenUsed="0" w:qFormat="1"/>
-    <w:lsdException w:name="Intense Quote" w:semiHidden="0" w:uiPriority="30" w:unhideWhenUsed="0" w:qFormat="1"/>
-    <w:lsdException w:name="Medium List 2 Accent 1" w:semiHidden="0" w:uiPriority="66" w:unhideWhenUsed="0"/>
-    <w:lsdException w:name="Medium Grid 1 Accent 1" w:semiHidden="0" w:uiPriority="67" w:unhideWhenUsed="0"/>
-    <w:lsdException w:name="Medium Grid 2 Accent 1" w:semiHidden="0" w:uiPriority="68" w:unhideWhenUsed="0"/>
-    <w:lsdException w:name="Medium Grid 3 Accent 1" w:semiHidden="0" w:uiPriority="69" w:unhideWhenUsed="0"/>
-    <w:lsdException w:name="Dark List Accent 1" w:semiHidden="0" w:uiPriority="70" w:unhideWhenUsed="0"/>
-    <w:lsdException w:name="Colorful Shading Accent 1" w:semiHidden="0" w:uiPriority="71" w:unhideWhenUsed="0"/>
-    <w:lsdException w:name="Colorful List Accent 1" w:semiHidden="0" w:uiPriority="72" w:unhideWhenUsed="0"/>
-    <w:lsdException w:name="Colorful Grid Accent 1" w:semiHidden="0" w:uiPriority="73" w:unhideWhenUsed="0"/>
-    <w:lsdException w:name="Light Shading Accent 2" w:semiHidden="0" w:uiPriority="60" w:unhideWhenUsed="0"/>
-    <w:lsdException w:name="Light List Accent 2" w:semiHidden="0" w:uiPriority="61" w:unhideWhenUsed="0"/>
-    <w:lsdException w:name="Light Grid Accent 2" w:semiHidden="0" w:uiPriority="62" w:unhideWhenUsed="0"/>
-    <w:lsdException w:name="Medium Shading 1 Accent 2" w:semiHidden="0" w:uiPriority="63" w:unhideWhenUsed="0"/>
-    <w:lsdException w:name="Medium Shading 2 Accent 2" w:semiHidden="0" w:uiPriority="64" w:unhideWhenUsed="0"/>
-    <w:lsdException w:name="Medium List 1 Accent 2" w:semiHidden="0" w:uiPriority="65" w:unhideWhenUsed="0"/>
-    <w:lsdException w:name="Medium List 2 Accent 2" w:semiHidden="0" w:uiPriority="66" w:unhideWhenUsed="0"/>
-    <w:lsdException w:name="Medium Grid 1 Accent 2" w:semiHidden="0" w:uiPriority="67" w:unhideWhenUsed="0"/>
-    <w:lsdException w:name="Medium Grid 2 Accent 2" w:semiHidden="0" w:uiPriority="68" w:unhideWhenUsed="0"/>
-    <w:lsdException w:name="Medium Grid 3 Accent 2" w:semiHidden="0" w:uiPriority="69" w:unhideWhenUsed="0"/>
-    <w:lsdException w:name="Dark List Accent 2" w:semiHidden="0" w:uiPriority="70" w:unhideWhenUsed="0"/>
-    <w:lsdException w:name="Colorful Shading Accent 2" w:semiHidden="0" w:uiPriority="71" w:unhideWhenUsed="0"/>
-    <w:lsdException w:name="Colorful List Accent 2" w:semiHidden="0" w:uiPriority="72" w:unhideWhenUsed="0"/>
-    <w:lsdException w:name="Colorful Grid Accent 2" w:semiHidden="0" w:uiPriority="73" w:unhideWhenUsed="0"/>
-    <w:lsdException w:name="Light Shading Accent 3" w:semiHidden="0" w:uiPriority="60" w:unhideWhenUsed="0"/>
-    <w:lsdException w:name="Light List Accent 3" w:semiHidden="0" w:uiPriority="61" w:unhideWhenUsed="0"/>
-    <w:lsdException w:name="Light Grid Accent 3" w:semiHidden="0" w:uiPriority="62" w:unhideWhenUsed="0"/>
-    <w:lsdException w:name="Medium Shading 1 Accent 3" w:semiHidden="0" w:uiPriority="63" w:unhideWhenUsed="0"/>
-    <w:lsdException w:name="Medium Shading 2 Accent 3" w:semiHidden="0" w:uiPriority="64" w:unhideWhenUsed="0"/>
-    <w:lsdException w:name="Medium List 1 Accent 3" w:semiHidden="0" w:uiPriority="65" w:unhideWhenUsed="0"/>
-    <w:lsdException w:name="Medium List 2 Accent 3" w:semiHidden="0" w:uiPriority="66" w:unhideWhenUsed="0"/>
-    <w:lsdException w:name="Medium Grid 1 Accent 3" w:semiHidden="0" w:uiPriority="67" w:unhideWhenUsed="0"/>
-    <w:lsdException w:name="Medium Grid 2 Accent 3" w:semiHidden="0" w:uiPriority="68" w:unhideWhenUsed="0"/>
-    <w:lsdException w:name="Medium Grid 3 Accent 3" w:semiHidden="0" w:uiPriority="69" w:unhideWhenUsed="0"/>
-    <w:lsdException w:name="Dark List Accent 3" w:semiHidden="0" w:uiPriority="70" w:unhideWhenUsed="0"/>
-    <w:lsdException w:name="Colorful Shading Accent 3" w:semiHidden="0" w:uiPriority="71" w:unhideWhenUsed="0"/>
-    <w:lsdException w:name="Colorful List Accent 3" w:semiHidden="0" w:uiPriority="72" w:unhideWhenUsed="0"/>
-    <w:lsdException w:name="Colorful Grid Accent 3" w:semiHidden="0" w:uiPriority="73" w:unhideWhenUsed="0"/>
-    <w:lsdException w:name="Light Shading Accent 4" w:semiHidden="0" w:uiPriority="60" w:unhideWhenUsed="0"/>
-    <w:lsdException w:name="Light List Accent 4" w:semiHidden="0" w:uiPriority="61" w:unhideWhenUsed="0"/>
-    <w:lsdException w:name="Light Grid Accent 4" w:semiHidden="0" w:uiPriority="62" w:unhideWhenUsed="0"/>
-    <w:lsdException w:name="Medium Shading 1 Accent 4" w:semiHidden="0" w:uiPriority="63" w:unhideWhenUsed="0"/>
-    <w:lsdException w:name="Medium Shading 2 Accent 4" w:semiHidden="0" w:uiPriority="64" w:unhideWhenUsed="0"/>
-    <w:lsdException w:name="Medium List 1 Accent 4" w:semiHidden="0" w:uiPriority="65" w:unhideWhenUsed="0"/>
-    <w:lsdException w:name="Medium List 2 Accent 4" w:semiHidden="0" w:uiPriority="66" w:unhideWhenUsed="0"/>
-    <w:lsdException w:name="Medium Grid 1 Accent 4" w:semiHidden="0" w:uiPriority="67" w:unhideWhenUsed="0"/>
-    <w:lsdException w:name="Medium Grid 2 Accent 4" w:semiHidden="0" w:uiPriority="68" w:unhideWhenUsed="0"/>
-    <w:lsdException w:name="Medium Grid 3 Accent 4" w:semiHidden="0" w:uiPriority="69" w:unhideWhenUsed="0"/>
-    <w:lsdException w:name="Dark List Accent 4" w:semiHidden="0" w:uiPriority="70" w:unhideWhenUsed="0"/>
-    <w:lsdException w:name="Colorful Shading Accent 4" w:semiHidden="0" w:uiPriority="71" w:unhideWhenUsed="0"/>
-    <w:lsdException w:name="Colorful List Accent 4" w:semiHidden="0" w:uiPriority="72" w:unhideWhenUsed="0"/>
-    <w:lsdException w:name="Colorful Grid Accent 4" w:semiHidden="0" w:uiPriority="73" w:unhideWhenUsed="0"/>
-    <w:lsdException w:name="Light Shading Accent 5" w:semiHidden="0" w:uiPriority="60" w:unhideWhenUsed="0"/>
-    <w:lsdException w:name="Light List Accent 5" w:semiHidden="0" w:uiPriority="61" w:unhideWhenUsed="0"/>
-    <w:lsdException w:name="Light Grid Accent 5" w:semiHidden="0" w:uiPriority="62" w:unhideWhenUsed="0"/>
-    <w:lsdException w:name="Medium Shading 1 Accent 5" w:semiHidden="0" w:uiPriority="63" w:unhideWhenUsed="0"/>
-    <w:lsdException w:name="Medium Shading 2 Accent 5" w:semiHidden="0" w:uiPriority="64" w:unhideWhenUsed="0"/>
-    <w:lsdException w:name="Medium List 1 Accent 5" w:semiHidden="0" w:uiPriority="65" w:unhideWhenUsed="0"/>
-    <w:lsdException w:name="Medium List 2 Accent 5" w:semiHidden="0" w:uiPriority="66" w:unhideWhenUsed="0"/>
-    <w:lsdException w:name="Medium Grid 1 Accent 5" w:semiHidden="0" w:uiPriority="67" w:unhideWhenUsed="0"/>
-    <w:lsdException w:name="Medium Grid 2 Accent 5" w:semiHidden="0" w:uiPriority="68" w:unhideWhenUsed="0"/>
-    <w:lsdException w:name="Medium Grid 3 Accent 5" w:semiHidden="0" w:uiPriority="69" w:unhideWhenUsed="0"/>
-    <w:lsdException w:name="Dark List Accent 5" w:semiHidden="0" w:uiPriority="70" w:unhideWhenUsed="0"/>
-    <w:lsdException w:name="Colorful Shading Accent 5" w:semiHidden="0" w:uiPriority="71" w:unhideWhenUsed="0"/>
-    <w:lsdException w:name="Colorful List Accent 5" w:semiHidden="0" w:uiPriority="72" w:unhideWhenUsed="0"/>
-    <w:lsdException w:name="Colorful Grid Accent 5" w:semiHidden="0" w:uiPriority="73" w:unhideWhenUsed="0"/>
-    <w:lsdException w:name="Light Shading Accent 6" w:semiHidden="0" w:uiPriority="60" w:unhideWhenUsed="0"/>
-    <w:lsdException w:name="Light List Accent 6" w:semiHidden="0" w:uiPriority="61" w:unhideWhenUsed="0"/>
-    <w:lsdException w:name="Light Grid Accent 6" w:semiHidden="0" w:uiPriority="62" w:unhideWhenUsed="0"/>
-    <w:lsdException w:name="Medium Shading 1 Accent 6" w:semiHidden="0" w:uiPriority="63" w:unhideWhenUsed="0"/>
-    <w:lsdException w:name="Medium Shading 2 Accent 6" w:semiHidden="0" w:uiPriority="64" w:unhideWhenUsed="0"/>
-    <w:lsdException w:name="Medium List 1 Accent 6" w:semiHidden="0" w:uiPriority="65" w:unhideWhenUsed="0"/>
-    <w:lsdException w:name="Medium List 2 Accent 6" w:semiHidden="0" w:uiPriority="66" w:unhideWhenUsed="0"/>
-    <w:lsdException w:name="Medium Grid 1 Accent 6" w:semiHidden="0" w:uiPriority="67" w:unhideWhenUsed="0"/>
-    <w:lsdException w:name="Medium Grid 2 Accent 6" w:semiHidden="0" w:uiPriority="68" w:unhideWhenUsed="0"/>
-    <w:lsdException w:name="Medium Grid 3 Accent 6" w:semiHidden="0" w:uiPriority="69" w:unhideWhenUsed="0"/>
-    <w:lsdException w:name="Dark List Accent 6" w:semiHidden="0" w:uiPriority="70" w:unhideWhenUsed="0"/>
-    <w:lsdException w:name="Colorful Shading Accent 6" w:semiHidden="0" w:uiPriority="71" w:unhideWhenUsed="0"/>
-    <w:lsdException w:name="Colorful List Accent 6" w:semiHidden="0" w:uiPriority="72" w:unhideWhenUsed="0"/>
-    <w:lsdException w:name="Colorful Grid Accent 6" w:semiHidden="0" w:uiPriority="73" w:unhideWhenUsed="0"/>
-    <w:lsdException w:name="Subtle Emphasis" w:semiHidden="0" w:uiPriority="19" w:unhideWhenUsed="0" w:qFormat="1"/>
-    <w:lsdException w:name="Intense Emphasis" w:semiHidden="0" w:uiPriority="21" w:unhideWhenUsed="0" w:qFormat="1"/>
-    <w:lsdException w:name="Subtle Reference" w:semiHidden="0" w:uiPriority="31" w:unhideWhenUsed="0" w:qFormat="1"/>
-    <w:lsdException w:name="Intense Reference" w:semiHidden="0" w:uiPriority="32" w:unhideWhenUsed="0" w:qFormat="1"/>
-    <w:lsdException w:name="Book Title" w:semiHidden="0" w:uiPriority="33" w:unhideWhenUsed="0" w:qFormat="1"/>
-    <w:lsdException w:name="Bibliography" w:uiPriority="37"/>
-    <w:lsdException w:name="TOC Heading" w:uiPriority="39" w:qFormat="1"/>
-  </w:latentStyles>
-  <w:style w:type="paragraph" w:default="1" w:styleId="Normal">
-    <w:name w:val="Normal"/>
-    <w:qFormat/>
-  </w:style>
-  <w:style w:type="character" w:default="1" w:styleId="DefaultParagraphFont">
-    <w:name w:val="Default Paragraph Font"/>
-    <w:uiPriority w:val="1"/>
-    <w:semiHidden/>
-    <w:unhideWhenUsed/>
-  </w:style>
-  <w:style w:type="table" w:default="1" w:styleId="TableNormal">
-    <w:name w:val="Normal Table"/>
-    <w:uiPriority w:val="99"/>
-    <w:semiHidden/>
-    <w:unhideWhenUsed/>
-    <w:tblPr>
-      <w:tblInd w:w="0" w:type="dxa"/>
-      <w:tblCellMar>
-        <w:top w:w="0" w:type="dxa"/>
-        <w:left w:w="108" w:type="dxa"/>
-        <w:bottom w:w="0" w:type="dxa"/>
-        <w:right w:w="108" w:type="dxa"/>
-      </w:tblCellMar>
-    </w:tblPr>
-  </w:style>
-  <w:style w:type="numbering" w:default="1" w:styleId="NoList">
-    <w:name w:val="No List"/>
-    <w:uiPriority w:val="99"/>
-    <w:semiHidden/>
-    <w:unhideWhenUsed/>
-  </w:style>
-  <w:style w:type="paragraph" w:customStyle="1" w:styleId="953EB0287AC30F448B9B88E045F5C9B1">
-    <w:name w:val="953EB0287AC30F448B9B88E045F5C9B1"/>
-    <w:rsid w:val="008703BF"/>
-  </w:style>
-  <w:style w:type="paragraph" w:customStyle="1" w:styleId="5158EB278717814AA3C8D6F558DB7377">
-    <w:name w:val="5158EB278717814AA3C8D6F558DB7377"/>
-    <w:rsid w:val="008703BF"/>
-  </w:style>
-  <w:style w:type="paragraph" w:customStyle="1" w:styleId="576BB93A4C82414B805C2BA385C5798A">
-    <w:name w:val="576BB93A4C82414B805C2BA385C5798A"/>
-    <w:rsid w:val="008703BF"/>
-  </w:style>
-  <w:style w:type="paragraph" w:customStyle="1" w:styleId="16325F3601ADC84DBBAC17A27D9AE1CA">
-    <w:name w:val="16325F3601ADC84DBBAC17A27D9AE1CA"/>
-    <w:rsid w:val="008703BF"/>
-  </w:style>
-  <w:style w:type="paragraph" w:customStyle="1" w:styleId="1A903EA484FC0541B6B562B3C94E1F76">
-    <w:name w:val="1A903EA484FC0541B6B562B3C94E1F76"/>
-    <w:rsid w:val="008703BF"/>
-  </w:style>
-  <w:style w:type="paragraph" w:customStyle="1" w:styleId="4323DE937E34124E8FBE96D5F024BB0A">
-    <w:name w:val="4323DE937E34124E8FBE96D5F024BB0A"/>
-    <w:rsid w:val="008703BF"/>
-  </w:style>
-  <w:style w:type="paragraph" w:customStyle="1" w:styleId="F2420B7716BCA84B8434DE543F30D281">
-    <w:name w:val="F2420B7716BCA84B8434DE543F30D281"/>
-    <w:rsid w:val="008703BF"/>
-  </w:style>
-  <w:style w:type="paragraph" w:customStyle="1" w:styleId="CCCBC0E851F3144185DB373FC6902665">
-    <w:name w:val="CCCBC0E851F3144185DB373FC6902665"/>
-    <w:rsid w:val="008703BF"/>
-  </w:style>
-  <w:style w:type="paragraph" w:customStyle="1" w:styleId="785706A16E223B4BAABC737A8B12CB1C">
-    <w:name w:val="785706A16E223B4BAABC737A8B12CB1C"/>
-    <w:rsid w:val="008703BF"/>
-  </w:style>
-  <w:style w:type="paragraph" w:customStyle="1" w:styleId="64EEFC4E35280A448D7E308AC4BB16A3">
-    <w:name w:val="64EEFC4E35280A448D7E308AC4BB16A3"/>
-    <w:rsid w:val="008703BF"/>
-  </w:style>
-  <w:style w:type="paragraph" w:customStyle="1" w:styleId="B68D6D6F5ED45D4B9C76191F8C4AF3C4">
-    <w:name w:val="B68D6D6F5ED45D4B9C76191F8C4AF3C4"/>
-    <w:rsid w:val="008703BF"/>
-  </w:style>
-  <w:style w:type="paragraph" w:customStyle="1" w:styleId="651263672C86B64FB7A24FC5F49AED27">
-    <w:name w:val="651263672C86B64FB7A24FC5F49AED27"/>
-    <w:rsid w:val="008703BF"/>
-  </w:style>
-  <w:style w:type="paragraph" w:customStyle="1" w:styleId="FAA77924C3D78143B922A139FA2DF07C">
-    <w:name w:val="FAA77924C3D78143B922A139FA2DF07C"/>
-    <w:rsid w:val="008703BF"/>
-  </w:style>
-  <w:style w:type="paragraph" w:customStyle="1" w:styleId="B61D1B4D60085648AF3CF204EFC996AE">
-    <w:name w:val="B61D1B4D60085648AF3CF204EFC996AE"/>
-    <w:rsid w:val="008703BF"/>
-  </w:style>
-  <w:style w:type="paragraph" w:customStyle="1" w:styleId="A26B37150B6B5F48AB60B94382D99178">
-    <w:name w:val="A26B37150B6B5F48AB60B94382D99178"/>
-    <w:rsid w:val="008703BF"/>
-  </w:style>
-  <w:style w:type="paragraph" w:customStyle="1" w:styleId="2E7A40CBD92F284F9033563B5FA78894">
-    <w:name w:val="2E7A40CBD92F284F9033563B5FA78894"/>
-    <w:rsid w:val="008703BF"/>
-  </w:style>
-  <w:style w:type="paragraph" w:customStyle="1" w:styleId="89CE00D4B4E1B64691C06232419AF7A1">
-    <w:name w:val="89CE00D4B4E1B64691C06232419AF7A1"/>
-    <w:rsid w:val="008703BF"/>
-  </w:style>
-  <w:style w:type="paragraph" w:customStyle="1" w:styleId="4A8B1D5A1C4733449AFDB021B326A646">
-    <w:name w:val="4A8B1D5A1C4733449AFDB021B326A646"/>
-    <w:rsid w:val="008703BF"/>
-  </w:style>
-  <w:style w:type="paragraph" w:customStyle="1" w:styleId="C15226D04603444D9A95842D52FA1CC4">
-    <w:name w:val="C15226D04603444D9A95842D52FA1CC4"/>
-    <w:rsid w:val="008703BF"/>
-  </w:style>
-</w:styles>
-</file>
-
-<file path=word/glossary/stylesWithEffects.xml><?xml version="1.0" encoding="utf-8"?>
-<w:styles xmlns:wpc="http://schemas.microsoft.com/office/word/2010/wordprocessingCanvas" xmlns:mo="http://schemas.microsoft.com/office/mac/office/2008/main" xmlns:mc="http://schemas.openxmlformats.org/markup-compatibility/2006" xmlns:mv="urn:schemas-microsoft-com:mac:vml" xmlns:o="urn:schemas-microsoft-com:office:office" xmlns:r="http://schemas.openxmlformats.org/officeDocument/2006/relationships" xmlns:m="http://schemas.openxmlformats.org/officeDocument/2006/math" xmlns:v="urn:schemas-microsoft-com:vml" xmlns:wp14="http://schemas.microsoft.com/office/word/2010/wordprocessingDrawing" xmlns:wp="http://schemas.openxmlformats.org/drawingml/2006/wordprocessingDrawing" xmlns:w10="urn:schemas-microsoft-com:office:word" xmlns:w="http://schemas.openxmlformats.org/wordprocessingml/2006/main" xmlns:w14="http://schemas.microsoft.com/office/word/2010/wordml" xmlns:wpg="http://schemas.microsoft.com/office/word/2010/wordprocessingGroup" xmlns:wpi="http://schemas.microsoft.com/office/word/2010/wordprocessingInk" xmlns:wne="http://schemas.microsoft.com/office/word/2006/wordml" xmlns:wps="http://schemas.microsoft.com/office/word/2010/wordprocessingShape" mc:Ignorable="w14 wp14">
-  <w:docDefaults>
-    <w:rPrDefault>
-      <w:rPr>
-        <w:rFonts w:asciiTheme="minorHAnsi" w:eastAsiaTheme="minorEastAsia" w:hAnsiTheme="minorHAnsi" w:cstheme="minorBidi"/>
-        <w:sz w:val="24"/>
-        <w:szCs w:val="24"/>
-        <w:lang w:val="en-US" w:eastAsia="ja-JP" w:bidi="ar-SA"/>
-      </w:rPr>
-    </w:rPrDefault>
-    <w:pPrDefault/>
-  </w:docDefaults>
-  <w:latentStyles w:defLockedState="0" w:defUIPriority="99" w:defSemiHidden="1" w:defUnhideWhenUsed="1" w:defQFormat="0" w:count="276">
-    <w:lsdException w:name="Normal" w:semiHidden="0" w:uiPriority="0" w:unhideWhenUsed="0" w:qFormat="1"/>
-    <w:lsdException w:name="heading 1" w:semiHidden="0" w:uiPriority="9" w:unhideWhenUsed="0" w:qFormat="1"/>
-    <w:lsdException w:name="heading 2" w:uiPriority="9" w:qFormat="1"/>
-    <w:lsdException w:name="heading 3" w:uiPriority="9" w:qFormat="1"/>
-    <w:lsdException w:name="heading 4" w:uiPriority="9" w:qFormat="1"/>
-    <w:lsdException w:name="heading 5" w:uiPriority="9" w:qFormat="1"/>
-    <w:lsdException w:name="heading 6" w:uiPriority="9" w:qFormat="1"/>
-    <w:lsdException w:name="heading 7" w:uiPriority="9" w:qFormat="1"/>
-    <w:lsdException w:name="heading 8" w:uiPriority="9" w:qFormat="1"/>
-    <w:lsdException w:name="heading 9" w:uiPriority="9" w:qFormat="1"/>
-    <w:lsdException w:name="toc 1" w:uiPriority="39"/>
-    <w:lsdException w:name="toc 2" w:uiPriority="39"/>
-    <w:lsdException w:name="toc 3" w:uiPriority="39"/>
-    <w:lsdException w:name="toc 4" w:uiPriority="39"/>
-    <w:lsdException w:name="toc 5" w:uiPriority="39"/>
-    <w:lsdException w:name="toc 6" w:uiPriority="39"/>
-    <w:lsdException w:name="toc 7" w:uiPriority="39"/>
-    <w:lsdException w:name="toc 8" w:uiPriority="39"/>
-    <w:lsdException w:name="toc 9" w:uiPriority="39"/>
-    <w:lsdException w:name="caption" w:uiPriority="35" w:qFormat="1"/>
-    <w:lsdException w:name="Title" w:semiHidden="0" w:uiPriority="10" w:unhideWhenUsed="0" w:qFormat="1"/>
-    <w:lsdException w:name="Default Paragraph Font" w:uiPriority="1"/>
-    <w:lsdException w:name="Subtitle" w:semiHidden="0" w:uiPriority="11" w:unhideWhenUsed="0" w:qFormat="1"/>
-    <w:lsdException w:name="Strong" w:semiHidden="0" w:uiPriority="22" w:unhideWhenUsed="0" w:qFormat="1"/>
-    <w:lsdException w:name="Emphasis" w:semiHidden="0" w:uiPriority="20" w:unhideWhenUsed="0" w:qFormat="1"/>
-    <w:lsdException w:name="Table Grid" w:semiHidden="0" w:uiPriority="59" w:unhideWhenUsed="0"/>
-    <w:lsdException w:name="Placeholder Text" w:unhideWhenUsed="0"/>
-    <w:lsdException w:name="No Spacing" w:semiHidden="0" w:uiPriority="1" w:unhideWhenUsed="0" w:qFormat="1"/>
-    <w:lsdException w:name="Light Shading" w:semiHidden="0" w:uiPriority="60" w:unhideWhenUsed="0"/>
-    <w:lsdException w:name="Light List" w:semiHidden="0" w:uiPriority="61" w:unhideWhenUsed="0"/>
-    <w:lsdException w:name="Light Grid" w:semiHidden="0" w:uiPriority="62" w:unhideWhenUsed="0"/>
-    <w:lsdException w:name="Medium Shading 1" w:semiHidden="0" w:uiPriority="63" w:unhideWhenUsed="0"/>
-    <w:lsdException w:name="Medium Shading 2" w:semiHidden="0" w:uiPriority="64" w:unhideWhenUsed="0"/>
-    <w:lsdException w:name="Medium List 1" w:semiHidden="0" w:uiPriority="65" w:unhideWhenUsed="0"/>
-    <w:lsdException w:name="Medium List 2" w:semiHidden="0" w:uiPriority="66" w:unhideWhenUsed="0"/>
-    <w:lsdException w:name="Medium Grid 1" w:semiHidden="0" w:uiPriority="67" w:unhideWhenUsed="0"/>
-    <w:lsdException w:name="Medium Grid 2" w:semiHidden="0" w:uiPriority="68" w:unhideWhenUsed="0"/>
-    <w:lsdException w:name="Medium Grid 3" w:semiHidden="0" w:uiPriority="69" w:unhideWhenUsed="0"/>
-    <w:lsdException w:name="Dark List" w:semiHidden="0" w:uiPriority="70" w:unhideWhenUsed="0"/>
-    <w:lsdException w:name="Colorful Shading" w:semiHidden="0" w:uiPriority="71" w:unhideWhenUsed="0"/>
-    <w:lsdException w:name="Colorful List" w:semiHidden="0" w:uiPriority="72" w:unhideWhenUsed="0"/>
-    <w:lsdException w:name="Colorful Grid" w:semiHidden="0" w:uiPriority="73" w:unhideWhenUsed="0"/>
-    <w:lsdException w:name="Light Shading Accent 1" w:semiHidden="0" w:uiPriority="60" w:unhideWhenUsed="0"/>
-    <w:lsdException w:name="Light List Accent 1" w:semiHidden="0" w:uiPriority="61" w:unhideWhenUsed="0"/>
-    <w:lsdException w:name="Light Grid Accent 1" w:semiHidden="0" w:uiPriority="62" w:unhideWhenUsed="0"/>
-    <w:lsdException w:name="Medium Shading 1 Accent 1" w:semiHidden="0" w:uiPriority="63" w:unhideWhenUsed="0"/>
-    <w:lsdException w:name="Medium Shading 2 Accent 1" w:semiHidden="0" w:uiPriority="64" w:unhideWhenUsed="0"/>
-    <w:lsdException w:name="Medium List 1 Accent 1" w:semiHidden="0" w:uiPriority="65" w:unhideWhenUsed="0"/>
-    <w:lsdException w:name="Revision" w:unhideWhenUsed="0"/>
-    <w:lsdException w:name="List Paragraph" w:semiHidden="0" w:uiPriority="34" w:unhideWhenUsed="0" w:qFormat="1"/>
-    <w:lsdException w:name="Quote" w:semiHidden="0" w:uiPriority="29" w:unhideWhenUsed="0" w:qFormat="1"/>
-    <w:lsdException w:name="Intense Quote" w:semiHidden="0" w:uiPriority="30" w:unhideWhenUsed="0" w:qFormat="1"/>
-    <w:lsdException w:name="Medium List 2 Accent 1" w:semiHidden="0" w:uiPriority="66" w:unhideWhenUsed="0"/>
-    <w:lsdException w:name="Medium Grid 1 Accent 1" w:semiHidden="0" w:uiPriority="67" w:unhideWhenUsed="0"/>
-    <w:lsdException w:name="Medium Grid 2 Accent 1" w:semiHidden="0" w:uiPriority="68" w:unhideWhenUsed="0"/>
-    <w:lsdException w:name="Medium Grid 3 Accent 1" w:semiHidden="0" w:uiPriority="69" w:unhideWhenUsed="0"/>
-    <w:lsdException w:name="Dark List Accent 1" w:semiHidden="0" w:uiPriority="70" w:unhideWhenUsed="0"/>
-    <w:lsdException w:name="Colorful Shading Accent 1" w:semiHidden="0" w:uiPriority="71" w:unhideWhenUsed="0"/>
-    <w:lsdException w:name="Colorful List Accent 1" w:semiHidden="0" w:uiPriority="72" w:unhideWhenUsed="0"/>
-    <w:lsdException w:name="Colorful Grid Accent 1" w:semiHidden="0" w:uiPriority="73" w:unhideWhenUsed="0"/>
-    <w:lsdException w:name="Light Shading Accent 2" w:semiHidden="0" w:uiPriority="60" w:unhideWhenUsed="0"/>
-    <w:lsdException w:name="Light List Accent 2" w:semiHidden="0" w:uiPriority="61" w:unhideWhenUsed="0"/>
-    <w:lsdException w:name="Light Grid Accent 2" w:semiHidden="0" w:uiPriority="62" w:unhideWhenUsed="0"/>
-    <w:lsdException w:name="Medium Shading 1 Accent 2" w:semiHidden="0" w:uiPriority="63" w:unhideWhenUsed="0"/>
-    <w:lsdException w:name="Medium Shading 2 Accent 2" w:semiHidden="0" w:uiPriority="64" w:unhideWhenUsed="0"/>
-    <w:lsdException w:name="Medium List 1 Accent 2" w:semiHidden="0" w:uiPriority="65" w:unhideWhenUsed="0"/>
-    <w:lsdException w:name="Medium List 2 Accent 2" w:semiHidden="0" w:uiPriority="66" w:unhideWhenUsed="0"/>
-    <w:lsdException w:name="Medium Grid 1 Accent 2" w:semiHidden="0" w:uiPriority="67" w:unhideWhenUsed="0"/>
-    <w:lsdException w:name="Medium Grid 2 Accent 2" w:semiHidden="0" w:uiPriority="68" w:unhideWhenUsed="0"/>
-    <w:lsdException w:name="Medium Grid 3 Accent 2" w:semiHidden="0" w:uiPriority="69" w:unhideWhenUsed="0"/>
-    <w:lsdException w:name="Dark List Accent 2" w:semiHidden="0" w:uiPriority="70" w:unhideWhenUsed="0"/>
-    <w:lsdException w:name="Colorful Shading Accent 2" w:semiHidden="0" w:uiPriority="71" w:unhideWhenUsed="0"/>
-    <w:lsdException w:name="Colorful List Accent 2" w:semiHidden="0" w:uiPriority="72" w:unhideWhenUsed="0"/>
-    <w:lsdException w:name="Colorful Grid Accent 2" w:semiHidden="0" w:uiPriority="73" w:unhideWhenUsed="0"/>
-    <w:lsdException w:name="Light Shading Accent 3" w:semiHidden="0" w:uiPriority="60" w:unhideWhenUsed="0"/>
-    <w:lsdException w:name="Light List Accent 3" w:semiHidden="0" w:uiPriority="61" w:unhideWhenUsed="0"/>
-    <w:lsdException w:name="Light Grid Accent 3" w:semiHidden="0" w:uiPriority="62" w:unhideWhenUsed="0"/>
-    <w:lsdException w:name="Medium Shading 1 Accent 3" w:semiHidden="0" w:uiPriority="63" w:unhideWhenUsed="0"/>
-    <w:lsdException w:name="Medium Shading 2 Accent 3" w:semiHidden="0" w:uiPriority="64" w:unhideWhenUsed="0"/>
-    <w:lsdException w:name="Medium List 1 Accent 3" w:semiHidden="0" w:uiPriority="65" w:unhideWhenUsed="0"/>
-    <w:lsdException w:name="Medium List 2 Accent 3" w:semiHidden="0" w:uiPriority="66" w:unhideWhenUsed="0"/>
-    <w:lsdException w:name="Medium Grid 1 Accent 3" w:semiHidden="0" w:uiPriority="67" w:unhideWhenUsed="0"/>
-    <w:lsdException w:name="Medium Grid 2 Accent 3" w:semiHidden="0" w:uiPriority="68" w:unhideWhenUsed="0"/>
-    <w:lsdException w:name="Medium Grid 3 Accent 3" w:semiHidden="0" w:uiPriority="69" w:unhideWhenUsed="0"/>
-    <w:lsdException w:name="Dark List Accent 3" w:semiHidden="0" w:uiPriority="70" w:unhideWhenUsed="0"/>
-    <w:lsdException w:name="Colorful Shading Accent 3" w:semiHidden="0" w:uiPriority="71" w:unhideWhenUsed="0"/>
-    <w:lsdException w:name="Colorful List Accent 3" w:semiHidden="0" w:uiPriority="72" w:unhideWhenUsed="0"/>
-    <w:lsdException w:name="Colorful Grid Accent 3" w:semiHidden="0" w:uiPriority="73" w:unhideWhenUsed="0"/>
-    <w:lsdException w:name="Light Shading Accent 4" w:semiHidden="0" w:uiPriority="60" w:unhideWhenUsed="0"/>
-    <w:lsdException w:name="Light List Accent 4" w:semiHidden="0" w:uiPriority="61" w:unhideWhenUsed="0"/>
-    <w:lsdException w:name="Light Grid Accent 4" w:semiHidden="0" w:uiPriority="62" w:unhideWhenUsed="0"/>
-    <w:lsdException w:name="Medium Shading 1 Accent 4" w:semiHidden="0" w:uiPriority="63" w:unhideWhenUsed="0"/>
-    <w:lsdException w:name="Medium Shading 2 Accent 4" w:semiHidden="0" w:uiPriority="64" w:unhideWhenUsed="0"/>
-    <w:lsdException w:name="Medium List 1 Accent 4" w:semiHidden="0" w:uiPriority="65" w:unhideWhenUsed="0"/>
-    <w:lsdException w:name="Medium List 2 Accent 4" w:semiHidden="0" w:uiPriority="66" w:unhideWhenUsed="0"/>
-    <w:lsdException w:name="Medium Grid 1 Accent 4" w:semiHidden="0" w:uiPriority="67" w:unhideWhenUsed="0"/>
-    <w:lsdException w:name="Medium Grid 2 Accent 4" w:semiHidden="0" w:uiPriority="68" w:unhideWhenUsed="0"/>
-    <w:lsdException w:name="Medium Grid 3 Accent 4" w:semiHidden="0" w:uiPriority="69" w:unhideWhenUsed="0"/>
-    <w:lsdException w:name="Dark List Accent 4" w:semiHidden="0" w:uiPriority="70" w:unhideWhenUsed="0"/>
-    <w:lsdException w:name="Colorful Shading Accent 4" w:semiHidden="0" w:uiPriority="71" w:unhideWhenUsed="0"/>
-    <w:lsdException w:name="Colorful List Accent 4" w:semiHidden="0" w:uiPriority="72" w:unhideWhenUsed="0"/>
-    <w:lsdException w:name="Colorful Grid Accent 4" w:semiHidden="0" w:uiPriority="73" w:unhideWhenUsed="0"/>
-    <w:lsdException w:name="Light Shading Accent 5" w:semiHidden="0" w:uiPriority="60" w:unhideWhenUsed="0"/>
-    <w:lsdException w:name="Light List Accent 5" w:semiHidden="0" w:uiPriority="61" w:unhideWhenUsed="0"/>
-    <w:lsdException w:name="Light Grid Accent 5" w:semiHidden="0" w:uiPriority="62" w:unhideWhenUsed="0"/>
-    <w:lsdException w:name="Medium Shading 1 Accent 5" w:semiHidden="0" w:uiPriority="63" w:unhideWhenUsed="0"/>
-    <w:lsdException w:name="Medium Shading 2 Accent 5" w:semiHidden="0" w:uiPriority="64" w:unhideWhenUsed="0"/>
-    <w:lsdException w:name="Medium List 1 Accent 5" w:semiHidden="0" w:uiPriority="65" w:unhideWhenUsed="0"/>
-    <w:lsdException w:name="Medium List 2 Accent 5" w:semiHidden="0" w:uiPriority="66" w:unhideWhenUsed="0"/>
-    <w:lsdException w:name="Medium Grid 1 Accent 5" w:semiHidden="0" w:uiPriority="67" w:unhideWhenUsed="0"/>
-    <w:lsdException w:name="Medium Grid 2 Accent 5" w:semiHidden="0" w:uiPriority="68" w:unhideWhenUsed="0"/>
-    <w:lsdException w:name="Medium Grid 3 Accent 5" w:semiHidden="0" w:uiPriority="69" w:unhideWhenUsed="0"/>
-    <w:lsdException w:name="Dark List Accent 5" w:semiHidden="0" w:uiPriority="70" w:unhideWhenUsed="0"/>
-    <w:lsdException w:name="Colorful Shading Accent 5" w:semiHidden="0" w:uiPriority="71" w:unhideWhenUsed="0"/>
-    <w:lsdException w:name="Colorful List Accent 5" w:semiHidden="0" w:uiPriority="72" w:unhideWhenUsed="0"/>
-    <w:lsdException w:name="Colorful Grid Accent 5" w:semiHidden="0" w:uiPriority="73" w:unhideWhenUsed="0"/>
-    <w:lsdException w:name="Light Shading Accent 6" w:semiHidden="0" w:uiPriority="60" w:unhideWhenUsed="0"/>
-    <w:lsdException w:name="Light List Accent 6" w:semiHidden="0" w:uiPriority="61" w:unhideWhenUsed="0"/>
-    <w:lsdException w:name="Light Grid Accent 6" w:semiHidden="0" w:uiPriority="62" w:unhideWhenUsed="0"/>
-    <w:lsdException w:name="Medium Shading 1 Accent 6" w:semiHidden="0" w:uiPriority="63" w:unhideWhenUsed="0"/>
-    <w:lsdException w:name="Medium Shading 2 Accent 6" w:semiHidden="0" w:uiPriority="64" w:unhideWhenUsed="0"/>
-    <w:lsdException w:name="Medium List 1 Accent 6" w:semiHidden="0" w:uiPriority="65" w:unhideWhenUsed="0"/>
-    <w:lsdException w:name="Medium List 2 Accent 6" w:semiHidden="0" w:uiPriority="66" w:unhideWhenUsed="0"/>
-    <w:lsdException w:name="Medium Grid 1 Accent 6" w:semiHidden="0" w:uiPriority="67" w:unhideWhenUsed="0"/>
-    <w:lsdException w:name="Medium Grid 2 Accent 6" w:semiHidden="0" w:uiPriority="68" w:unhideWhenUsed="0"/>
-    <w:lsdException w:name="Medium Grid 3 Accent 6" w:semiHidden="0" w:uiPriority="69" w:unhideWhenUsed="0"/>
-    <w:lsdException w:name="Dark List Accent 6" w:semiHidden="0" w:uiPriority="70" w:unhideWhenUsed="0"/>
-    <w:lsdException w:name="Colorful Shading Accent 6" w:semiHidden="0" w:uiPriority="71" w:unhideWhenUsed="0"/>
-    <w:lsdException w:name="Colorful List Accent 6" w:semiHidden="0" w:uiPriority="72" w:unhideWhenUsed="0"/>
-    <w:lsdException w:name="Colorful Grid Accent 6" w:semiHidden="0" w:uiPriority="73" w:unhideWhenUsed="0"/>
-    <w:lsdException w:name="Subtle Emphasis" w:semiHidden="0" w:uiPriority="19" w:unhideWhenUsed="0" w:qFormat="1"/>
-    <w:lsdException w:name="Intense Emphasis" w:semiHidden="0" w:uiPriority="21" w:unhideWhenUsed="0" w:qFormat="1"/>
-    <w:lsdException w:name="Subtle Reference" w:semiHidden="0" w:uiPriority="31" w:unhideWhenUsed="0" w:qFormat="1"/>
-    <w:lsdException w:name="Intense Reference" w:semiHidden="0" w:uiPriority="32" w:unhideWhenUsed="0" w:qFormat="1"/>
-    <w:lsdException w:name="Book Title" w:semiHidden="0" w:uiPriority="33" w:unhideWhenUsed="0" w:qFormat="1"/>
-    <w:lsdException w:name="Bibliography" w:uiPriority="37"/>
-    <w:lsdException w:name="TOC Heading" w:uiPriority="39" w:qFormat="1"/>
-  </w:latentStyles>
-  <w:style w:type="paragraph" w:default="1" w:styleId="Normal">
-    <w:name w:val="Normal"/>
-    <w:qFormat/>
-  </w:style>
-  <w:style w:type="character" w:default="1" w:styleId="DefaultParagraphFont">
-    <w:name w:val="Default Paragraph Font"/>
-    <w:uiPriority w:val="1"/>
-    <w:semiHidden/>
-    <w:unhideWhenUsed/>
-  </w:style>
-  <w:style w:type="table" w:default="1" w:styleId="TableNormal">
-    <w:name w:val="Normal Table"/>
-    <w:uiPriority w:val="99"/>
-    <w:semiHidden/>
-    <w:unhideWhenUsed/>
-    <w:tblPr>
-      <w:tblInd w:w="0" w:type="dxa"/>
-      <w:tblCellMar>
-        <w:top w:w="0" w:type="dxa"/>
-        <w:left w:w="108" w:type="dxa"/>
-        <w:bottom w:w="0" w:type="dxa"/>
-        <w:right w:w="108" w:type="dxa"/>
-      </w:tblCellMar>
-    </w:tblPr>
-  </w:style>
-  <w:style w:type="numbering" w:default="1" w:styleId="NoList">
-    <w:name w:val="No List"/>
-    <w:uiPriority w:val="99"/>
-    <w:semiHidden/>
-    <w:unhideWhenUsed/>
-  </w:style>
-  <w:style w:type="paragraph" w:customStyle="1" w:styleId="953EB0287AC30F448B9B88E045F5C9B1">
-    <w:name w:val="953EB0287AC30F448B9B88E045F5C9B1"/>
-    <w:rsid w:val="008703BF"/>
-  </w:style>
-  <w:style w:type="paragraph" w:customStyle="1" w:styleId="5158EB278717814AA3C8D6F558DB7377">
-    <w:name w:val="5158EB278717814AA3C8D6F558DB7377"/>
-    <w:rsid w:val="008703BF"/>
-  </w:style>
-  <w:style w:type="paragraph" w:customStyle="1" w:styleId="576BB93A4C82414B805C2BA385C5798A">
-    <w:name w:val="576BB93A4C82414B805C2BA385C5798A"/>
-    <w:rsid w:val="008703BF"/>
-  </w:style>
-  <w:style w:type="paragraph" w:customStyle="1" w:styleId="16325F3601ADC84DBBAC17A27D9AE1CA">
-    <w:name w:val="16325F3601ADC84DBBAC17A27D9AE1CA"/>
-    <w:rsid w:val="008703BF"/>
-  </w:style>
-  <w:style w:type="paragraph" w:customStyle="1" w:styleId="1A903EA484FC0541B6B562B3C94E1F76">
-    <w:name w:val="1A903EA484FC0541B6B562B3C94E1F76"/>
-    <w:rsid w:val="008703BF"/>
-  </w:style>
-  <w:style w:type="paragraph" w:customStyle="1" w:styleId="4323DE937E34124E8FBE96D5F024BB0A">
-    <w:name w:val="4323DE937E34124E8FBE96D5F024BB0A"/>
-    <w:rsid w:val="008703BF"/>
-  </w:style>
-  <w:style w:type="paragraph" w:customStyle="1" w:styleId="F2420B7716BCA84B8434DE543F30D281">
-    <w:name w:val="F2420B7716BCA84B8434DE543F30D281"/>
-    <w:rsid w:val="008703BF"/>
-  </w:style>
-  <w:style w:type="paragraph" w:customStyle="1" w:styleId="CCCBC0E851F3144185DB373FC6902665">
-    <w:name w:val="CCCBC0E851F3144185DB373FC6902665"/>
-    <w:rsid w:val="008703BF"/>
-  </w:style>
-  <w:style w:type="paragraph" w:customStyle="1" w:styleId="785706A16E223B4BAABC737A8B12CB1C">
-    <w:name w:val="785706A16E223B4BAABC737A8B12CB1C"/>
-    <w:rsid w:val="008703BF"/>
-  </w:style>
-  <w:style w:type="paragraph" w:customStyle="1" w:styleId="64EEFC4E35280A448D7E308AC4BB16A3">
-    <w:name w:val="64EEFC4E35280A448D7E308AC4BB16A3"/>
-    <w:rsid w:val="008703BF"/>
-  </w:style>
-  <w:style w:type="paragraph" w:customStyle="1" w:styleId="B68D6D6F5ED45D4B9C76191F8C4AF3C4">
-    <w:name w:val="B68D6D6F5ED45D4B9C76191F8C4AF3C4"/>
-    <w:rsid w:val="008703BF"/>
-  </w:style>
-  <w:style w:type="paragraph" w:customStyle="1" w:styleId="651263672C86B64FB7A24FC5F49AED27">
-    <w:name w:val="651263672C86B64FB7A24FC5F49AED27"/>
-    <w:rsid w:val="008703BF"/>
-  </w:style>
-  <w:style w:type="paragraph" w:customStyle="1" w:styleId="FAA77924C3D78143B922A139FA2DF07C">
-    <w:name w:val="FAA77924C3D78143B922A139FA2DF07C"/>
-    <w:rsid w:val="008703BF"/>
-  </w:style>
-  <w:style w:type="paragraph" w:customStyle="1" w:styleId="B61D1B4D60085648AF3CF204EFC996AE">
-    <w:name w:val="B61D1B4D60085648AF3CF204EFC996AE"/>
-    <w:rsid w:val="008703BF"/>
-  </w:style>
-  <w:style w:type="paragraph" w:customStyle="1" w:styleId="A26B37150B6B5F48AB60B94382D99178">
-    <w:name w:val="A26B37150B6B5F48AB60B94382D99178"/>
-    <w:rsid w:val="008703BF"/>
-  </w:style>
-  <w:style w:type="paragraph" w:customStyle="1" w:styleId="2E7A40CBD92F284F9033563B5FA78894">
-    <w:name w:val="2E7A40CBD92F284F9033563B5FA78894"/>
-    <w:rsid w:val="008703BF"/>
-  </w:style>
-  <w:style w:type="paragraph" w:customStyle="1" w:styleId="89CE00D4B4E1B64691C06232419AF7A1">
-    <w:name w:val="89CE00D4B4E1B64691C06232419AF7A1"/>
-    <w:rsid w:val="008703BF"/>
-  </w:style>
-  <w:style w:type="paragraph" w:customStyle="1" w:styleId="4A8B1D5A1C4733449AFDB021B326A646">
-    <w:name w:val="4A8B1D5A1C4733449AFDB021B326A646"/>
-    <w:rsid w:val="008703BF"/>
-  </w:style>
-  <w:style w:type="paragraph" w:customStyle="1" w:styleId="C15226D04603444D9A95842D52FA1CC4">
-    <w:name w:val="C15226D04603444D9A95842D52FA1CC4"/>
-    <w:rsid w:val="008703BF"/>
-  </w:style>
-</w:styles>
-</file>
-
-<file path=word/glossary/webSettings.xml><?xml version="1.0" encoding="utf-8"?>
-<w:webSettings xmlns:mc="http://schemas.openxmlformats.org/markup-compatibility/2006" xmlns:r="http://schemas.openxmlformats.org/officeDocument/2006/relationships" xmlns:w="http://schemas.openxmlformats.org/wordprocessingml/2006/main" xmlns:w14="http://schemas.microsoft.com/office/word/2010/wordml" mc:Ignorable="w14">
-  <w:allowPNG/>
-  <w:doNotSaveAsSingleFile/>
-</w:webSettings>
 </file>
 
 <file path=word/theme/theme1.xml><?xml version="1.0" encoding="utf-8"?>
@@ -8229,7 +7403,7 @@
 </file>
 
 <file path=customXml/itemProps1.xml><?xml version="1.0" encoding="utf-8"?>
-<ds:datastoreItem xmlns:ds="http://schemas.openxmlformats.org/officeDocument/2006/customXml" ds:itemID="{EAFFB34C-E81E-7143-B530-AF30DE5CA615}">
+<ds:datastoreItem xmlns:ds="http://schemas.openxmlformats.org/officeDocument/2006/customXml" ds:itemID="{E3A31567-D688-4293-9918-D1E18E65F55A}">
   <ds:schemaRefs>
     <ds:schemaRef ds:uri="http://schemas.openxmlformats.org/officeDocument/2006/bibliography"/>
   </ds:schemaRefs>

</xml_diff>